<commit_message>
update num of tbl and pic
</commit_message>
<xml_diff>
--- a/Template.docx
+++ b/Template.docx
@@ -1,6 +1,6 @@
 
 <file path=word/document.xml><?xml version="1.0" encoding="utf-8"?>
-<w:document xmlns:wpc="http://schemas.microsoft.com/office/word/2010/wordprocessingCanvas" xmlns:mc="http://schemas.openxmlformats.org/markup-compatibility/2006" xmlns:o="urn:schemas-microsoft-com:office:office" xmlns:r="http://schemas.openxmlformats.org/officeDocument/2006/relationships" xmlns:m="http://schemas.openxmlformats.org/officeDocument/2006/math" xmlns:v="urn:schemas-microsoft-com:vml" xmlns:wp14="http://schemas.microsoft.com/office/word/2010/wordprocessingDrawing" xmlns:wp="http://schemas.openxmlformats.org/drawingml/2006/wordprocessingDrawing" xmlns:w10="urn:schemas-microsoft-com:office:word" xmlns:w="http://schemas.openxmlformats.org/wordprocessingml/2006/main" xmlns:w14="http://schemas.microsoft.com/office/word/2010/wordml" xmlns:w15="http://schemas.microsoft.com/office/word/2012/wordml" xmlns:wpg="http://schemas.microsoft.com/office/word/2010/wordprocessingGroup" xmlns:wpi="http://schemas.microsoft.com/office/word/2010/wordprocessingInk" xmlns:wne="http://schemas.microsoft.com/office/word/2006/wordml" xmlns:wps="http://schemas.microsoft.com/office/word/2010/wordprocessingShape" mc:Ignorable="w14 w15 wp14">
+<w:document xmlns:wpc="http://schemas.microsoft.com/office/word/2010/wordprocessingCanvas" xmlns:cx="http://schemas.microsoft.com/office/drawing/2014/chartex" xmlns:cx1="http://schemas.microsoft.com/office/drawing/2015/9/8/chartex" xmlns:cx2="http://schemas.microsoft.com/office/drawing/2015/10/21/chartex" xmlns:cx3="http://schemas.microsoft.com/office/drawing/2016/5/9/chartex" xmlns:cx4="http://schemas.microsoft.com/office/drawing/2016/5/10/chartex" xmlns:cx5="http://schemas.microsoft.com/office/drawing/2016/5/11/chartex" xmlns:cx6="http://schemas.microsoft.com/office/drawing/2016/5/12/chartex" xmlns:cx7="http://schemas.microsoft.com/office/drawing/2016/5/13/chartex" xmlns:cx8="http://schemas.microsoft.com/office/drawing/2016/5/14/chartex" xmlns:mc="http://schemas.openxmlformats.org/markup-compatibility/2006" xmlns:aink="http://schemas.microsoft.com/office/drawing/2016/ink" xmlns:am3d="http://schemas.microsoft.com/office/drawing/2017/model3d" xmlns:o="urn:schemas-microsoft-com:office:office" xmlns:r="http://schemas.openxmlformats.org/officeDocument/2006/relationships" xmlns:m="http://schemas.openxmlformats.org/officeDocument/2006/math" xmlns:v="urn:schemas-microsoft-com:vml" xmlns:wp14="http://schemas.microsoft.com/office/word/2010/wordprocessingDrawing" xmlns:wp="http://schemas.openxmlformats.org/drawingml/2006/wordprocessingDrawing" xmlns:w10="urn:schemas-microsoft-com:office:word" xmlns:w="http://schemas.openxmlformats.org/wordprocessingml/2006/main" xmlns:w14="http://schemas.microsoft.com/office/word/2010/wordml" xmlns:w15="http://schemas.microsoft.com/office/word/2012/wordml" xmlns:w16cex="http://schemas.microsoft.com/office/word/2018/wordml/cex" xmlns:w16cid="http://schemas.microsoft.com/office/word/2016/wordml/cid" xmlns:w16="http://schemas.microsoft.com/office/word/2018/wordml" xmlns:w16sdtdh="http://schemas.microsoft.com/office/word/2020/wordml/sdtdatahash" xmlns:w16se="http://schemas.microsoft.com/office/word/2015/wordml/symex" xmlns:wpg="http://schemas.microsoft.com/office/word/2010/wordprocessingGroup" xmlns:wpi="http://schemas.microsoft.com/office/word/2010/wordprocessingInk" xmlns:wne="http://schemas.microsoft.com/office/word/2006/wordml" xmlns:wps="http://schemas.microsoft.com/office/word/2010/wordprocessingShape" mc:Ignorable="w14 w15 w16se w16cid w16 w16cex w16sdtdh wp14">
   <w:body>
     <w:p>
       <w:pPr>
@@ -3826,7 +3826,7 @@
       <w:hyperlink r:id="rId13" w:history="1">
         <w:r>
           <w:rPr>
-            <w:rStyle w:val="a6"/>
+            <w:rStyle w:val="a8"/>
             <w:rFonts w:cs="Times New Roman"/>
           </w:rPr>
           <w:t>http://bgr.com/2017/12/14/oldest-shark-greenland-512-years-old/</w:t>
@@ -3910,11 +3910,7 @@
     <w:sdt>
       <w:sdtPr>
         <w:rPr>
-          <w:rFonts w:eastAsia="宋体" w:cs="Times New Roman"/>
           <w:b/>
-          <w:bCs/>
-          <w:sz w:val="36"/>
-          <w:szCs w:val="36"/>
           <w:lang w:val="zh-CN"/>
         </w:rPr>
         <w:id w:val="-2129690008"/>
@@ -3925,44 +3921,48 @@
       </w:sdtPr>
       <w:sdtEndPr>
         <w:rPr>
-          <w:bCs w:val="0"/>
-          <w:sz w:val="24"/>
-          <w:szCs w:val="22"/>
+          <w:rFonts w:cs="Times New Roman"/>
         </w:rPr>
       </w:sdtEndPr>
       <w:sdtContent>
         <w:bookmarkEnd w:id="4" w:displacedByCustomXml="prev"/>
         <w:p>
           <w:pPr>
-            <w:pStyle w:val="10"/>
-            <w:spacing w:before="163" w:afterLines="50" w:after="163"/>
-            <w:jc w:val="center"/>
+            <w:pStyle w:val="TOC1"/>
+            <w:ind w:left="962" w:hanging="482"/>
             <w:rPr>
-              <w:rFonts w:ascii="黑体" w:hAnsi="黑体" w:cs="Times New Roman"/>
-              <w:bCs/>
-              <w:sz w:val="36"/>
-              <w:szCs w:val="36"/>
               <w:lang w:val="zh-CN"/>
             </w:rPr>
           </w:pPr>
           <w:r>
             <w:rPr>
-              <w:rFonts w:ascii="黑体" w:hAnsi="黑体" w:cs="Times New Roman" w:hint="eastAsia"/>
-              <w:bCs/>
-              <w:sz w:val="36"/>
-              <w:szCs w:val="36"/>
+              <w:rFonts w:hint="eastAsia"/>
               <w:lang w:val="zh-CN"/>
             </w:rPr>
-            <w:t>目  录</w:t>
+            <w:t>目</w:t>
+          </w:r>
+          <w:r>
+            <w:rPr>
+              <w:rFonts w:hint="eastAsia"/>
+              <w:lang w:val="zh-CN"/>
+            </w:rPr>
+            <w:t xml:space="preserve">  </w:t>
+          </w:r>
+          <w:r>
+            <w:rPr>
+              <w:rFonts w:hint="eastAsia"/>
+              <w:lang w:val="zh-CN"/>
+            </w:rPr>
+            <w:t>录</w:t>
           </w:r>
         </w:p>
         <w:p>
           <w:pPr>
-            <w:pStyle w:val="10"/>
+            <w:pStyle w:val="TOC1"/>
             <w:tabs>
-              <w:tab w:val="left" w:pos="1050"/>
+              <w:tab w:val="left" w:pos="1470"/>
             </w:tabs>
-            <w:spacing w:before="163"/>
+            <w:ind w:left="960" w:hanging="480"/>
             <w:rPr>
               <w:rFonts w:asciiTheme="minorHAnsi" w:eastAsiaTheme="minorEastAsia" w:hAnsiTheme="minorHAnsi"/>
               <w:noProof/>
@@ -3971,7 +3971,7 @@
           </w:pPr>
           <w:r>
             <w:rPr>
-              <w:rFonts w:cs="Times New Roman"/>
+              <w:rFonts w:eastAsia="黑体" w:cs="Times New Roman"/>
             </w:rPr>
             <w:fldChar w:fldCharType="begin"/>
           </w:r>
@@ -3983,15 +3983,15 @@
           </w:r>
           <w:r>
             <w:rPr>
-              <w:rFonts w:cs="Times New Roman"/>
+              <w:rFonts w:eastAsia="黑体" w:cs="Times New Roman"/>
             </w:rPr>
             <w:fldChar w:fldCharType="separate"/>
           </w:r>
-          <w:hyperlink w:anchor="_Toc501222379" w:history="1">
-            <w:r>
-              <w:rPr>
-                <w:rStyle w:val="a6"/>
-                <w:rFonts w:cs="Times New Roman" w:hint="eastAsia"/>
+          <w:hyperlink w:anchor="_Toc84975510" w:history="1">
+            <w:r>
+              <w:rPr>
+                <w:rStyle w:val="a8"/>
+                <w:rFonts w:cs="Times New Roman"/>
                 <w:noProof/>
               </w:rPr>
               <w:t>第一章</w:t>
@@ -4006,8 +4006,8 @@
             </w:r>
             <w:r>
               <w:rPr>
-                <w:rStyle w:val="a6"/>
-                <w:rFonts w:cs="Times New Roman" w:hint="eastAsia"/>
+                <w:rStyle w:val="a8"/>
+                <w:rFonts w:cs="Times New Roman"/>
                 <w:noProof/>
               </w:rPr>
               <w:t>绪论</w:t>
@@ -4031,7 +4031,7 @@
                 <w:noProof/>
                 <w:webHidden/>
               </w:rPr>
-              <w:instrText xml:space="preserve"> PAGEREF _Toc501222379 \h </w:instrText>
+              <w:instrText xml:space="preserve"> PAGEREF _Toc84975510 \h </w:instrText>
             </w:r>
             <w:r>
               <w:rPr>
@@ -4064,7 +4064,7 @@
         </w:p>
         <w:p>
           <w:pPr>
-            <w:pStyle w:val="20"/>
+            <w:pStyle w:val="TOC2"/>
             <w:tabs>
               <w:tab w:val="left" w:pos="1050"/>
               <w:tab w:val="right" w:leader="dot" w:pos="9061"/>
@@ -4076,10 +4076,10 @@
               <w:sz w:val="21"/>
             </w:rPr>
           </w:pPr>
-          <w:hyperlink w:anchor="_Toc501222380" w:history="1">
-            <w:r>
-              <w:rPr>
-                <w:rStyle w:val="a6"/>
+          <w:hyperlink w:anchor="_Toc84975511" w:history="1">
+            <w:r>
+              <w:rPr>
+                <w:rStyle w:val="a8"/>
                 <w:rFonts w:cs="Times New Roman"/>
                 <w:noProof/>
               </w:rPr>
@@ -4095,8 +4095,8 @@
             </w:r>
             <w:r>
               <w:rPr>
-                <w:rStyle w:val="a6"/>
-                <w:rFonts w:cs="Times New Roman" w:hint="eastAsia"/>
+                <w:rStyle w:val="a8"/>
+                <w:rFonts w:cs="Times New Roman"/>
                 <w:noProof/>
               </w:rPr>
               <w:t>简述</w:t>
@@ -4120,7 +4120,7 @@
                 <w:noProof/>
                 <w:webHidden/>
               </w:rPr>
-              <w:instrText xml:space="preserve"> PAGEREF _Toc501222380 \h </w:instrText>
+              <w:instrText xml:space="preserve"> PAGEREF _Toc84975511 \h </w:instrText>
             </w:r>
             <w:r>
               <w:rPr>
@@ -4153,7 +4153,7 @@
         </w:p>
         <w:p>
           <w:pPr>
-            <w:pStyle w:val="20"/>
+            <w:pStyle w:val="TOC2"/>
             <w:tabs>
               <w:tab w:val="left" w:pos="1050"/>
               <w:tab w:val="right" w:leader="dot" w:pos="9061"/>
@@ -4165,10 +4165,10 @@
               <w:sz w:val="21"/>
             </w:rPr>
           </w:pPr>
-          <w:hyperlink w:anchor="_Toc501222381" w:history="1">
-            <w:r>
-              <w:rPr>
-                <w:rStyle w:val="a6"/>
+          <w:hyperlink w:anchor="_Toc84975512" w:history="1">
+            <w:r>
+              <w:rPr>
+                <w:rStyle w:val="a8"/>
                 <w:rFonts w:cs="Times New Roman"/>
                 <w:noProof/>
               </w:rPr>
@@ -4184,8 +4184,8 @@
             </w:r>
             <w:r>
               <w:rPr>
-                <w:rStyle w:val="a6"/>
-                <w:rFonts w:cs="Times New Roman" w:hint="eastAsia"/>
+                <w:rStyle w:val="a8"/>
+                <w:rFonts w:cs="Times New Roman"/>
                 <w:noProof/>
               </w:rPr>
               <w:t>概述</w:t>
@@ -4209,7 +4209,7 @@
                 <w:noProof/>
                 <w:webHidden/>
               </w:rPr>
-              <w:instrText xml:space="preserve"> PAGEREF _Toc501222381 \h </w:instrText>
+              <w:instrText xml:space="preserve"> PAGEREF _Toc84975512 \h </w:instrText>
             </w:r>
             <w:r>
               <w:rPr>
@@ -4242,7 +4242,7 @@
         </w:p>
         <w:p>
           <w:pPr>
-            <w:pStyle w:val="20"/>
+            <w:pStyle w:val="TOC2"/>
             <w:tabs>
               <w:tab w:val="left" w:pos="1050"/>
               <w:tab w:val="right" w:leader="dot" w:pos="9061"/>
@@ -4254,10 +4254,10 @@
               <w:sz w:val="21"/>
             </w:rPr>
           </w:pPr>
-          <w:hyperlink w:anchor="_Toc501222382" w:history="1">
-            <w:r>
-              <w:rPr>
-                <w:rStyle w:val="a6"/>
+          <w:hyperlink w:anchor="_Toc84975513" w:history="1">
+            <w:r>
+              <w:rPr>
+                <w:rStyle w:val="a8"/>
                 <w:rFonts w:cs="Times New Roman"/>
                 <w:noProof/>
               </w:rPr>
@@ -4273,8 +4273,8 @@
             </w:r>
             <w:r>
               <w:rPr>
-                <w:rStyle w:val="a6"/>
-                <w:rFonts w:cs="Times New Roman" w:hint="eastAsia"/>
+                <w:rStyle w:val="a8"/>
+                <w:rFonts w:cs="Times New Roman"/>
                 <w:noProof/>
               </w:rPr>
               <w:t>基本要求</w:t>
@@ -4298,7 +4298,7 @@
                 <w:noProof/>
                 <w:webHidden/>
               </w:rPr>
-              <w:instrText xml:space="preserve"> PAGEREF _Toc501222382 \h </w:instrText>
+              <w:instrText xml:space="preserve"> PAGEREF _Toc84975513 \h </w:instrText>
             </w:r>
             <w:r>
               <w:rPr>
@@ -4331,22 +4331,21 @@
         </w:p>
         <w:p>
           <w:pPr>
-            <w:pStyle w:val="10"/>
+            <w:pStyle w:val="TOC1"/>
             <w:tabs>
-              <w:tab w:val="left" w:pos="1050"/>
+              <w:tab w:val="left" w:pos="1470"/>
             </w:tabs>
-            <w:spacing w:before="163"/>
+            <w:ind w:left="960" w:hanging="480"/>
             <w:rPr>
               <w:rFonts w:asciiTheme="minorHAnsi" w:eastAsiaTheme="minorEastAsia" w:hAnsiTheme="minorHAnsi"/>
               <w:noProof/>
               <w:sz w:val="21"/>
             </w:rPr>
           </w:pPr>
-          <w:hyperlink w:anchor="_Toc501222383" w:history="1">
-            <w:r>
-              <w:rPr>
-                <w:rStyle w:val="a6"/>
-                <w:rFonts w:hint="eastAsia"/>
+          <w:hyperlink w:anchor="_Toc84975514" w:history="1">
+            <w:r>
+              <w:rPr>
+                <w:rStyle w:val="a8"/>
                 <w:noProof/>
               </w:rPr>
               <w:t>第二章</w:t>
@@ -4361,8 +4360,7 @@
             </w:r>
             <w:r>
               <w:rPr>
-                <w:rStyle w:val="a6"/>
-                <w:rFonts w:hint="eastAsia"/>
+                <w:rStyle w:val="a8"/>
                 <w:noProof/>
               </w:rPr>
               <w:t>论文内容要求</w:t>
@@ -4386,7 +4384,7 @@
                 <w:noProof/>
                 <w:webHidden/>
               </w:rPr>
-              <w:instrText xml:space="preserve"> PAGEREF _Toc501222383 \h </w:instrText>
+              <w:instrText xml:space="preserve"> PAGEREF _Toc84975514 \h </w:instrText>
             </w:r>
             <w:r>
               <w:rPr>
@@ -4419,7 +4417,7 @@
         </w:p>
         <w:p>
           <w:pPr>
-            <w:pStyle w:val="20"/>
+            <w:pStyle w:val="TOC2"/>
             <w:tabs>
               <w:tab w:val="left" w:pos="1050"/>
               <w:tab w:val="right" w:leader="dot" w:pos="9061"/>
@@ -4431,10 +4429,10 @@
               <w:sz w:val="21"/>
             </w:rPr>
           </w:pPr>
-          <w:hyperlink w:anchor="_Toc501222384" w:history="1">
-            <w:r>
-              <w:rPr>
-                <w:rStyle w:val="a6"/>
+          <w:hyperlink w:anchor="_Toc84975515" w:history="1">
+            <w:r>
+              <w:rPr>
+                <w:rStyle w:val="a8"/>
                 <w:rFonts w:cs="Times New Roman"/>
                 <w:noProof/>
               </w:rPr>
@@ -4450,8 +4448,8 @@
             </w:r>
             <w:r>
               <w:rPr>
-                <w:rStyle w:val="a6"/>
-                <w:rFonts w:cs="Times New Roman" w:hint="eastAsia"/>
+                <w:rStyle w:val="a8"/>
+                <w:rFonts w:cs="Times New Roman"/>
                 <w:noProof/>
               </w:rPr>
               <w:t>封面</w:t>
@@ -4475,7 +4473,7 @@
                 <w:noProof/>
                 <w:webHidden/>
               </w:rPr>
-              <w:instrText xml:space="preserve"> PAGEREF _Toc501222384 \h </w:instrText>
+              <w:instrText xml:space="preserve"> PAGEREF _Toc84975515 \h </w:instrText>
             </w:r>
             <w:r>
               <w:rPr>
@@ -4508,7 +4506,7 @@
         </w:p>
         <w:p>
           <w:pPr>
-            <w:pStyle w:val="20"/>
+            <w:pStyle w:val="TOC2"/>
             <w:tabs>
               <w:tab w:val="left" w:pos="1050"/>
               <w:tab w:val="right" w:leader="dot" w:pos="9061"/>
@@ -4520,10 +4518,10 @@
               <w:sz w:val="21"/>
             </w:rPr>
           </w:pPr>
-          <w:hyperlink w:anchor="_Toc501222385" w:history="1">
-            <w:r>
-              <w:rPr>
-                <w:rStyle w:val="a6"/>
+          <w:hyperlink w:anchor="_Toc84975516" w:history="1">
+            <w:r>
+              <w:rPr>
+                <w:rStyle w:val="a8"/>
                 <w:rFonts w:cs="Times New Roman"/>
                 <w:noProof/>
               </w:rPr>
@@ -4539,8 +4537,8 @@
             </w:r>
             <w:r>
               <w:rPr>
-                <w:rStyle w:val="a6"/>
-                <w:rFonts w:cs="Times New Roman" w:hint="eastAsia"/>
+                <w:rStyle w:val="a8"/>
+                <w:rFonts w:cs="Times New Roman"/>
                 <w:noProof/>
               </w:rPr>
               <w:t>题名页</w:t>
@@ -4564,7 +4562,7 @@
                 <w:noProof/>
                 <w:webHidden/>
               </w:rPr>
-              <w:instrText xml:space="preserve"> PAGEREF _Toc501222385 \h </w:instrText>
+              <w:instrText xml:space="preserve"> PAGEREF _Toc84975516 \h </w:instrText>
             </w:r>
             <w:r>
               <w:rPr>
@@ -4597,7 +4595,7 @@
         </w:p>
         <w:p>
           <w:pPr>
-            <w:pStyle w:val="20"/>
+            <w:pStyle w:val="TOC2"/>
             <w:tabs>
               <w:tab w:val="left" w:pos="1050"/>
               <w:tab w:val="right" w:leader="dot" w:pos="9061"/>
@@ -4609,10 +4607,10 @@
               <w:sz w:val="21"/>
             </w:rPr>
           </w:pPr>
-          <w:hyperlink w:anchor="_Toc501222386" w:history="1">
-            <w:r>
-              <w:rPr>
-                <w:rStyle w:val="a6"/>
+          <w:hyperlink w:anchor="_Toc84975517" w:history="1">
+            <w:r>
+              <w:rPr>
+                <w:rStyle w:val="a8"/>
                 <w:rFonts w:cs="Times New Roman"/>
                 <w:noProof/>
               </w:rPr>
@@ -4628,8 +4626,8 @@
             </w:r>
             <w:r>
               <w:rPr>
-                <w:rStyle w:val="a6"/>
-                <w:rFonts w:cs="Times New Roman" w:hint="eastAsia"/>
+                <w:rStyle w:val="a8"/>
+                <w:rFonts w:cs="Times New Roman"/>
                 <w:noProof/>
               </w:rPr>
               <w:t>独创性声明和使用授权书</w:t>
@@ -4653,7 +4651,7 @@
                 <w:noProof/>
                 <w:webHidden/>
               </w:rPr>
-              <w:instrText xml:space="preserve"> PAGEREF _Toc501222386 \h </w:instrText>
+              <w:instrText xml:space="preserve"> PAGEREF _Toc84975517 \h </w:instrText>
             </w:r>
             <w:r>
               <w:rPr>
@@ -4686,7 +4684,7 @@
         </w:p>
         <w:p>
           <w:pPr>
-            <w:pStyle w:val="20"/>
+            <w:pStyle w:val="TOC2"/>
             <w:tabs>
               <w:tab w:val="left" w:pos="1050"/>
               <w:tab w:val="right" w:leader="dot" w:pos="9061"/>
@@ -4698,10 +4696,10 @@
               <w:sz w:val="21"/>
             </w:rPr>
           </w:pPr>
-          <w:hyperlink w:anchor="_Toc501222387" w:history="1">
-            <w:r>
-              <w:rPr>
-                <w:rStyle w:val="a6"/>
+          <w:hyperlink w:anchor="_Toc84975518" w:history="1">
+            <w:r>
+              <w:rPr>
+                <w:rStyle w:val="a8"/>
                 <w:rFonts w:cs="Times New Roman"/>
                 <w:noProof/>
               </w:rPr>
@@ -4717,8 +4715,8 @@
             </w:r>
             <w:r>
               <w:rPr>
-                <w:rStyle w:val="a6"/>
-                <w:rFonts w:cs="Times New Roman" w:hint="eastAsia"/>
+                <w:rStyle w:val="a8"/>
+                <w:rFonts w:cs="Times New Roman"/>
                 <w:noProof/>
               </w:rPr>
               <w:t>摘要</w:t>
@@ -4742,7 +4740,7 @@
                 <w:noProof/>
                 <w:webHidden/>
               </w:rPr>
-              <w:instrText xml:space="preserve"> PAGEREF _Toc501222387 \h </w:instrText>
+              <w:instrText xml:space="preserve"> PAGEREF _Toc84975518 \h </w:instrText>
             </w:r>
             <w:r>
               <w:rPr>
@@ -4775,7 +4773,7 @@
         </w:p>
         <w:p>
           <w:pPr>
-            <w:pStyle w:val="20"/>
+            <w:pStyle w:val="TOC2"/>
             <w:tabs>
               <w:tab w:val="left" w:pos="1050"/>
               <w:tab w:val="right" w:leader="dot" w:pos="9061"/>
@@ -4787,10 +4785,10 @@
               <w:sz w:val="21"/>
             </w:rPr>
           </w:pPr>
-          <w:hyperlink w:anchor="_Toc501222388" w:history="1">
-            <w:r>
-              <w:rPr>
-                <w:rStyle w:val="a6"/>
+          <w:hyperlink w:anchor="_Toc84975519" w:history="1">
+            <w:r>
+              <w:rPr>
+                <w:rStyle w:val="a8"/>
                 <w:rFonts w:cs="Times New Roman"/>
                 <w:noProof/>
               </w:rPr>
@@ -4806,8 +4804,8 @@
             </w:r>
             <w:r>
               <w:rPr>
-                <w:rStyle w:val="a6"/>
-                <w:rFonts w:cs="Times New Roman" w:hint="eastAsia"/>
+                <w:rStyle w:val="a8"/>
+                <w:rFonts w:cs="Times New Roman"/>
                 <w:noProof/>
               </w:rPr>
               <w:t>目录</w:t>
@@ -4831,7 +4829,7 @@
                 <w:noProof/>
                 <w:webHidden/>
               </w:rPr>
-              <w:instrText xml:space="preserve"> PAGEREF _Toc501222388 \h </w:instrText>
+              <w:instrText xml:space="preserve"> PAGEREF _Toc84975519 \h </w:instrText>
             </w:r>
             <w:r>
               <w:rPr>
@@ -4864,7 +4862,7 @@
         </w:p>
         <w:p>
           <w:pPr>
-            <w:pStyle w:val="20"/>
+            <w:pStyle w:val="TOC2"/>
             <w:tabs>
               <w:tab w:val="left" w:pos="1050"/>
               <w:tab w:val="right" w:leader="dot" w:pos="9061"/>
@@ -4876,10 +4874,10 @@
               <w:sz w:val="21"/>
             </w:rPr>
           </w:pPr>
-          <w:hyperlink w:anchor="_Toc501222389" w:history="1">
-            <w:r>
-              <w:rPr>
-                <w:rStyle w:val="a6"/>
+          <w:hyperlink w:anchor="_Toc84975520" w:history="1">
+            <w:r>
+              <w:rPr>
+                <w:rStyle w:val="a8"/>
                 <w:rFonts w:cs="Times New Roman"/>
                 <w:noProof/>
               </w:rPr>
@@ -4895,8 +4893,8 @@
             </w:r>
             <w:r>
               <w:rPr>
-                <w:rStyle w:val="a6"/>
-                <w:rFonts w:cs="Times New Roman" w:hint="eastAsia"/>
+                <w:rStyle w:val="a8"/>
+                <w:rFonts w:cs="Times New Roman"/>
                 <w:noProof/>
               </w:rPr>
               <w:t>图表清单及主要符号表</w:t>
@@ -4920,7 +4918,7 @@
                 <w:noProof/>
                 <w:webHidden/>
               </w:rPr>
-              <w:instrText xml:space="preserve"> PAGEREF _Toc501222389 \h </w:instrText>
+              <w:instrText xml:space="preserve"> PAGEREF _Toc84975520 \h </w:instrText>
             </w:r>
             <w:r>
               <w:rPr>
@@ -4953,7 +4951,7 @@
         </w:p>
         <w:p>
           <w:pPr>
-            <w:pStyle w:val="20"/>
+            <w:pStyle w:val="TOC2"/>
             <w:tabs>
               <w:tab w:val="left" w:pos="1050"/>
               <w:tab w:val="right" w:leader="dot" w:pos="9061"/>
@@ -4965,10 +4963,10 @@
               <w:sz w:val="21"/>
             </w:rPr>
           </w:pPr>
-          <w:hyperlink w:anchor="_Toc501222390" w:history="1">
-            <w:r>
-              <w:rPr>
-                <w:rStyle w:val="a6"/>
+          <w:hyperlink w:anchor="_Toc84975521" w:history="1">
+            <w:r>
+              <w:rPr>
+                <w:rStyle w:val="a8"/>
                 <w:rFonts w:cs="Times New Roman"/>
                 <w:noProof/>
               </w:rPr>
@@ -4984,8 +4982,8 @@
             </w:r>
             <w:r>
               <w:rPr>
-                <w:rStyle w:val="a6"/>
-                <w:rFonts w:cs="Times New Roman" w:hint="eastAsia"/>
+                <w:rStyle w:val="a8"/>
+                <w:rFonts w:cs="Times New Roman"/>
                 <w:noProof/>
               </w:rPr>
               <w:t>主体部分</w:t>
@@ -5009,7 +5007,7 @@
                 <w:noProof/>
                 <w:webHidden/>
               </w:rPr>
-              <w:instrText xml:space="preserve"> PAGEREF _Toc501222390 \h </w:instrText>
+              <w:instrText xml:space="preserve"> PAGEREF _Toc84975521 \h </w:instrText>
             </w:r>
             <w:r>
               <w:rPr>
@@ -5042,7 +5040,7 @@
         </w:p>
         <w:p>
           <w:pPr>
-            <w:pStyle w:val="20"/>
+            <w:pStyle w:val="TOC2"/>
             <w:tabs>
               <w:tab w:val="left" w:pos="1050"/>
               <w:tab w:val="right" w:leader="dot" w:pos="9061"/>
@@ -5054,10 +5052,10 @@
               <w:sz w:val="21"/>
             </w:rPr>
           </w:pPr>
-          <w:hyperlink w:anchor="_Toc501222391" w:history="1">
-            <w:r>
-              <w:rPr>
-                <w:rStyle w:val="a6"/>
+          <w:hyperlink w:anchor="_Toc84975522" w:history="1">
+            <w:r>
+              <w:rPr>
+                <w:rStyle w:val="a8"/>
                 <w:rFonts w:cs="Times New Roman"/>
                 <w:noProof/>
               </w:rPr>
@@ -5073,8 +5071,8 @@
             </w:r>
             <w:r>
               <w:rPr>
-                <w:rStyle w:val="a6"/>
-                <w:rFonts w:cs="Times New Roman" w:hint="eastAsia"/>
+                <w:rStyle w:val="a8"/>
+                <w:rFonts w:cs="Times New Roman"/>
                 <w:noProof/>
               </w:rPr>
               <w:t>参考文献</w:t>
@@ -5098,7 +5096,7 @@
                 <w:noProof/>
                 <w:webHidden/>
               </w:rPr>
-              <w:instrText xml:space="preserve"> PAGEREF _Toc501222391 \h </w:instrText>
+              <w:instrText xml:space="preserve"> PAGEREF _Toc84975522 \h </w:instrText>
             </w:r>
             <w:r>
               <w:rPr>
@@ -5131,7 +5129,7 @@
         </w:p>
         <w:p>
           <w:pPr>
-            <w:pStyle w:val="20"/>
+            <w:pStyle w:val="TOC2"/>
             <w:tabs>
               <w:tab w:val="left" w:pos="1050"/>
               <w:tab w:val="right" w:leader="dot" w:pos="9061"/>
@@ -5143,10 +5141,10 @@
               <w:sz w:val="21"/>
             </w:rPr>
           </w:pPr>
-          <w:hyperlink w:anchor="_Toc501222392" w:history="1">
-            <w:r>
-              <w:rPr>
-                <w:rStyle w:val="a6"/>
+          <w:hyperlink w:anchor="_Toc84975523" w:history="1">
+            <w:r>
+              <w:rPr>
+                <w:rStyle w:val="a8"/>
                 <w:rFonts w:cs="Times New Roman"/>
                 <w:noProof/>
               </w:rPr>
@@ -5162,8 +5160,8 @@
             </w:r>
             <w:r>
               <w:rPr>
-                <w:rStyle w:val="a6"/>
-                <w:rFonts w:cs="Times New Roman" w:hint="eastAsia"/>
+                <w:rStyle w:val="a8"/>
+                <w:rFonts w:cs="Times New Roman"/>
                 <w:noProof/>
               </w:rPr>
               <w:t>符录</w:t>
@@ -5187,7 +5185,7 @@
                 <w:noProof/>
                 <w:webHidden/>
               </w:rPr>
-              <w:instrText xml:space="preserve"> PAGEREF _Toc501222392 \h </w:instrText>
+              <w:instrText xml:space="preserve"> PAGEREF _Toc84975523 \h </w:instrText>
             </w:r>
             <w:r>
               <w:rPr>
@@ -5220,7 +5218,7 @@
         </w:p>
         <w:p>
           <w:pPr>
-            <w:pStyle w:val="20"/>
+            <w:pStyle w:val="TOC2"/>
             <w:tabs>
               <w:tab w:val="left" w:pos="1260"/>
               <w:tab w:val="right" w:leader="dot" w:pos="9061"/>
@@ -5232,10 +5230,10 @@
               <w:sz w:val="21"/>
             </w:rPr>
           </w:pPr>
-          <w:hyperlink w:anchor="_Toc501222393" w:history="1">
-            <w:r>
-              <w:rPr>
-                <w:rStyle w:val="a6"/>
+          <w:hyperlink w:anchor="_Toc84975524" w:history="1">
+            <w:r>
+              <w:rPr>
+                <w:rStyle w:val="a8"/>
                 <w:rFonts w:cs="Times New Roman"/>
                 <w:noProof/>
               </w:rPr>
@@ -5251,8 +5249,8 @@
             </w:r>
             <w:r>
               <w:rPr>
-                <w:rStyle w:val="a6"/>
-                <w:rFonts w:cs="Times New Roman" w:hint="eastAsia"/>
+                <w:rStyle w:val="a8"/>
+                <w:rFonts w:cs="Times New Roman"/>
                 <w:noProof/>
               </w:rPr>
               <w:t>成果</w:t>
@@ -5276,7 +5274,7 @@
                 <w:noProof/>
                 <w:webHidden/>
               </w:rPr>
-              <w:instrText xml:space="preserve"> PAGEREF _Toc501222393 \h </w:instrText>
+              <w:instrText xml:space="preserve"> PAGEREF _Toc84975524 \h </w:instrText>
             </w:r>
             <w:r>
               <w:rPr>
@@ -5309,7 +5307,7 @@
         </w:p>
         <w:p>
           <w:pPr>
-            <w:pStyle w:val="20"/>
+            <w:pStyle w:val="TOC2"/>
             <w:tabs>
               <w:tab w:val="left" w:pos="1260"/>
               <w:tab w:val="right" w:leader="dot" w:pos="9061"/>
@@ -5321,10 +5319,10 @@
               <w:sz w:val="21"/>
             </w:rPr>
           </w:pPr>
-          <w:hyperlink w:anchor="_Toc501222394" w:history="1">
-            <w:r>
-              <w:rPr>
-                <w:rStyle w:val="a6"/>
+          <w:hyperlink w:anchor="_Toc84975525" w:history="1">
+            <w:r>
+              <w:rPr>
+                <w:rStyle w:val="a8"/>
                 <w:rFonts w:cs="Times New Roman"/>
                 <w:noProof/>
               </w:rPr>
@@ -5340,8 +5338,8 @@
             </w:r>
             <w:r>
               <w:rPr>
-                <w:rStyle w:val="a6"/>
-                <w:rFonts w:cs="Times New Roman" w:hint="eastAsia"/>
+                <w:rStyle w:val="a8"/>
+                <w:rFonts w:cs="Times New Roman"/>
                 <w:noProof/>
               </w:rPr>
               <w:t>致谢</w:t>
@@ -5365,7 +5363,7 @@
                 <w:noProof/>
                 <w:webHidden/>
               </w:rPr>
-              <w:instrText xml:space="preserve"> PAGEREF _Toc501222394 \h </w:instrText>
+              <w:instrText xml:space="preserve"> PAGEREF _Toc84975525 \h </w:instrText>
             </w:r>
             <w:r>
               <w:rPr>
@@ -5398,7 +5396,7 @@
         </w:p>
         <w:p>
           <w:pPr>
-            <w:pStyle w:val="20"/>
+            <w:pStyle w:val="TOC2"/>
             <w:tabs>
               <w:tab w:val="left" w:pos="1260"/>
               <w:tab w:val="right" w:leader="dot" w:pos="9061"/>
@@ -5410,10 +5408,10 @@
               <w:sz w:val="21"/>
             </w:rPr>
           </w:pPr>
-          <w:hyperlink w:anchor="_Toc501222395" w:history="1">
-            <w:r>
-              <w:rPr>
-                <w:rStyle w:val="a6"/>
+          <w:hyperlink w:anchor="_Toc84975526" w:history="1">
+            <w:r>
+              <w:rPr>
+                <w:rStyle w:val="a8"/>
                 <w:rFonts w:cs="Times New Roman"/>
                 <w:noProof/>
               </w:rPr>
@@ -5429,8 +5427,8 @@
             </w:r>
             <w:r>
               <w:rPr>
-                <w:rStyle w:val="a6"/>
-                <w:rFonts w:cs="Times New Roman" w:hint="eastAsia"/>
+                <w:rStyle w:val="a8"/>
+                <w:rFonts w:cs="Times New Roman"/>
                 <w:noProof/>
               </w:rPr>
               <w:t>作者简介</w:t>
@@ -5454,7 +5452,7 @@
                 <w:noProof/>
                 <w:webHidden/>
               </w:rPr>
-              <w:instrText xml:space="preserve"> PAGEREF _Toc501222395 \h </w:instrText>
+              <w:instrText xml:space="preserve"> PAGEREF _Toc84975526 \h </w:instrText>
             </w:r>
             <w:r>
               <w:rPr>
@@ -5487,22 +5485,21 @@
         </w:p>
         <w:p>
           <w:pPr>
-            <w:pStyle w:val="10"/>
+            <w:pStyle w:val="TOC1"/>
             <w:tabs>
-              <w:tab w:val="left" w:pos="1050"/>
+              <w:tab w:val="left" w:pos="1470"/>
             </w:tabs>
-            <w:spacing w:before="163"/>
+            <w:ind w:left="960" w:hanging="480"/>
             <w:rPr>
               <w:rFonts w:asciiTheme="minorHAnsi" w:eastAsiaTheme="minorEastAsia" w:hAnsiTheme="minorHAnsi"/>
               <w:noProof/>
               <w:sz w:val="21"/>
             </w:rPr>
           </w:pPr>
-          <w:hyperlink w:anchor="_Toc501222396" w:history="1">
-            <w:r>
-              <w:rPr>
-                <w:rStyle w:val="a6"/>
-                <w:rFonts w:hint="eastAsia"/>
+          <w:hyperlink w:anchor="_Toc84975527" w:history="1">
+            <w:r>
+              <w:rPr>
+                <w:rStyle w:val="a8"/>
                 <w:noProof/>
               </w:rPr>
               <w:t>第三章</w:t>
@@ -5517,8 +5514,7 @@
             </w:r>
             <w:r>
               <w:rPr>
-                <w:rStyle w:val="a6"/>
-                <w:rFonts w:hint="eastAsia"/>
+                <w:rStyle w:val="a8"/>
                 <w:noProof/>
               </w:rPr>
               <w:t>论文格式要求</w:t>
@@ -5542,7 +5538,7 @@
                 <w:noProof/>
                 <w:webHidden/>
               </w:rPr>
-              <w:instrText xml:space="preserve"> PAGEREF _Toc501222396 \h </w:instrText>
+              <w:instrText xml:space="preserve"> PAGEREF _Toc84975527 \h </w:instrText>
             </w:r>
             <w:r>
               <w:rPr>
@@ -5575,22 +5571,22 @@
         </w:p>
         <w:p>
           <w:pPr>
-            <w:pStyle w:val="10"/>
+            <w:pStyle w:val="TOC1"/>
             <w:tabs>
-              <w:tab w:val="left" w:pos="1050"/>
+              <w:tab w:val="left" w:pos="1470"/>
             </w:tabs>
-            <w:spacing w:before="163"/>
+            <w:ind w:left="960" w:hanging="480"/>
             <w:rPr>
               <w:rFonts w:asciiTheme="minorHAnsi" w:eastAsiaTheme="minorEastAsia" w:hAnsiTheme="minorHAnsi"/>
               <w:noProof/>
               <w:sz w:val="21"/>
             </w:rPr>
           </w:pPr>
-          <w:hyperlink w:anchor="_Toc501222397" w:history="1">
-            <w:r>
-              <w:rPr>
-                <w:rStyle w:val="a6"/>
-                <w:rFonts w:cs="Times New Roman" w:hint="eastAsia"/>
+          <w:hyperlink w:anchor="_Toc84975528" w:history="1">
+            <w:r>
+              <w:rPr>
+                <w:rStyle w:val="a8"/>
+                <w:rFonts w:cs="Times New Roman"/>
                 <w:noProof/>
               </w:rPr>
               <w:t>第四章</w:t>
@@ -5605,8 +5601,8 @@
             </w:r>
             <w:r>
               <w:rPr>
-                <w:rStyle w:val="a6"/>
-                <w:rFonts w:cs="Times New Roman" w:hint="eastAsia"/>
+                <w:rStyle w:val="a8"/>
+                <w:rFonts w:cs="Times New Roman"/>
                 <w:noProof/>
               </w:rPr>
               <w:t>硕博士内容调整</w:t>
@@ -5630,7 +5626,7 @@
                 <w:noProof/>
                 <w:webHidden/>
               </w:rPr>
-              <w:instrText xml:space="preserve"> PAGEREF _Toc501222397 \h </w:instrText>
+              <w:instrText xml:space="preserve"> PAGEREF _Toc84975528 \h </w:instrText>
             </w:r>
             <w:r>
               <w:rPr>
@@ -5663,22 +5659,22 @@
         </w:p>
         <w:p>
           <w:pPr>
-            <w:pStyle w:val="10"/>
+            <w:pStyle w:val="TOC1"/>
             <w:tabs>
-              <w:tab w:val="left" w:pos="1050"/>
+              <w:tab w:val="left" w:pos="1470"/>
             </w:tabs>
-            <w:spacing w:before="163"/>
+            <w:ind w:left="960" w:hanging="480"/>
             <w:rPr>
               <w:rFonts w:asciiTheme="minorHAnsi" w:eastAsiaTheme="minorEastAsia" w:hAnsiTheme="minorHAnsi"/>
               <w:noProof/>
               <w:sz w:val="21"/>
             </w:rPr>
           </w:pPr>
-          <w:hyperlink w:anchor="_Toc501222398" w:history="1">
-            <w:r>
-              <w:rPr>
-                <w:rStyle w:val="a6"/>
-                <w:rFonts w:cs="Times New Roman" w:hint="eastAsia"/>
+          <w:hyperlink w:anchor="_Toc84975529" w:history="1">
+            <w:r>
+              <w:rPr>
+                <w:rStyle w:val="a8"/>
+                <w:rFonts w:cs="Times New Roman"/>
                 <w:noProof/>
               </w:rPr>
               <w:t>第五章</w:t>
@@ -5693,8 +5689,8 @@
             </w:r>
             <w:r>
               <w:rPr>
-                <w:rStyle w:val="a6"/>
-                <w:rFonts w:cs="Times New Roman" w:hint="eastAsia"/>
+                <w:rStyle w:val="a8"/>
+                <w:rFonts w:cs="Times New Roman"/>
                 <w:noProof/>
               </w:rPr>
               <w:t>本模板说明</w:t>
@@ -5718,7 +5714,7 @@
                 <w:noProof/>
                 <w:webHidden/>
               </w:rPr>
-              <w:instrText xml:space="preserve"> PAGEREF _Toc501222398 \h </w:instrText>
+              <w:instrText xml:space="preserve"> PAGEREF _Toc84975529 \h </w:instrText>
             </w:r>
             <w:r>
               <w:rPr>
@@ -5751,22 +5747,22 @@
         </w:p>
         <w:p>
           <w:pPr>
-            <w:pStyle w:val="10"/>
+            <w:pStyle w:val="TOC1"/>
             <w:tabs>
-              <w:tab w:val="left" w:pos="1050"/>
+              <w:tab w:val="left" w:pos="1470"/>
             </w:tabs>
-            <w:spacing w:before="163"/>
+            <w:ind w:left="960" w:hanging="480"/>
             <w:rPr>
               <w:rFonts w:asciiTheme="minorHAnsi" w:eastAsiaTheme="minorEastAsia" w:hAnsiTheme="minorHAnsi"/>
               <w:noProof/>
               <w:sz w:val="21"/>
             </w:rPr>
           </w:pPr>
-          <w:hyperlink w:anchor="_Toc501222399" w:history="1">
-            <w:r>
-              <w:rPr>
-                <w:rStyle w:val="a6"/>
-                <w:rFonts w:cs="Times New Roman" w:hint="eastAsia"/>
+          <w:hyperlink w:anchor="_Toc84975530" w:history="1">
+            <w:r>
+              <w:rPr>
+                <w:rStyle w:val="a8"/>
+                <w:rFonts w:cs="Times New Roman"/>
                 <w:noProof/>
               </w:rPr>
               <w:t>第六章</w:t>
@@ -5781,8 +5777,8 @@
             </w:r>
             <w:r>
               <w:rPr>
-                <w:rStyle w:val="a6"/>
-                <w:rFonts w:cs="Times New Roman" w:hint="eastAsia"/>
+                <w:rStyle w:val="a8"/>
+                <w:rFonts w:cs="Times New Roman"/>
                 <w:noProof/>
               </w:rPr>
               <w:t>最后说明</w:t>
@@ -5806,7 +5802,7 @@
                 <w:noProof/>
                 <w:webHidden/>
               </w:rPr>
-              <w:instrText xml:space="preserve"> PAGEREF _Toc501222399 \h </w:instrText>
+              <w:instrText xml:space="preserve"> PAGEREF _Toc84975530 \h </w:instrText>
             </w:r>
             <w:r>
               <w:rPr>
@@ -5839,22 +5835,22 @@
         </w:p>
         <w:p>
           <w:pPr>
-            <w:pStyle w:val="10"/>
+            <w:pStyle w:val="TOC1"/>
             <w:tabs>
-              <w:tab w:val="left" w:pos="1050"/>
+              <w:tab w:val="left" w:pos="1470"/>
             </w:tabs>
-            <w:spacing w:before="163"/>
+            <w:ind w:left="960" w:hanging="480"/>
             <w:rPr>
               <w:rFonts w:asciiTheme="minorHAnsi" w:eastAsiaTheme="minorEastAsia" w:hAnsiTheme="minorHAnsi"/>
               <w:noProof/>
               <w:sz w:val="21"/>
             </w:rPr>
           </w:pPr>
-          <w:hyperlink w:anchor="_Toc501222400" w:history="1">
-            <w:r>
-              <w:rPr>
-                <w:rStyle w:val="a6"/>
-                <w:rFonts w:cs="Times New Roman" w:hint="eastAsia"/>
+          <w:hyperlink w:anchor="_Toc84975531" w:history="1">
+            <w:r>
+              <w:rPr>
+                <w:rStyle w:val="a8"/>
+                <w:rFonts w:cs="Times New Roman"/>
                 <w:noProof/>
               </w:rPr>
               <w:t>第七章</w:t>
@@ -5869,8 +5865,8 @@
             </w:r>
             <w:r>
               <w:rPr>
-                <w:rStyle w:val="a6"/>
-                <w:rFonts w:cs="Times New Roman" w:hint="eastAsia"/>
+                <w:rStyle w:val="a8"/>
+                <w:rFonts w:cs="Times New Roman"/>
                 <w:noProof/>
               </w:rPr>
               <w:t>绪论</w:t>
@@ -5894,7 +5890,7 @@
                 <w:noProof/>
                 <w:webHidden/>
               </w:rPr>
-              <w:instrText xml:space="preserve"> PAGEREF _Toc501222400 \h </w:instrText>
+              <w:instrText xml:space="preserve"> PAGEREF _Toc84975531 \h </w:instrText>
             </w:r>
             <w:r>
               <w:rPr>
@@ -5927,22 +5923,22 @@
         </w:p>
         <w:p>
           <w:pPr>
-            <w:pStyle w:val="10"/>
+            <w:pStyle w:val="TOC1"/>
             <w:tabs>
-              <w:tab w:val="left" w:pos="1050"/>
+              <w:tab w:val="left" w:pos="1470"/>
             </w:tabs>
-            <w:spacing w:before="163"/>
+            <w:ind w:left="960" w:hanging="480"/>
             <w:rPr>
               <w:rFonts w:asciiTheme="minorHAnsi" w:eastAsiaTheme="minorEastAsia" w:hAnsiTheme="minorHAnsi"/>
               <w:noProof/>
               <w:sz w:val="21"/>
             </w:rPr>
           </w:pPr>
-          <w:hyperlink w:anchor="_Toc501222401" w:history="1">
-            <w:r>
-              <w:rPr>
-                <w:rStyle w:val="a6"/>
-                <w:rFonts w:cs="Times New Roman" w:hint="eastAsia"/>
+          <w:hyperlink w:anchor="_Toc84975532" w:history="1">
+            <w:r>
+              <w:rPr>
+                <w:rStyle w:val="a8"/>
+                <w:rFonts w:cs="Times New Roman"/>
                 <w:noProof/>
               </w:rPr>
               <w:t>第八章</w:t>
@@ -5957,8 +5953,8 @@
             </w:r>
             <w:r>
               <w:rPr>
-                <w:rStyle w:val="a6"/>
-                <w:rFonts w:cs="Times New Roman" w:hint="eastAsia"/>
+                <w:rStyle w:val="a8"/>
+                <w:rFonts w:cs="Times New Roman"/>
                 <w:noProof/>
               </w:rPr>
               <w:t>正文第一章</w:t>
@@ -5982,7 +5978,7 @@
                 <w:noProof/>
                 <w:webHidden/>
               </w:rPr>
-              <w:instrText xml:space="preserve"> PAGEREF _Toc501222401 \h </w:instrText>
+              <w:instrText xml:space="preserve"> PAGEREF _Toc84975532 \h </w:instrText>
             </w:r>
             <w:r>
               <w:rPr>
@@ -6015,22 +6011,22 @@
         </w:p>
         <w:p>
           <w:pPr>
-            <w:pStyle w:val="10"/>
+            <w:pStyle w:val="TOC1"/>
             <w:tabs>
-              <w:tab w:val="left" w:pos="1050"/>
+              <w:tab w:val="left" w:pos="1470"/>
             </w:tabs>
-            <w:spacing w:before="163"/>
+            <w:ind w:left="960" w:hanging="480"/>
             <w:rPr>
               <w:rFonts w:asciiTheme="minorHAnsi" w:eastAsiaTheme="minorEastAsia" w:hAnsiTheme="minorHAnsi"/>
               <w:noProof/>
               <w:sz w:val="21"/>
             </w:rPr>
           </w:pPr>
-          <w:hyperlink w:anchor="_Toc501222402" w:history="1">
-            <w:r>
-              <w:rPr>
-                <w:rStyle w:val="a6"/>
-                <w:rFonts w:cs="Times New Roman" w:hint="eastAsia"/>
+          <w:hyperlink w:anchor="_Toc84975533" w:history="1">
+            <w:r>
+              <w:rPr>
+                <w:rStyle w:val="a8"/>
+                <w:rFonts w:cs="Times New Roman"/>
                 <w:noProof/>
               </w:rPr>
               <w:t>第九章</w:t>
@@ -6045,8 +6041,8 @@
             </w:r>
             <w:r>
               <w:rPr>
-                <w:rStyle w:val="a6"/>
-                <w:rFonts w:cs="Times New Roman" w:hint="eastAsia"/>
+                <w:rStyle w:val="a8"/>
+                <w:rFonts w:cs="Times New Roman"/>
                 <w:noProof/>
               </w:rPr>
               <w:t>正文第二章</w:t>
@@ -6070,7 +6066,7 @@
                 <w:noProof/>
                 <w:webHidden/>
               </w:rPr>
-              <w:instrText xml:space="preserve"> PAGEREF _Toc501222402 \h </w:instrText>
+              <w:instrText xml:space="preserve"> PAGEREF _Toc84975533 \h </w:instrText>
             </w:r>
             <w:r>
               <w:rPr>
@@ -6103,19 +6099,19 @@
         </w:p>
         <w:p>
           <w:pPr>
-            <w:pStyle w:val="10"/>
-            <w:spacing w:before="163"/>
+            <w:pStyle w:val="TOC1"/>
+            <w:ind w:left="960" w:hanging="480"/>
             <w:rPr>
               <w:rFonts w:asciiTheme="minorHAnsi" w:eastAsiaTheme="minorEastAsia" w:hAnsiTheme="minorHAnsi"/>
               <w:noProof/>
               <w:sz w:val="21"/>
             </w:rPr>
           </w:pPr>
-          <w:hyperlink w:anchor="_Toc501222403" w:history="1">
-            <w:r>
-              <w:rPr>
-                <w:rStyle w:val="a6"/>
-                <w:rFonts w:cs="Times New Roman" w:hint="eastAsia"/>
+          <w:hyperlink w:anchor="_Toc84975534" w:history="1">
+            <w:r>
+              <w:rPr>
+                <w:rStyle w:val="a8"/>
+                <w:rFonts w:cs="Times New Roman"/>
                 <w:noProof/>
               </w:rPr>
               <w:t>总结</w:t>
@@ -6139,7 +6135,7 @@
                 <w:noProof/>
                 <w:webHidden/>
               </w:rPr>
-              <w:instrText xml:space="preserve"> PAGEREF _Toc501222403 \h </w:instrText>
+              <w:instrText xml:space="preserve"> PAGEREF _Toc84975534 \h </w:instrText>
             </w:r>
             <w:r>
               <w:rPr>
@@ -6172,19 +6168,19 @@
         </w:p>
         <w:p>
           <w:pPr>
-            <w:pStyle w:val="10"/>
-            <w:spacing w:before="163"/>
+            <w:pStyle w:val="TOC1"/>
+            <w:ind w:left="960" w:hanging="480"/>
             <w:rPr>
               <w:rFonts w:asciiTheme="minorHAnsi" w:eastAsiaTheme="minorEastAsia" w:hAnsiTheme="minorHAnsi"/>
               <w:noProof/>
               <w:sz w:val="21"/>
             </w:rPr>
           </w:pPr>
-          <w:hyperlink w:anchor="_Toc501222404" w:history="1">
-            <w:r>
-              <w:rPr>
-                <w:rStyle w:val="a6"/>
-                <w:rFonts w:cs="Times New Roman" w:hint="eastAsia"/>
+          <w:hyperlink w:anchor="_Toc84975535" w:history="1">
+            <w:r>
+              <w:rPr>
+                <w:rStyle w:val="a8"/>
+                <w:rFonts w:cs="Times New Roman"/>
                 <w:noProof/>
               </w:rPr>
               <w:t>参考文献</w:t>
@@ -6208,7 +6204,7 @@
                 <w:noProof/>
                 <w:webHidden/>
               </w:rPr>
-              <w:instrText xml:space="preserve"> PAGEREF _Toc501222404 \h </w:instrText>
+              <w:instrText xml:space="preserve"> PAGEREF _Toc84975535 \h </w:instrText>
             </w:r>
             <w:r>
               <w:rPr>
@@ -6241,19 +6237,19 @@
         </w:p>
         <w:p>
           <w:pPr>
-            <w:pStyle w:val="10"/>
-            <w:spacing w:before="163"/>
+            <w:pStyle w:val="TOC1"/>
+            <w:ind w:left="960" w:hanging="480"/>
             <w:rPr>
               <w:rFonts w:asciiTheme="minorHAnsi" w:eastAsiaTheme="minorEastAsia" w:hAnsiTheme="minorHAnsi"/>
               <w:noProof/>
               <w:sz w:val="21"/>
             </w:rPr>
           </w:pPr>
-          <w:hyperlink w:anchor="_Toc501222405" w:history="1">
-            <w:r>
-              <w:rPr>
-                <w:rStyle w:val="a6"/>
-                <w:rFonts w:cs="Times New Roman" w:hint="eastAsia"/>
+          <w:hyperlink w:anchor="_Toc84975536" w:history="1">
+            <w:r>
+              <w:rPr>
+                <w:rStyle w:val="a8"/>
+                <w:rFonts w:cs="Times New Roman"/>
                 <w:noProof/>
               </w:rPr>
               <w:t>附录</w:t>
@@ -6277,7 +6273,7 @@
                 <w:noProof/>
                 <w:webHidden/>
               </w:rPr>
-              <w:instrText xml:space="preserve"> PAGEREF _Toc501222405 \h </w:instrText>
+              <w:instrText xml:space="preserve"> PAGEREF _Toc84975536 \h </w:instrText>
             </w:r>
             <w:r>
               <w:rPr>
@@ -6310,19 +6306,19 @@
         </w:p>
         <w:p>
           <w:pPr>
-            <w:pStyle w:val="10"/>
-            <w:spacing w:before="163"/>
+            <w:pStyle w:val="TOC1"/>
+            <w:ind w:left="960" w:hanging="480"/>
             <w:rPr>
               <w:rFonts w:asciiTheme="minorHAnsi" w:eastAsiaTheme="minorEastAsia" w:hAnsiTheme="minorHAnsi"/>
               <w:noProof/>
               <w:sz w:val="21"/>
             </w:rPr>
           </w:pPr>
-          <w:hyperlink w:anchor="_Toc501222406" w:history="1">
-            <w:r>
-              <w:rPr>
-                <w:rStyle w:val="a6"/>
-                <w:rFonts w:cs="Times New Roman" w:hint="eastAsia"/>
+          <w:hyperlink w:anchor="_Toc84975537" w:history="1">
+            <w:r>
+              <w:rPr>
+                <w:rStyle w:val="a8"/>
+                <w:rFonts w:cs="Times New Roman"/>
                 <w:noProof/>
               </w:rPr>
               <w:t>攻读学位期间取得的成果</w:t>
@@ -6346,7 +6342,7 @@
                 <w:noProof/>
                 <w:webHidden/>
               </w:rPr>
-              <w:instrText xml:space="preserve"> PAGEREF _Toc501222406 \h </w:instrText>
+              <w:instrText xml:space="preserve"> PAGEREF _Toc84975537 \h </w:instrText>
             </w:r>
             <w:r>
               <w:rPr>
@@ -6379,19 +6375,19 @@
         </w:p>
         <w:p>
           <w:pPr>
-            <w:pStyle w:val="10"/>
-            <w:spacing w:before="163"/>
+            <w:pStyle w:val="TOC1"/>
+            <w:ind w:left="960" w:hanging="480"/>
             <w:rPr>
               <w:rFonts w:asciiTheme="minorHAnsi" w:eastAsiaTheme="minorEastAsia" w:hAnsiTheme="minorHAnsi"/>
               <w:noProof/>
               <w:sz w:val="21"/>
             </w:rPr>
           </w:pPr>
-          <w:hyperlink w:anchor="_Toc501222407" w:history="1">
-            <w:r>
-              <w:rPr>
-                <w:rStyle w:val="a6"/>
-                <w:rFonts w:cs="Times New Roman" w:hint="eastAsia"/>
+          <w:hyperlink w:anchor="_Toc84975538" w:history="1">
+            <w:r>
+              <w:rPr>
+                <w:rStyle w:val="a8"/>
+                <w:rFonts w:cs="Times New Roman"/>
                 <w:noProof/>
               </w:rPr>
               <w:t>致谢</w:t>
@@ -6415,7 +6411,7 @@
                 <w:noProof/>
                 <w:webHidden/>
               </w:rPr>
-              <w:instrText xml:space="preserve"> PAGEREF _Toc501222407 \h </w:instrText>
+              <w:instrText xml:space="preserve"> PAGEREF _Toc84975538 \h </w:instrText>
             </w:r>
             <w:r>
               <w:rPr>
@@ -6448,19 +6444,19 @@
         </w:p>
         <w:p>
           <w:pPr>
-            <w:pStyle w:val="10"/>
-            <w:spacing w:before="163"/>
+            <w:pStyle w:val="TOC1"/>
+            <w:ind w:left="960" w:hanging="480"/>
             <w:rPr>
               <w:rFonts w:asciiTheme="minorHAnsi" w:eastAsiaTheme="minorEastAsia" w:hAnsiTheme="minorHAnsi"/>
               <w:noProof/>
               <w:sz w:val="21"/>
             </w:rPr>
           </w:pPr>
-          <w:hyperlink w:anchor="_Toc501222408" w:history="1">
-            <w:r>
-              <w:rPr>
-                <w:rStyle w:val="a6"/>
-                <w:rFonts w:cs="Times New Roman" w:hint="eastAsia"/>
+          <w:hyperlink w:anchor="_Toc84975539" w:history="1">
+            <w:r>
+              <w:rPr>
+                <w:rStyle w:val="a8"/>
+                <w:rFonts w:cs="Times New Roman"/>
                 <w:noProof/>
               </w:rPr>
               <w:t>作者简介</w:t>
@@ -6484,7 +6480,7 @@
                 <w:noProof/>
                 <w:webHidden/>
               </w:rPr>
-              <w:instrText xml:space="preserve"> PAGEREF _Toc501222408 \h </w:instrText>
+              <w:instrText xml:space="preserve"> PAGEREF _Toc84975539 \h </w:instrText>
             </w:r>
             <w:r>
               <w:rPr>
@@ -6579,10 +6575,7 @@
     </w:p>
     <w:p>
       <w:pPr>
-        <w:pStyle w:val="ae"/>
-        <w:tabs>
-          <w:tab w:val="right" w:leader="dot" w:pos="9061"/>
-        </w:tabs>
+        <w:pStyle w:val="TOC1"/>
         <w:ind w:left="1040" w:hanging="560"/>
         <w:rPr>
           <w:rFonts w:asciiTheme="minorHAnsi" w:eastAsiaTheme="minorEastAsia" w:hAnsiTheme="minorHAnsi"/>
@@ -6602,21 +6595,21 @@
           <w:rFonts w:eastAsia="黑体" w:cs="Times New Roman"/>
           <w:sz w:val="28"/>
         </w:rPr>
-        <w:instrText xml:space="preserve"> TOC \h \z \c "</w:instrText>
+        <w:instrText xml:space="preserve"> TOC \h \z \t "</w:instrText>
       </w:r>
       <w:r>
         <w:rPr>
           <w:rFonts w:eastAsia="黑体" w:cs="Times New Roman"/>
           <w:sz w:val="28"/>
         </w:rPr>
-        <w:instrText>图</w:instrText>
+        <w:instrText>标题</w:instrText>
       </w:r>
       <w:r>
         <w:rPr>
           <w:rFonts w:eastAsia="黑体" w:cs="Times New Roman"/>
           <w:sz w:val="28"/>
         </w:rPr>
-        <w:instrText xml:space="preserve">" </w:instrText>
+        <w:instrText xml:space="preserve"> 1,1,phd_notePic,1" </w:instrText>
       </w:r>
       <w:r>
         <w:rPr>
@@ -6625,36 +6618,34 @@
         </w:rPr>
         <w:fldChar w:fldCharType="separate"/>
       </w:r>
-      <w:hyperlink w:anchor="_Toc501222409" w:history="1">
+      <w:hyperlink w:anchor="_Toc84975641" w:history="1">
         <w:r>
           <w:rPr>
-            <w:rStyle w:val="a6"/>
-            <w:rFonts w:hint="eastAsia"/>
+            <w:rStyle w:val="a8"/>
             <w:noProof/>
           </w:rPr>
           <w:t>图</w:t>
         </w:r>
         <w:r>
           <w:rPr>
-            <w:rStyle w:val="a6"/>
+            <w:rStyle w:val="a8"/>
             <w:noProof/>
           </w:rPr>
-          <w:t xml:space="preserve"> 1  </w:t>
+          <w:t xml:space="preserve"> 1 </w:t>
         </w:r>
         <w:r>
           <w:rPr>
-            <w:rStyle w:val="a6"/>
-            <w:rFonts w:hint="eastAsia"/>
+            <w:rStyle w:val="a8"/>
             <w:noProof/>
           </w:rPr>
           <w:t>插图示例。</w:t>
         </w:r>
         <w:r>
           <w:rPr>
-            <w:rStyle w:val="a6"/>
+            <w:rStyle w:val="a8"/>
             <w:noProof/>
           </w:rPr>
-          <w:t>Album cover from True by Avicci.</w:t>
+          <w:t>Album cover of True by Avicii.</w:t>
         </w:r>
         <w:r>
           <w:rPr>
@@ -6675,7 +6666,7 @@
             <w:noProof/>
             <w:webHidden/>
           </w:rPr>
-          <w:instrText xml:space="preserve"> PAGEREF _Toc501222409 \h </w:instrText>
+          <w:instrText xml:space="preserve"> PAGEREF _Toc84975641 \h </w:instrText>
         </w:r>
         <w:r>
           <w:rPr>
@@ -6732,16 +6723,6 @@
           <w:sz w:val="28"/>
         </w:rPr>
       </w:pPr>
-    </w:p>
-    <w:p>
-      <w:pPr>
-        <w:spacing w:line="240" w:lineRule="auto"/>
-        <w:jc w:val="left"/>
-        <w:rPr>
-          <w:rFonts w:eastAsia="黑体" w:cs="Times New Roman"/>
-          <w:sz w:val="28"/>
-        </w:rPr>
-      </w:pPr>
       <w:r>
         <w:rPr>
           <w:rFonts w:eastAsia="黑体" w:cs="Times New Roman"/>
@@ -6782,11 +6763,8 @@
     </w:p>
     <w:p>
       <w:pPr>
-        <w:pStyle w:val="ae"/>
-        <w:tabs>
-          <w:tab w:val="right" w:leader="dot" w:pos="9061"/>
-        </w:tabs>
-        <w:ind w:left="1040" w:hanging="560"/>
+        <w:pStyle w:val="TOC1"/>
+        <w:ind w:left="960" w:hanging="480"/>
         <w:rPr>
           <w:rFonts w:asciiTheme="minorHAnsi" w:eastAsiaTheme="minorEastAsia" w:hAnsiTheme="minorHAnsi"/>
           <w:noProof/>
@@ -6794,71 +6772,56 @@
         </w:rPr>
       </w:pPr>
       <w:r>
-        <w:rPr>
-          <w:rFonts w:eastAsia="黑体" w:cs="Times New Roman"/>
-          <w:sz w:val="28"/>
-        </w:rPr>
         <w:fldChar w:fldCharType="begin"/>
       </w:r>
       <w:r>
-        <w:rPr>
-          <w:rFonts w:eastAsia="黑体" w:cs="Times New Roman"/>
-          <w:sz w:val="28"/>
-        </w:rPr>
-        <w:instrText xml:space="preserve"> TOC \h \z \c "</w:instrText>
-      </w:r>
-      <w:r>
-        <w:rPr>
-          <w:rFonts w:eastAsia="黑体" w:cs="Times New Roman"/>
-          <w:sz w:val="28"/>
-        </w:rPr>
-        <w:instrText>表</w:instrText>
-      </w:r>
-      <w:r>
-        <w:rPr>
-          <w:rFonts w:eastAsia="黑体" w:cs="Times New Roman"/>
-          <w:sz w:val="28"/>
-        </w:rPr>
-        <w:instrText xml:space="preserve">" </w:instrText>
-      </w:r>
-      <w:r>
-        <w:rPr>
-          <w:rFonts w:eastAsia="黑体" w:cs="Times New Roman"/>
-          <w:sz w:val="28"/>
-        </w:rPr>
+        <w:instrText xml:space="preserve"> </w:instrText>
+      </w:r>
+      <w:r>
+        <w:rPr>
+          <w:rFonts w:hint="eastAsia"/>
+        </w:rPr>
+        <w:instrText>TOC \h \z \t "</w:instrText>
+      </w:r>
+      <w:r>
+        <w:rPr>
+          <w:rFonts w:hint="eastAsia"/>
+        </w:rPr>
+        <w:instrText>标题</w:instrText>
+      </w:r>
+      <w:r>
+        <w:rPr>
+          <w:rFonts w:hint="eastAsia"/>
+        </w:rPr>
+        <w:instrText xml:space="preserve"> 1,1,phd_noteTable,1"</w:instrText>
+      </w:r>
+      <w:r>
+        <w:instrText xml:space="preserve"> </w:instrText>
+      </w:r>
+      <w:r>
         <w:fldChar w:fldCharType="separate"/>
       </w:r>
-      <w:hyperlink w:anchor="_Toc501222410" w:history="1">
+      <w:hyperlink w:anchor="_Toc84975540" w:history="1">
         <w:r>
           <w:rPr>
-            <w:rStyle w:val="a6"/>
-            <w:rFonts w:hint="eastAsia"/>
+            <w:rStyle w:val="a8"/>
             <w:noProof/>
           </w:rPr>
           <w:t>表</w:t>
         </w:r>
         <w:r>
           <w:rPr>
-            <w:rStyle w:val="a6"/>
+            <w:rStyle w:val="a8"/>
             <w:noProof/>
           </w:rPr>
-          <w:t xml:space="preserve"> 1  </w:t>
+          <w:t xml:space="preserve"> 1 </w:t>
         </w:r>
         <w:r>
           <w:rPr>
-            <w:rStyle w:val="a6"/>
-            <w:rFonts w:hint="eastAsia"/>
+            <w:rStyle w:val="a8"/>
             <w:noProof/>
           </w:rPr>
-          <w:t>学位论文</w:t>
-        </w:r>
-        <w:r>
-          <w:rPr>
-            <w:rStyle w:val="a6"/>
-            <w:rFonts w:hint="eastAsia"/>
-            <w:noProof/>
-          </w:rPr>
-          <w:t>组成</w:t>
+          <w:t>学位论文组成</w:t>
         </w:r>
         <w:r>
           <w:rPr>
@@ -6879,7 +6842,7 @@
             <w:noProof/>
             <w:webHidden/>
           </w:rPr>
-          <w:instrText xml:space="preserve"> PAGEREF _Toc501222410 \h </w:instrText>
+          <w:instrText xml:space="preserve"> PAGEREF _Toc84975540 \h </w:instrText>
         </w:r>
         <w:r>
           <w:rPr>
@@ -6912,10 +6875,7 @@
     </w:p>
     <w:p>
       <w:pPr>
-        <w:pStyle w:val="ae"/>
-        <w:tabs>
-          <w:tab w:val="right" w:leader="dot" w:pos="9061"/>
-        </w:tabs>
+        <w:pStyle w:val="TOC1"/>
         <w:ind w:left="960" w:hanging="480"/>
         <w:rPr>
           <w:rFonts w:asciiTheme="minorHAnsi" w:eastAsiaTheme="minorEastAsia" w:hAnsiTheme="minorHAnsi"/>
@@ -6923,26 +6883,24 @@
           <w:sz w:val="21"/>
         </w:rPr>
       </w:pPr>
-      <w:hyperlink w:anchor="_Toc501222411" w:history="1">
+      <w:hyperlink w:anchor="_Toc84975541" w:history="1">
         <w:r>
           <w:rPr>
-            <w:rStyle w:val="a6"/>
-            <w:rFonts w:hint="eastAsia"/>
+            <w:rStyle w:val="a8"/>
             <w:noProof/>
           </w:rPr>
           <w:t>表</w:t>
         </w:r>
         <w:r>
           <w:rPr>
-            <w:rStyle w:val="a6"/>
+            <w:rStyle w:val="a8"/>
             <w:noProof/>
           </w:rPr>
-          <w:t xml:space="preserve"> 2  </w:t>
+          <w:t xml:space="preserve"> 2 </w:t>
         </w:r>
         <w:r>
           <w:rPr>
-            <w:rStyle w:val="a6"/>
-            <w:rFonts w:hint="eastAsia"/>
+            <w:rStyle w:val="a8"/>
             <w:noProof/>
           </w:rPr>
           <w:t>学术格式要求</w:t>
@@ -6966,7 +6924,7 @@
             <w:noProof/>
             <w:webHidden/>
           </w:rPr>
-          <w:instrText xml:space="preserve"> PAGEREF _Toc501222411 \h </w:instrText>
+          <w:instrText xml:space="preserve"> PAGEREF _Toc84975541 \h </w:instrText>
         </w:r>
         <w:r>
           <w:rPr>
@@ -6999,26 +6957,97 @@
     </w:p>
     <w:p>
       <w:pPr>
-        <w:spacing w:line="240" w:lineRule="auto"/>
-        <w:jc w:val="left"/>
-        <w:rPr>
-          <w:rFonts w:cs="Times New Roman"/>
-        </w:rPr>
-      </w:pPr>
-      <w:r>
-        <w:rPr>
-          <w:rFonts w:eastAsia="黑体" w:cs="Times New Roman"/>
-          <w:sz w:val="28"/>
-        </w:rPr>
+        <w:pStyle w:val="TOC1"/>
+        <w:ind w:left="960" w:hanging="480"/>
+        <w:rPr>
+          <w:rFonts w:asciiTheme="minorHAnsi" w:eastAsiaTheme="minorEastAsia" w:hAnsiTheme="minorHAnsi"/>
+          <w:noProof/>
+          <w:sz w:val="21"/>
+        </w:rPr>
+      </w:pPr>
+      <w:hyperlink w:anchor="_Toc84975542" w:history="1">
+        <w:r>
+          <w:rPr>
+            <w:rStyle w:val="a8"/>
+            <w:noProof/>
+          </w:rPr>
+          <w:t>表</w:t>
+        </w:r>
+        <w:r>
+          <w:rPr>
+            <w:rStyle w:val="a8"/>
+            <w:noProof/>
+          </w:rPr>
+          <w:t xml:space="preserve"> 3 </w:t>
+        </w:r>
+        <w:r>
+          <w:rPr>
+            <w:rStyle w:val="a8"/>
+            <w:noProof/>
+          </w:rPr>
+          <w:t>学术格式要求（续）</w:t>
+        </w:r>
+        <w:r>
+          <w:rPr>
+            <w:noProof/>
+            <w:webHidden/>
+          </w:rPr>
+          <w:tab/>
+        </w:r>
+        <w:r>
+          <w:rPr>
+            <w:noProof/>
+            <w:webHidden/>
+          </w:rPr>
+          <w:fldChar w:fldCharType="begin"/>
+        </w:r>
+        <w:r>
+          <w:rPr>
+            <w:noProof/>
+            <w:webHidden/>
+          </w:rPr>
+          <w:instrText xml:space="preserve"> PAGEREF _Toc84975542 \h </w:instrText>
+        </w:r>
+        <w:r>
+          <w:rPr>
+            <w:noProof/>
+            <w:webHidden/>
+          </w:rPr>
+        </w:r>
+        <w:r>
+          <w:rPr>
+            <w:noProof/>
+            <w:webHidden/>
+          </w:rPr>
+          <w:fldChar w:fldCharType="separate"/>
+        </w:r>
+        <w:r>
+          <w:rPr>
+            <w:noProof/>
+            <w:webHidden/>
+          </w:rPr>
+          <w:t>15</w:t>
+        </w:r>
+        <w:r>
+          <w:rPr>
+            <w:noProof/>
+            <w:webHidden/>
+          </w:rPr>
+          <w:fldChar w:fldCharType="end"/>
+        </w:r>
+      </w:hyperlink>
+    </w:p>
+    <w:p>
+      <w:pPr>
+        <w:pStyle w:val="TOC1"/>
+        <w:ind w:left="960" w:hanging="480"/>
+        <w:rPr>
+          <w:rFonts w:hint="eastAsia"/>
+        </w:rPr>
+      </w:pPr>
+      <w:r>
         <w:fldChar w:fldCharType="end"/>
       </w:r>
-    </w:p>
-    <w:p>
-      <w:pPr>
-        <w:rPr>
-          <w:rFonts w:cs="Times New Roman"/>
-        </w:rPr>
-      </w:pPr>
     </w:p>
     <w:p>
       <w:pPr>
@@ -7137,7 +7166,7 @@
         </w:rPr>
       </w:pPr>
       <w:bookmarkStart w:id="7" w:name="_Toc467679512"/>
-      <w:bookmarkStart w:id="8" w:name="_Toc501222379"/>
+      <w:bookmarkStart w:id="8" w:name="_Toc84975510"/>
       <w:r>
         <w:rPr>
           <w:rFonts w:ascii="Times New Roman" w:hAnsi="Times New Roman" w:cs="Times New Roman"/>
@@ -7157,7 +7186,7 @@
           <w:rFonts w:cs="Times New Roman"/>
         </w:rPr>
       </w:pPr>
-      <w:bookmarkStart w:id="9" w:name="_Toc501222380"/>
+      <w:bookmarkStart w:id="9" w:name="_Toc84975511"/>
       <w:r>
         <w:rPr>
           <w:rFonts w:cs="Times New Roman" w:hint="eastAsia"/>
@@ -7416,7 +7445,7 @@
       </w:r>
       <w:r>
         <w:rPr>
-          <w:rStyle w:val="af0"/>
+          <w:rStyle w:val="af7"/>
         </w:rPr>
         <w:footnoteReference w:id="1"/>
       </w:r>
@@ -7429,7 +7458,6 @@
         </w:rPr>
         <w:t>该仓库中同时也包含了相应的</w:t>
       </w:r>
-      <w:proofErr w:type="spellStart"/>
       <w:r>
         <w:t>L</w:t>
       </w:r>
@@ -7442,7 +7470,6 @@
       <w:r>
         <w:t>TeX</w:t>
       </w:r>
-      <w:proofErr w:type="spellEnd"/>
       <w:r>
         <w:rPr>
           <w:rFonts w:hint="eastAsia"/>
@@ -7459,7 +7486,7 @@
           <w:rFonts w:cs="Times New Roman"/>
         </w:rPr>
       </w:pPr>
-      <w:bookmarkStart w:id="10" w:name="_Toc501222381"/>
+      <w:bookmarkStart w:id="10" w:name="_Toc84975512"/>
       <w:r>
         <w:rPr>
           <w:rFonts w:cs="Times New Roman" w:hint="eastAsia"/>
@@ -7552,7 +7579,7 @@
           <w:rFonts w:cs="Times New Roman"/>
         </w:rPr>
       </w:pPr>
-      <w:bookmarkStart w:id="11" w:name="_Toc501222382"/>
+      <w:bookmarkStart w:id="11" w:name="_Toc84975513"/>
       <w:r>
         <w:rPr>
           <w:rFonts w:cs="Times New Roman" w:hint="eastAsia"/>
@@ -7620,7 +7647,7 @@
         <w:pStyle w:val="phdchapter"/>
         <w:spacing w:before="163" w:after="163"/>
       </w:pPr>
-      <w:bookmarkStart w:id="12" w:name="_Toc501222383"/>
+      <w:bookmarkStart w:id="12" w:name="_Toc84975514"/>
       <w:r>
         <w:rPr>
           <w:rFonts w:hint="eastAsia"/>
@@ -7680,63 +7707,10 @@
     <w:p>
       <w:pPr>
         <w:pStyle w:val="phdnoteTable"/>
-        <w:spacing w:before="163"/>
-      </w:pPr>
-      <w:bookmarkStart w:id="13" w:name="_Toc501222410"/>
-      <w:r>
-        <w:rPr>
-          <w:rFonts w:hint="eastAsia"/>
-        </w:rPr>
-        <w:t>表</w:t>
-      </w:r>
-      <w:r>
-        <w:rPr>
-          <w:rFonts w:hint="eastAsia"/>
-        </w:rPr>
-        <w:t xml:space="preserve"> </w:t>
-      </w:r>
-      <w:r>
-        <w:fldChar w:fldCharType="begin"/>
-      </w:r>
-      <w:r>
-        <w:instrText xml:space="preserve"> </w:instrText>
-      </w:r>
-      <w:r>
-        <w:rPr>
-          <w:rFonts w:hint="eastAsia"/>
-        </w:rPr>
-        <w:instrText xml:space="preserve">SEQ </w:instrText>
-      </w:r>
-      <w:r>
-        <w:rPr>
-          <w:rFonts w:hint="eastAsia"/>
-        </w:rPr>
-        <w:instrText>表</w:instrText>
-      </w:r>
-      <w:r>
-        <w:rPr>
-          <w:rFonts w:hint="eastAsia"/>
-        </w:rPr>
-        <w:instrText xml:space="preserve"> \* ARABIC</w:instrText>
-      </w:r>
-      <w:r>
-        <w:instrText xml:space="preserve"> </w:instrText>
-      </w:r>
-      <w:r>
-        <w:fldChar w:fldCharType="separate"/>
-      </w:r>
-      <w:r>
-        <w:rPr>
-          <w:noProof/>
-        </w:rPr>
-        <w:t>1</w:t>
-      </w:r>
-      <w:r>
-        <w:fldChar w:fldCharType="end"/>
-      </w:r>
-      <w:r>
-        <w:t xml:space="preserve">  </w:t>
-      </w:r>
+      </w:pPr>
+      <w:bookmarkStart w:id="13" w:name="_Toc84975278"/>
+      <w:bookmarkStart w:id="14" w:name="_Toc84975395"/>
+      <w:bookmarkStart w:id="15" w:name="_Toc84975540"/>
       <w:r>
         <w:rPr>
           <w:rFonts w:hint="eastAsia"/>
@@ -7750,10 +7724,12 @@
         <w:t>组成</w:t>
       </w:r>
       <w:bookmarkEnd w:id="13"/>
+      <w:bookmarkEnd w:id="14"/>
+      <w:bookmarkEnd w:id="15"/>
     </w:p>
     <w:tbl>
       <w:tblPr>
-        <w:tblStyle w:val="a9"/>
+        <w:tblStyle w:val="ac"/>
         <w:tblW w:w="0" w:type="auto"/>
         <w:tblBorders>
           <w:top w:val="none" w:sz="0" w:space="0" w:color="auto"/>
@@ -8686,14 +8662,14 @@
           <w:rFonts w:cs="Times New Roman"/>
         </w:rPr>
       </w:pPr>
-      <w:bookmarkStart w:id="14" w:name="_Toc501222384"/>
+      <w:bookmarkStart w:id="16" w:name="_Toc84975515"/>
       <w:r>
         <w:rPr>
           <w:rFonts w:cs="Times New Roman" w:hint="eastAsia"/>
         </w:rPr>
         <w:t>封面</w:t>
       </w:r>
-      <w:bookmarkEnd w:id="14"/>
+      <w:bookmarkEnd w:id="16"/>
     </w:p>
     <w:p>
       <w:pPr>
@@ -9047,7 +9023,7 @@
           <w:rFonts w:cs="Times New Roman"/>
         </w:rPr>
       </w:pPr>
-      <w:bookmarkStart w:id="15" w:name="_Toc501222385"/>
+      <w:bookmarkStart w:id="17" w:name="_Toc84975516"/>
       <w:r>
         <w:rPr>
           <w:rFonts w:cs="Times New Roman" w:hint="eastAsia"/>
@@ -9060,7 +9036,7 @@
         </w:rPr>
         <w:t>页</w:t>
       </w:r>
-      <w:bookmarkEnd w:id="15"/>
+      <w:bookmarkEnd w:id="17"/>
     </w:p>
     <w:p>
       <w:pPr>
@@ -9197,14 +9173,14 @@
           <w:rFonts w:cs="Times New Roman"/>
         </w:rPr>
       </w:pPr>
-      <w:bookmarkStart w:id="16" w:name="_Toc501222386"/>
+      <w:bookmarkStart w:id="18" w:name="_Toc84975517"/>
       <w:r>
         <w:rPr>
           <w:rFonts w:cs="Times New Roman" w:hint="eastAsia"/>
         </w:rPr>
         <w:t>独创性声明和使用授权书</w:t>
       </w:r>
-      <w:bookmarkEnd w:id="16"/>
+      <w:bookmarkEnd w:id="18"/>
     </w:p>
     <w:p>
       <w:pPr>
@@ -9226,14 +9202,14 @@
           <w:rFonts w:cs="Times New Roman"/>
         </w:rPr>
       </w:pPr>
-      <w:bookmarkStart w:id="17" w:name="_Toc501222387"/>
+      <w:bookmarkStart w:id="19" w:name="_Toc84975518"/>
       <w:r>
         <w:rPr>
           <w:rFonts w:cs="Times New Roman" w:hint="eastAsia"/>
         </w:rPr>
         <w:t>摘要</w:t>
       </w:r>
-      <w:bookmarkEnd w:id="17"/>
+      <w:bookmarkEnd w:id="19"/>
     </w:p>
     <w:p>
       <w:pPr>
@@ -9296,15 +9272,7 @@
         <w:rPr>
           <w:rFonts w:cs="Times New Roman" w:hint="eastAsia"/>
         </w:rPr>
-        <w:t>800~1</w:t>
-      </w:r>
-      <w:bookmarkStart w:id="18" w:name="_GoBack"/>
-      <w:bookmarkEnd w:id="18"/>
-      <w:r>
-        <w:rPr>
-          <w:rFonts w:cs="Times New Roman" w:hint="eastAsia"/>
-        </w:rPr>
-        <w:t>200</w:t>
+        <w:t>800~1200</w:t>
       </w:r>
       <w:r>
         <w:rPr>
@@ -9405,14 +9373,14 @@
           <w:rFonts w:cs="Times New Roman"/>
         </w:rPr>
       </w:pPr>
-      <w:bookmarkStart w:id="19" w:name="_Toc501222388"/>
+      <w:bookmarkStart w:id="20" w:name="_Toc84975519"/>
       <w:r>
         <w:rPr>
           <w:rFonts w:cs="Times New Roman" w:hint="eastAsia"/>
         </w:rPr>
         <w:t>目录</w:t>
       </w:r>
-      <w:bookmarkEnd w:id="19"/>
+      <w:bookmarkEnd w:id="20"/>
     </w:p>
     <w:p>
       <w:pPr>
@@ -9443,14 +9411,14 @@
           <w:rFonts w:cs="Times New Roman"/>
         </w:rPr>
       </w:pPr>
-      <w:bookmarkStart w:id="20" w:name="_Toc501222389"/>
+      <w:bookmarkStart w:id="21" w:name="_Toc84975520"/>
       <w:r>
         <w:rPr>
           <w:rFonts w:cs="Times New Roman" w:hint="eastAsia"/>
         </w:rPr>
         <w:t>图表清单及主要符号表</w:t>
       </w:r>
-      <w:bookmarkEnd w:id="20"/>
+      <w:bookmarkEnd w:id="21"/>
     </w:p>
     <w:p>
       <w:pPr>
@@ -9497,14 +9465,14 @@
           <w:rFonts w:cs="Times New Roman"/>
         </w:rPr>
       </w:pPr>
-      <w:bookmarkStart w:id="21" w:name="_Toc501222390"/>
+      <w:bookmarkStart w:id="22" w:name="_Toc84975521"/>
       <w:r>
         <w:rPr>
           <w:rFonts w:cs="Times New Roman" w:hint="eastAsia"/>
         </w:rPr>
         <w:t>主体部分</w:t>
       </w:r>
-      <w:bookmarkEnd w:id="21"/>
+      <w:bookmarkEnd w:id="22"/>
     </w:p>
     <w:p>
       <w:pPr>
@@ -9596,14 +9564,14 @@
           <w:rFonts w:cs="Times New Roman"/>
         </w:rPr>
       </w:pPr>
-      <w:bookmarkStart w:id="22" w:name="_Toc501222391"/>
+      <w:bookmarkStart w:id="23" w:name="_Toc84975522"/>
       <w:r>
         <w:rPr>
           <w:rFonts w:cs="Times New Roman" w:hint="eastAsia"/>
         </w:rPr>
         <w:t>参考文献</w:t>
       </w:r>
-      <w:bookmarkEnd w:id="22"/>
+      <w:bookmarkEnd w:id="23"/>
     </w:p>
     <w:p>
       <w:pPr>
@@ -9744,14 +9712,14 @@
           <w:rFonts w:cs="Times New Roman"/>
         </w:rPr>
       </w:pPr>
-      <w:bookmarkStart w:id="23" w:name="_Toc501222392"/>
+      <w:bookmarkStart w:id="24" w:name="_Toc84975523"/>
       <w:r>
         <w:rPr>
           <w:rFonts w:cs="Times New Roman" w:hint="eastAsia"/>
         </w:rPr>
         <w:t>符录</w:t>
       </w:r>
-      <w:bookmarkEnd w:id="23"/>
+      <w:bookmarkEnd w:id="24"/>
     </w:p>
     <w:p>
       <w:pPr>
@@ -9776,14 +9744,14 @@
           <w:rFonts w:cs="Times New Roman"/>
         </w:rPr>
       </w:pPr>
-      <w:bookmarkStart w:id="24" w:name="_Toc501222393"/>
+      <w:bookmarkStart w:id="25" w:name="_Toc84975524"/>
       <w:r>
         <w:rPr>
           <w:rFonts w:cs="Times New Roman" w:hint="eastAsia"/>
         </w:rPr>
         <w:t>成果</w:t>
       </w:r>
-      <w:bookmarkEnd w:id="24"/>
+      <w:bookmarkEnd w:id="25"/>
     </w:p>
     <w:p>
       <w:pPr>
@@ -9890,14 +9858,14 @@
           <w:rFonts w:cs="Times New Roman"/>
         </w:rPr>
       </w:pPr>
-      <w:bookmarkStart w:id="25" w:name="_Toc501222394"/>
+      <w:bookmarkStart w:id="26" w:name="_Toc84975525"/>
       <w:r>
         <w:rPr>
           <w:rFonts w:cs="Times New Roman" w:hint="eastAsia"/>
         </w:rPr>
         <w:t>致谢</w:t>
       </w:r>
-      <w:bookmarkEnd w:id="25"/>
+      <w:bookmarkEnd w:id="26"/>
     </w:p>
     <w:p>
       <w:pPr>
@@ -9922,14 +9890,14 @@
           <w:rFonts w:cs="Times New Roman"/>
         </w:rPr>
       </w:pPr>
-      <w:bookmarkStart w:id="26" w:name="_Toc501222395"/>
+      <w:bookmarkStart w:id="27" w:name="_Toc84975526"/>
       <w:r>
         <w:rPr>
           <w:rFonts w:cs="Times New Roman" w:hint="eastAsia"/>
         </w:rPr>
         <w:t>作者简介</w:t>
       </w:r>
-      <w:bookmarkEnd w:id="26"/>
+      <w:bookmarkEnd w:id="27"/>
     </w:p>
     <w:p>
       <w:pPr>
@@ -9959,8 +9927,8 @@
         <w:pStyle w:val="phdchapter"/>
         <w:spacing w:before="163" w:after="163"/>
       </w:pPr>
-      <w:bookmarkStart w:id="27" w:name="_Toc501222396"/>
       <w:bookmarkStart w:id="28" w:name="_Toc467679515"/>
+      <w:bookmarkStart w:id="29" w:name="_Toc84975527"/>
       <w:r>
         <w:rPr>
           <w:rFonts w:hint="eastAsia"/>
@@ -9968,7 +9936,7 @@
         <w:lastRenderedPageBreak/>
         <w:t>论文格式要求</w:t>
       </w:r>
-      <w:bookmarkEnd w:id="27"/>
+      <w:bookmarkEnd w:id="29"/>
     </w:p>
     <w:p>
       <w:pPr>
@@ -10010,74 +9978,25 @@
     <w:p>
       <w:pPr>
         <w:pStyle w:val="phdnoteTable"/>
-        <w:spacing w:before="163"/>
-      </w:pPr>
-      <w:bookmarkStart w:id="29" w:name="_Toc501222411"/>
-      <w:r>
-        <w:rPr>
-          <w:rFonts w:hint="eastAsia"/>
-        </w:rPr>
-        <w:t>表</w:t>
-      </w:r>
-      <w:r>
-        <w:rPr>
-          <w:rFonts w:hint="eastAsia"/>
-        </w:rPr>
-        <w:t xml:space="preserve"> </w:t>
-      </w:r>
-      <w:r>
-        <w:fldChar w:fldCharType="begin"/>
-      </w:r>
-      <w:r>
-        <w:instrText xml:space="preserve"> </w:instrText>
-      </w:r>
-      <w:r>
-        <w:rPr>
-          <w:rFonts w:hint="eastAsia"/>
-        </w:rPr>
-        <w:instrText xml:space="preserve">SEQ </w:instrText>
-      </w:r>
-      <w:r>
-        <w:rPr>
-          <w:rFonts w:hint="eastAsia"/>
-        </w:rPr>
-        <w:instrText>表</w:instrText>
-      </w:r>
-      <w:r>
-        <w:rPr>
-          <w:rFonts w:hint="eastAsia"/>
-        </w:rPr>
-        <w:instrText xml:space="preserve"> \* ARABIC</w:instrText>
-      </w:r>
-      <w:r>
-        <w:instrText xml:space="preserve"> </w:instrText>
-      </w:r>
-      <w:r>
-        <w:fldChar w:fldCharType="separate"/>
-      </w:r>
-      <w:r>
-        <w:rPr>
-          <w:noProof/>
-        </w:rPr>
-        <w:t>2</w:t>
-      </w:r>
-      <w:r>
-        <w:fldChar w:fldCharType="end"/>
-      </w:r>
-      <w:r>
-        <w:t xml:space="preserve">  </w:t>
-      </w:r>
+      </w:pPr>
+      <w:bookmarkStart w:id="30" w:name="_Toc84975279"/>
+      <w:bookmarkStart w:id="31" w:name="_Toc84975396"/>
+      <w:bookmarkStart w:id="32" w:name="_Toc84975476"/>
+      <w:bookmarkStart w:id="33" w:name="_Toc84975541"/>
       <w:r>
         <w:rPr>
           <w:rFonts w:hint="eastAsia"/>
         </w:rPr>
         <w:t>学术格式要求</w:t>
       </w:r>
-      <w:bookmarkEnd w:id="29"/>
+      <w:bookmarkEnd w:id="30"/>
+      <w:bookmarkEnd w:id="31"/>
+      <w:bookmarkEnd w:id="32"/>
+      <w:bookmarkEnd w:id="33"/>
     </w:p>
     <w:tbl>
       <w:tblPr>
-        <w:tblStyle w:val="a9"/>
+        <w:tblStyle w:val="ac"/>
         <w:tblW w:w="0" w:type="auto"/>
         <w:tblBorders>
           <w:top w:val="none" w:sz="0" w:space="0" w:color="auto"/>
@@ -12327,34 +12246,24 @@
     <w:p>
       <w:pPr>
         <w:pStyle w:val="phdnoteTable"/>
-        <w:spacing w:before="163"/>
-      </w:pPr>
+      </w:pPr>
+      <w:bookmarkStart w:id="34" w:name="_Toc84975280"/>
+      <w:bookmarkStart w:id="35" w:name="_Toc84975397"/>
+      <w:bookmarkStart w:id="36" w:name="_Toc84975542"/>
       <w:r>
         <w:rPr>
           <w:rFonts w:hint="eastAsia"/>
         </w:rPr>
         <w:lastRenderedPageBreak/>
-        <w:t>表</w:t>
-      </w:r>
-      <w:r>
-        <w:rPr>
-          <w:rFonts w:hint="eastAsia"/>
-        </w:rPr>
-        <w:t xml:space="preserve"> </w:t>
-      </w:r>
-      <w:r>
-        <w:t xml:space="preserve">2  </w:t>
-      </w:r>
-      <w:r>
-        <w:rPr>
-          <w:rFonts w:hint="eastAsia"/>
-        </w:rPr>
         <w:t>学术格式要求（续）</w:t>
       </w:r>
+      <w:bookmarkEnd w:id="34"/>
+      <w:bookmarkEnd w:id="35"/>
+      <w:bookmarkEnd w:id="36"/>
     </w:p>
     <w:tbl>
       <w:tblPr>
-        <w:tblStyle w:val="a9"/>
+        <w:tblStyle w:val="ac"/>
         <w:tblW w:w="0" w:type="auto"/>
         <w:tblBorders>
           <w:top w:val="none" w:sz="0" w:space="0" w:color="auto"/>
@@ -12903,7 +12812,7 @@
           <w:rFonts w:ascii="Times New Roman" w:hAnsi="Times New Roman" w:cs="Times New Roman"/>
         </w:rPr>
       </w:pPr>
-      <w:bookmarkStart w:id="30" w:name="_Toc501222397"/>
+      <w:bookmarkStart w:id="37" w:name="_Toc84975528"/>
       <w:bookmarkEnd w:id="28"/>
       <w:proofErr w:type="gramStart"/>
       <w:r>
@@ -12920,7 +12829,7 @@
         </w:rPr>
         <w:t>博士内容调整</w:t>
       </w:r>
-      <w:bookmarkEnd w:id="30"/>
+      <w:bookmarkEnd w:id="37"/>
     </w:p>
     <w:p>
       <w:pPr>
@@ -13366,9 +13275,9 @@
           <w:rFonts w:ascii="Times New Roman" w:hAnsi="Times New Roman" w:cs="Times New Roman"/>
         </w:rPr>
       </w:pPr>
-      <w:bookmarkStart w:id="31" w:name="_Toc501222398"/>
-      <w:bookmarkStart w:id="32" w:name="OLE_LINK35"/>
-      <w:bookmarkStart w:id="33" w:name="OLE_LINK36"/>
+      <w:bookmarkStart w:id="38" w:name="OLE_LINK35"/>
+      <w:bookmarkStart w:id="39" w:name="OLE_LINK36"/>
+      <w:bookmarkStart w:id="40" w:name="_Toc84975529"/>
       <w:r>
         <w:rPr>
           <w:rFonts w:ascii="Times New Roman" w:hAnsi="Times New Roman" w:cs="Times New Roman" w:hint="eastAsia"/>
@@ -13376,7 +13285,7 @@
         <w:lastRenderedPageBreak/>
         <w:t>本模板说明</w:t>
       </w:r>
-      <w:bookmarkEnd w:id="31"/>
+      <w:bookmarkEnd w:id="40"/>
     </w:p>
     <w:p>
       <w:pPr>
@@ -13873,7 +13782,7 @@
           <w:rFonts w:ascii="Times New Roman" w:hAnsi="Times New Roman" w:cs="Times New Roman"/>
         </w:rPr>
       </w:pPr>
-      <w:bookmarkStart w:id="34" w:name="_Toc501222399"/>
+      <w:bookmarkStart w:id="41" w:name="_Toc84975530"/>
       <w:r>
         <w:rPr>
           <w:rFonts w:ascii="Times New Roman" w:hAnsi="Times New Roman" w:cs="Times New Roman" w:hint="eastAsia"/>
@@ -13881,7 +13790,7 @@
         <w:lastRenderedPageBreak/>
         <w:t>最后说明</w:t>
       </w:r>
-      <w:bookmarkEnd w:id="34"/>
+      <w:bookmarkEnd w:id="41"/>
     </w:p>
     <w:p>
       <w:pPr>
@@ -13958,72 +13867,44 @@
         </w:rPr>
         <w:t>：</w:t>
       </w:r>
-      <w:r>
-        <w:fldChar w:fldCharType="begin"/>
-      </w:r>
-      <w:r>
-        <w:instrText xml:space="preserve"> HYPERLINK "mailto:weiqm@buaa.edu.cn" </w:instrText>
-      </w:r>
-      <w:r>
-        <w:fldChar w:fldCharType="separate"/>
-      </w:r>
-      <w:r>
-        <w:rPr>
-          <w:rStyle w:val="a6"/>
-          <w:rFonts w:cs="Times New Roman" w:hint="eastAsia"/>
-        </w:rPr>
-        <w:t>weiqm@buaa.edu.cn</w:t>
-      </w:r>
-      <w:r>
-        <w:rPr>
-          <w:rStyle w:val="a6"/>
+      <w:hyperlink r:id="rId18" w:history="1">
+        <w:r>
+          <w:rPr>
+            <w:rStyle w:val="a8"/>
+            <w:rFonts w:cs="Times New Roman" w:hint="eastAsia"/>
+          </w:rPr>
+          <w:t>weiqm@buaa.edu.cn</w:t>
+        </w:r>
+      </w:hyperlink>
+    </w:p>
+    <w:p>
+      <w:pPr>
+        <w:ind w:firstLineChars="200" w:firstLine="480"/>
+        <w:rPr>
           <w:rFonts w:cs="Times New Roman"/>
         </w:rPr>
-        <w:fldChar w:fldCharType="end"/>
-      </w:r>
-    </w:p>
-    <w:p>
-      <w:pPr>
-        <w:ind w:firstLineChars="200" w:firstLine="480"/>
+      </w:pPr>
+      <w:r>
         <w:rPr>
           <w:rFonts w:cs="Times New Roman"/>
         </w:rPr>
-      </w:pPr>
+        <w:t>GitHub</w:t>
+      </w:r>
       <w:r>
         <w:rPr>
           <w:rFonts w:cs="Times New Roman"/>
         </w:rPr>
-        <w:t>GitHub</w:t>
-      </w:r>
-      <w:r>
-        <w:rPr>
-          <w:rFonts w:cs="Times New Roman"/>
-        </w:rPr>
         <w:t>：</w:t>
       </w:r>
-      <w:r>
-        <w:fldChar w:fldCharType="begin"/>
-      </w:r>
-      <w:r>
-        <w:instrText xml:space="preserve"> HYPERLINK "https://github.com/WBigNose/BUAAThesis" </w:instrText>
-      </w:r>
-      <w:r>
-        <w:fldChar w:fldCharType="separate"/>
-      </w:r>
-      <w:r>
-        <w:rPr>
-          <w:rStyle w:val="a6"/>
-          <w:rFonts w:cs="Times New Roman"/>
-        </w:rPr>
-        <w:t>https://github.com/WBigNose/BUAAThesis</w:t>
-      </w:r>
-      <w:r>
-        <w:rPr>
-          <w:rStyle w:val="a6"/>
-          <w:rFonts w:cs="Times New Roman"/>
-        </w:rPr>
-        <w:fldChar w:fldCharType="end"/>
-      </w:r>
+      <w:hyperlink r:id="rId19" w:history="1">
+        <w:r>
+          <w:rPr>
+            <w:rStyle w:val="a8"/>
+            <w:rFonts w:cs="Times New Roman"/>
+          </w:rPr>
+          <w:t>https://github.com/WBigNose/BUAAThesis</w:t>
+        </w:r>
+      </w:hyperlink>
     </w:p>
     <w:p>
       <w:pPr>
@@ -14107,7 +13988,7 @@
           <w:rFonts w:ascii="Times New Roman" w:hAnsi="Times New Roman" w:cs="Times New Roman"/>
         </w:rPr>
       </w:pPr>
-      <w:bookmarkStart w:id="35" w:name="_Toc501222400"/>
+      <w:bookmarkStart w:id="42" w:name="_Toc84975531"/>
       <w:r>
         <w:rPr>
           <w:rFonts w:ascii="Times New Roman" w:hAnsi="Times New Roman" w:cs="Times New Roman" w:hint="eastAsia"/>
@@ -14115,7 +13996,7 @@
         <w:lastRenderedPageBreak/>
         <w:t>绪论</w:t>
       </w:r>
-      <w:bookmarkEnd w:id="35"/>
+      <w:bookmarkEnd w:id="42"/>
     </w:p>
     <w:p>
       <w:pPr>
@@ -14207,7 +14088,7 @@
           <w:rFonts w:ascii="Times New Roman" w:hAnsi="Times New Roman" w:cs="Times New Roman"/>
         </w:rPr>
       </w:pPr>
-      <w:bookmarkStart w:id="36" w:name="_Toc501222401"/>
+      <w:bookmarkStart w:id="43" w:name="_Toc84975532"/>
       <w:r>
         <w:rPr>
           <w:rFonts w:ascii="Times New Roman" w:hAnsi="Times New Roman" w:cs="Times New Roman" w:hint="eastAsia"/>
@@ -14215,7 +14096,7 @@
         <w:lastRenderedPageBreak/>
         <w:t>正文第一章</w:t>
       </w:r>
-      <w:bookmarkEnd w:id="36"/>
+      <w:bookmarkEnd w:id="43"/>
     </w:p>
     <w:p>
       <w:pPr>
@@ -14300,7 +14181,7 @@
           <w:rFonts w:ascii="Times New Roman" w:hAnsi="Times New Roman" w:cs="Times New Roman"/>
         </w:rPr>
       </w:pPr>
-      <w:bookmarkStart w:id="37" w:name="_Toc501222402"/>
+      <w:bookmarkStart w:id="44" w:name="_Toc84975533"/>
       <w:r>
         <w:rPr>
           <w:rFonts w:ascii="Times New Roman" w:hAnsi="Times New Roman" w:cs="Times New Roman" w:hint="eastAsia"/>
@@ -14308,7 +14189,7 @@
         <w:lastRenderedPageBreak/>
         <w:t>正文第二章</w:t>
       </w:r>
-      <w:bookmarkEnd w:id="37"/>
+      <w:bookmarkEnd w:id="44"/>
     </w:p>
     <w:p>
       <w:pPr>
@@ -14354,7 +14235,7 @@
                     </pic:cNvPicPr>
                   </pic:nvPicPr>
                   <pic:blipFill>
-                    <a:blip r:embed="rId18">
+                    <a:blip r:embed="rId20">
                       <a:extLst>
                         <a:ext uri="{28A0092B-C50C-407E-A947-70E740481C1C}">
                           <a14:useLocalDpi xmlns:a14="http://schemas.microsoft.com/office/drawing/2010/main" val="0"/>
@@ -14386,63 +14267,8 @@
     <w:p>
       <w:pPr>
         <w:pStyle w:val="phdnotePic"/>
-        <w:spacing w:after="163"/>
-      </w:pPr>
-      <w:bookmarkStart w:id="38" w:name="_Toc501222409"/>
-      <w:r>
-        <w:rPr>
-          <w:rFonts w:hint="eastAsia"/>
-        </w:rPr>
-        <w:t>图</w:t>
-      </w:r>
-      <w:r>
-        <w:rPr>
-          <w:rFonts w:hint="eastAsia"/>
-        </w:rPr>
-        <w:t xml:space="preserve"> </w:t>
-      </w:r>
-      <w:r>
-        <w:fldChar w:fldCharType="begin"/>
-      </w:r>
-      <w:r>
-        <w:instrText xml:space="preserve"> </w:instrText>
-      </w:r>
-      <w:r>
-        <w:rPr>
-          <w:rFonts w:hint="eastAsia"/>
-        </w:rPr>
-        <w:instrText xml:space="preserve">SEQ </w:instrText>
-      </w:r>
-      <w:r>
-        <w:rPr>
-          <w:rFonts w:hint="eastAsia"/>
-        </w:rPr>
-        <w:instrText>图</w:instrText>
-      </w:r>
-      <w:r>
-        <w:rPr>
-          <w:rFonts w:hint="eastAsia"/>
-        </w:rPr>
-        <w:instrText xml:space="preserve"> \* ARABIC</w:instrText>
-      </w:r>
-      <w:r>
-        <w:instrText xml:space="preserve"> </w:instrText>
-      </w:r>
-      <w:r>
-        <w:fldChar w:fldCharType="separate"/>
-      </w:r>
-      <w:r>
-        <w:rPr>
-          <w:noProof/>
-        </w:rPr>
-        <w:t>1</w:t>
-      </w:r>
-      <w:r>
-        <w:fldChar w:fldCharType="end"/>
-      </w:r>
-      <w:r>
-        <w:t xml:space="preserve">  </w:t>
-      </w:r>
+      </w:pPr>
+      <w:bookmarkStart w:id="45" w:name="_Toc84975641"/>
       <w:r>
         <w:rPr>
           <w:rFonts w:hint="eastAsia"/>
@@ -14450,32 +14276,21 @@
         <w:t>插图示例。</w:t>
       </w:r>
       <w:r>
-        <w:t>Album cover</w:t>
-      </w:r>
-      <w:r>
-        <w:t xml:space="preserve"> </w:t>
+        <w:t xml:space="preserve">Album cover </w:t>
       </w:r>
       <w:r>
         <w:t>of</w:t>
       </w:r>
       <w:r>
-        <w:t xml:space="preserve"> True by </w:t>
-      </w:r>
-      <w:proofErr w:type="spellStart"/>
-      <w:r>
-        <w:t>Avic</w:t>
+        <w:t xml:space="preserve"> True by Avic</w:t>
       </w:r>
       <w:r>
         <w:t>i</w:t>
       </w:r>
       <w:r>
-        <w:t>i</w:t>
-      </w:r>
-      <w:proofErr w:type="spellEnd"/>
-      <w:r>
-        <w:t>.</w:t>
-      </w:r>
-      <w:bookmarkEnd w:id="38"/>
+        <w:t>i.</w:t>
+      </w:r>
+      <w:bookmarkEnd w:id="45"/>
     </w:p>
     <w:p>
       <w:pPr>
@@ -14527,10 +14342,10 @@
           <w:rFonts w:cs="Times New Roman"/>
         </w:rPr>
         <w:sectPr>
-          <w:headerReference w:type="even" r:id="rId19"/>
-          <w:headerReference w:type="default" r:id="rId20"/>
-          <w:footerReference w:type="even" r:id="rId21"/>
-          <w:footerReference w:type="default" r:id="rId22"/>
+          <w:headerReference w:type="even" r:id="rId21"/>
+          <w:headerReference w:type="default" r:id="rId22"/>
+          <w:footerReference w:type="even" r:id="rId23"/>
+          <w:footerReference w:type="default" r:id="rId24"/>
           <w:pgSz w:w="11906" w:h="16838" w:code="9"/>
           <w:pgMar w:top="1418" w:right="1134" w:bottom="1418" w:left="1701" w:header="851" w:footer="851" w:gutter="0"/>
           <w:cols w:space="425"/>
@@ -14550,9 +14365,9 @@
           <w:rFonts w:ascii="Times New Roman" w:hAnsi="Times New Roman" w:cs="Times New Roman"/>
         </w:rPr>
       </w:pPr>
-      <w:bookmarkStart w:id="39" w:name="_Toc501222403"/>
-      <w:bookmarkEnd w:id="32"/>
-      <w:bookmarkEnd w:id="33"/>
+      <w:bookmarkStart w:id="46" w:name="_Toc84975534"/>
+      <w:bookmarkEnd w:id="38"/>
+      <w:bookmarkEnd w:id="39"/>
       <w:r>
         <w:rPr>
           <w:rFonts w:ascii="Times New Roman" w:hAnsi="Times New Roman" w:cs="Times New Roman" w:hint="eastAsia"/>
@@ -14560,7 +14375,7 @@
         <w:lastRenderedPageBreak/>
         <w:t>总结</w:t>
       </w:r>
-      <w:bookmarkEnd w:id="39"/>
+      <w:bookmarkEnd w:id="46"/>
     </w:p>
     <w:p>
       <w:pPr>
@@ -14631,7 +14446,7 @@
           <w:rFonts w:ascii="Times New Roman" w:hAnsi="Times New Roman" w:cs="Times New Roman"/>
         </w:rPr>
       </w:pPr>
-      <w:bookmarkStart w:id="40" w:name="_Toc501222404"/>
+      <w:bookmarkStart w:id="47" w:name="_Toc84975535"/>
       <w:r>
         <w:rPr>
           <w:rFonts w:ascii="Times New Roman" w:hAnsi="Times New Roman" w:cs="Times New Roman"/>
@@ -14639,7 +14454,7 @@
         <w:lastRenderedPageBreak/>
         <w:t>参考文献</w:t>
       </w:r>
-      <w:bookmarkEnd w:id="40"/>
+      <w:bookmarkEnd w:id="47"/>
     </w:p>
     <w:p>
       <w:pPr>
@@ -14653,8 +14468,8 @@
           <w:rFonts w:cs="Times New Roman"/>
         </w:rPr>
       </w:pPr>
-      <w:bookmarkStart w:id="41" w:name="OLE_LINK14"/>
-      <w:bookmarkStart w:id="42" w:name="OLE_LINK15"/>
+      <w:bookmarkStart w:id="48" w:name="OLE_LINK14"/>
+      <w:bookmarkStart w:id="49" w:name="OLE_LINK15"/>
       <w:r>
         <w:rPr>
           <w:rFonts w:cs="Times New Roman" w:hint="eastAsia"/>
@@ -14685,8 +14500,8 @@
         </w:rPr>
         <w:t>二〇一五年八月</w:t>
       </w:r>
-      <w:bookmarkEnd w:id="41"/>
-      <w:bookmarkEnd w:id="42"/>
+      <w:bookmarkEnd w:id="48"/>
+      <w:bookmarkEnd w:id="49"/>
     </w:p>
     <w:p>
       <w:pPr>
@@ -14763,7 +14578,7 @@
           <w:rFonts w:ascii="Times New Roman" w:hAnsi="Times New Roman" w:cs="Times New Roman"/>
         </w:rPr>
       </w:pPr>
-      <w:bookmarkStart w:id="43" w:name="_Toc501222405"/>
+      <w:bookmarkStart w:id="50" w:name="_Toc84975536"/>
       <w:r>
         <w:rPr>
           <w:rFonts w:ascii="Times New Roman" w:hAnsi="Times New Roman" w:cs="Times New Roman"/>
@@ -14771,7 +14586,7 @@
         <w:lastRenderedPageBreak/>
         <w:t>附录</w:t>
       </w:r>
-      <w:bookmarkEnd w:id="43"/>
+      <w:bookmarkEnd w:id="50"/>
     </w:p>
     <w:p>
       <w:pPr>
@@ -15004,7 +14819,7 @@
           <w:rFonts w:ascii="Times New Roman" w:hAnsi="Times New Roman" w:cs="Times New Roman"/>
         </w:rPr>
       </w:pPr>
-      <w:bookmarkStart w:id="44" w:name="_Toc501222406"/>
+      <w:bookmarkStart w:id="51" w:name="_Toc84975537"/>
       <w:r>
         <w:rPr>
           <w:rFonts w:ascii="Times New Roman" w:hAnsi="Times New Roman" w:cs="Times New Roman"/>
@@ -15018,7 +14833,7 @@
         </w:rPr>
         <w:t>成果</w:t>
       </w:r>
-      <w:bookmarkEnd w:id="44"/>
+      <w:bookmarkEnd w:id="51"/>
     </w:p>
     <w:p>
       <w:pPr>
@@ -15170,7 +14985,7 @@
           <w:rFonts w:ascii="Times New Roman" w:hAnsi="Times New Roman" w:cs="Times New Roman"/>
         </w:rPr>
       </w:pPr>
-      <w:bookmarkStart w:id="45" w:name="_Toc501222407"/>
+      <w:bookmarkStart w:id="52" w:name="_Toc84975538"/>
       <w:r>
         <w:rPr>
           <w:rFonts w:ascii="Times New Roman" w:hAnsi="Times New Roman" w:cs="Times New Roman"/>
@@ -15178,7 +14993,7 @@
         <w:lastRenderedPageBreak/>
         <w:t>致谢</w:t>
       </w:r>
-      <w:bookmarkEnd w:id="45"/>
+      <w:bookmarkEnd w:id="52"/>
     </w:p>
     <w:p>
       <w:pPr>
@@ -15272,7 +15087,7 @@
           <w:rFonts w:ascii="Times New Roman" w:hAnsi="Times New Roman" w:cs="Times New Roman"/>
         </w:rPr>
       </w:pPr>
-      <w:bookmarkStart w:id="46" w:name="_Toc501222408"/>
+      <w:bookmarkStart w:id="53" w:name="_Toc84975539"/>
       <w:r>
         <w:rPr>
           <w:rFonts w:ascii="Times New Roman" w:hAnsi="Times New Roman" w:cs="Times New Roman" w:hint="eastAsia"/>
@@ -15280,7 +15095,7 @@
         <w:lastRenderedPageBreak/>
         <w:t>作者简介</w:t>
       </w:r>
-      <w:bookmarkEnd w:id="46"/>
+      <w:bookmarkEnd w:id="53"/>
     </w:p>
     <w:p>
       <w:pPr>
@@ -15335,8 +15150,8 @@
     <w:p/>
     <w:p/>
     <w:sectPr>
-      <w:headerReference w:type="even" r:id="rId23"/>
-      <w:headerReference w:type="default" r:id="rId24"/>
+      <w:headerReference w:type="even" r:id="rId25"/>
+      <w:headerReference w:type="default" r:id="rId26"/>
       <w:pgSz w:w="11906" w:h="16838" w:code="9"/>
       <w:pgMar w:top="1418" w:right="1134" w:bottom="1418" w:left="1701" w:header="851" w:footer="851" w:gutter="0"/>
       <w:cols w:space="425"/>
@@ -15347,7 +15162,7 @@
 </file>
 
 <file path=word/endnotes.xml><?xml version="1.0" encoding="utf-8"?>
-<w:endnotes xmlns:wpc="http://schemas.microsoft.com/office/word/2010/wordprocessingCanvas" xmlns:mc="http://schemas.openxmlformats.org/markup-compatibility/2006" xmlns:o="urn:schemas-microsoft-com:office:office" xmlns:r="http://schemas.openxmlformats.org/officeDocument/2006/relationships" xmlns:m="http://schemas.openxmlformats.org/officeDocument/2006/math" xmlns:v="urn:schemas-microsoft-com:vml" xmlns:wp14="http://schemas.microsoft.com/office/word/2010/wordprocessingDrawing" xmlns:wp="http://schemas.openxmlformats.org/drawingml/2006/wordprocessingDrawing" xmlns:w10="urn:schemas-microsoft-com:office:word" xmlns:w="http://schemas.openxmlformats.org/wordprocessingml/2006/main" xmlns:w14="http://schemas.microsoft.com/office/word/2010/wordml" xmlns:w15="http://schemas.microsoft.com/office/word/2012/wordml" xmlns:wpg="http://schemas.microsoft.com/office/word/2010/wordprocessingGroup" xmlns:wpi="http://schemas.microsoft.com/office/word/2010/wordprocessingInk" xmlns:wne="http://schemas.microsoft.com/office/word/2006/wordml" xmlns:wps="http://schemas.microsoft.com/office/word/2010/wordprocessingShape" mc:Ignorable="w14 w15 wp14">
+<w:endnotes xmlns:wpc="http://schemas.microsoft.com/office/word/2010/wordprocessingCanvas" xmlns:cx="http://schemas.microsoft.com/office/drawing/2014/chartex" xmlns:cx1="http://schemas.microsoft.com/office/drawing/2015/9/8/chartex" xmlns:cx2="http://schemas.microsoft.com/office/drawing/2015/10/21/chartex" xmlns:cx3="http://schemas.microsoft.com/office/drawing/2016/5/9/chartex" xmlns:cx4="http://schemas.microsoft.com/office/drawing/2016/5/10/chartex" xmlns:cx5="http://schemas.microsoft.com/office/drawing/2016/5/11/chartex" xmlns:cx6="http://schemas.microsoft.com/office/drawing/2016/5/12/chartex" xmlns:cx7="http://schemas.microsoft.com/office/drawing/2016/5/13/chartex" xmlns:cx8="http://schemas.microsoft.com/office/drawing/2016/5/14/chartex" xmlns:mc="http://schemas.openxmlformats.org/markup-compatibility/2006" xmlns:aink="http://schemas.microsoft.com/office/drawing/2016/ink" xmlns:am3d="http://schemas.microsoft.com/office/drawing/2017/model3d" xmlns:o="urn:schemas-microsoft-com:office:office" xmlns:r="http://schemas.openxmlformats.org/officeDocument/2006/relationships" xmlns:m="http://schemas.openxmlformats.org/officeDocument/2006/math" xmlns:v="urn:schemas-microsoft-com:vml" xmlns:wp14="http://schemas.microsoft.com/office/word/2010/wordprocessingDrawing" xmlns:wp="http://schemas.openxmlformats.org/drawingml/2006/wordprocessingDrawing" xmlns:w10="urn:schemas-microsoft-com:office:word" xmlns:w="http://schemas.openxmlformats.org/wordprocessingml/2006/main" xmlns:w14="http://schemas.microsoft.com/office/word/2010/wordml" xmlns:w15="http://schemas.microsoft.com/office/word/2012/wordml" xmlns:w16cex="http://schemas.microsoft.com/office/word/2018/wordml/cex" xmlns:w16cid="http://schemas.microsoft.com/office/word/2016/wordml/cid" xmlns:w16="http://schemas.microsoft.com/office/word/2018/wordml" xmlns:w16sdtdh="http://schemas.microsoft.com/office/word/2020/wordml/sdtdatahash" xmlns:w16se="http://schemas.microsoft.com/office/word/2015/wordml/symex" xmlns:wpg="http://schemas.microsoft.com/office/word/2010/wordprocessingGroup" xmlns:wpi="http://schemas.microsoft.com/office/word/2010/wordprocessingInk" xmlns:wne="http://schemas.microsoft.com/office/word/2006/wordml" xmlns:wps="http://schemas.microsoft.com/office/word/2010/wordprocessingShape" mc:Ignorable="w14 w15 w16se w16cid w16 w16cex w16sdtdh wp14">
   <w:endnote w:type="separator" w:id="-1">
     <w:p>
       <w:r>
@@ -15366,39 +15181,39 @@
 </file>
 
 <file path=word/footer1.xml><?xml version="1.0" encoding="utf-8"?>
-<w:ftr xmlns:wpc="http://schemas.microsoft.com/office/word/2010/wordprocessingCanvas" xmlns:mc="http://schemas.openxmlformats.org/markup-compatibility/2006" xmlns:o="urn:schemas-microsoft-com:office:office" xmlns:r="http://schemas.openxmlformats.org/officeDocument/2006/relationships" xmlns:m="http://schemas.openxmlformats.org/officeDocument/2006/math" xmlns:v="urn:schemas-microsoft-com:vml" xmlns:wp14="http://schemas.microsoft.com/office/word/2010/wordprocessingDrawing" xmlns:wp="http://schemas.openxmlformats.org/drawingml/2006/wordprocessingDrawing" xmlns:w10="urn:schemas-microsoft-com:office:word" xmlns:w="http://schemas.openxmlformats.org/wordprocessingml/2006/main" xmlns:w14="http://schemas.microsoft.com/office/word/2010/wordml" xmlns:w15="http://schemas.microsoft.com/office/word/2012/wordml" xmlns:wpg="http://schemas.microsoft.com/office/word/2010/wordprocessingGroup" xmlns:wpi="http://schemas.microsoft.com/office/word/2010/wordprocessingInk" xmlns:wne="http://schemas.microsoft.com/office/word/2006/wordml" xmlns:wps="http://schemas.microsoft.com/office/word/2010/wordprocessingShape" mc:Ignorable="w14 w15 wp14">
+<w:ftr xmlns:wpc="http://schemas.microsoft.com/office/word/2010/wordprocessingCanvas" xmlns:cx="http://schemas.microsoft.com/office/drawing/2014/chartex" xmlns:cx1="http://schemas.microsoft.com/office/drawing/2015/9/8/chartex" xmlns:cx2="http://schemas.microsoft.com/office/drawing/2015/10/21/chartex" xmlns:cx3="http://schemas.microsoft.com/office/drawing/2016/5/9/chartex" xmlns:cx4="http://schemas.microsoft.com/office/drawing/2016/5/10/chartex" xmlns:cx5="http://schemas.microsoft.com/office/drawing/2016/5/11/chartex" xmlns:cx6="http://schemas.microsoft.com/office/drawing/2016/5/12/chartex" xmlns:cx7="http://schemas.microsoft.com/office/drawing/2016/5/13/chartex" xmlns:cx8="http://schemas.microsoft.com/office/drawing/2016/5/14/chartex" xmlns:mc="http://schemas.openxmlformats.org/markup-compatibility/2006" xmlns:aink="http://schemas.microsoft.com/office/drawing/2016/ink" xmlns:am3d="http://schemas.microsoft.com/office/drawing/2017/model3d" xmlns:o="urn:schemas-microsoft-com:office:office" xmlns:r="http://schemas.openxmlformats.org/officeDocument/2006/relationships" xmlns:m="http://schemas.openxmlformats.org/officeDocument/2006/math" xmlns:v="urn:schemas-microsoft-com:vml" xmlns:wp14="http://schemas.microsoft.com/office/word/2010/wordprocessingDrawing" xmlns:wp="http://schemas.openxmlformats.org/drawingml/2006/wordprocessingDrawing" xmlns:w10="urn:schemas-microsoft-com:office:word" xmlns:w="http://schemas.openxmlformats.org/wordprocessingml/2006/main" xmlns:w14="http://schemas.microsoft.com/office/word/2010/wordml" xmlns:w15="http://schemas.microsoft.com/office/word/2012/wordml" xmlns:w16cex="http://schemas.microsoft.com/office/word/2018/wordml/cex" xmlns:w16cid="http://schemas.microsoft.com/office/word/2016/wordml/cid" xmlns:w16="http://schemas.microsoft.com/office/word/2018/wordml" xmlns:w16sdtdh="http://schemas.microsoft.com/office/word/2020/wordml/sdtdatahash" xmlns:w16se="http://schemas.microsoft.com/office/word/2015/wordml/symex" xmlns:wpg="http://schemas.microsoft.com/office/word/2010/wordprocessingGroup" xmlns:wpi="http://schemas.microsoft.com/office/word/2010/wordprocessingInk" xmlns:wne="http://schemas.microsoft.com/office/word/2006/wordml" xmlns:wps="http://schemas.microsoft.com/office/word/2010/wordprocessingShape" mc:Ignorable="w14 w15 w16se w16cid w16 w16cex w16sdtdh wp14">
   <w:p>
     <w:pPr>
-      <w:pStyle w:val="a5"/>
+      <w:pStyle w:val="a6"/>
       <w:jc w:val="center"/>
     </w:pPr>
   </w:p>
   <w:p>
     <w:pPr>
-      <w:pStyle w:val="a5"/>
+      <w:pStyle w:val="a6"/>
     </w:pPr>
   </w:p>
 </w:ftr>
 </file>
 
 <file path=word/footer2.xml><?xml version="1.0" encoding="utf-8"?>
-<w:ftr xmlns:wpc="http://schemas.microsoft.com/office/word/2010/wordprocessingCanvas" xmlns:mc="http://schemas.openxmlformats.org/markup-compatibility/2006" xmlns:o="urn:schemas-microsoft-com:office:office" xmlns:r="http://schemas.openxmlformats.org/officeDocument/2006/relationships" xmlns:m="http://schemas.openxmlformats.org/officeDocument/2006/math" xmlns:v="urn:schemas-microsoft-com:vml" xmlns:wp14="http://schemas.microsoft.com/office/word/2010/wordprocessingDrawing" xmlns:wp="http://schemas.openxmlformats.org/drawingml/2006/wordprocessingDrawing" xmlns:w10="urn:schemas-microsoft-com:office:word" xmlns:w="http://schemas.openxmlformats.org/wordprocessingml/2006/main" xmlns:w14="http://schemas.microsoft.com/office/word/2010/wordml" xmlns:w15="http://schemas.microsoft.com/office/word/2012/wordml" xmlns:wpg="http://schemas.microsoft.com/office/word/2010/wordprocessingGroup" xmlns:wpi="http://schemas.microsoft.com/office/word/2010/wordprocessingInk" xmlns:wne="http://schemas.microsoft.com/office/word/2006/wordml" xmlns:wps="http://schemas.microsoft.com/office/word/2010/wordprocessingShape" mc:Ignorable="w14 w15 wp14">
+<w:ftr xmlns:wpc="http://schemas.microsoft.com/office/word/2010/wordprocessingCanvas" xmlns:cx="http://schemas.microsoft.com/office/drawing/2014/chartex" xmlns:cx1="http://schemas.microsoft.com/office/drawing/2015/9/8/chartex" xmlns:cx2="http://schemas.microsoft.com/office/drawing/2015/10/21/chartex" xmlns:cx3="http://schemas.microsoft.com/office/drawing/2016/5/9/chartex" xmlns:cx4="http://schemas.microsoft.com/office/drawing/2016/5/10/chartex" xmlns:cx5="http://schemas.microsoft.com/office/drawing/2016/5/11/chartex" xmlns:cx6="http://schemas.microsoft.com/office/drawing/2016/5/12/chartex" xmlns:cx7="http://schemas.microsoft.com/office/drawing/2016/5/13/chartex" xmlns:cx8="http://schemas.microsoft.com/office/drawing/2016/5/14/chartex" xmlns:mc="http://schemas.openxmlformats.org/markup-compatibility/2006" xmlns:aink="http://schemas.microsoft.com/office/drawing/2016/ink" xmlns:am3d="http://schemas.microsoft.com/office/drawing/2017/model3d" xmlns:o="urn:schemas-microsoft-com:office:office" xmlns:r="http://schemas.openxmlformats.org/officeDocument/2006/relationships" xmlns:m="http://schemas.openxmlformats.org/officeDocument/2006/math" xmlns:v="urn:schemas-microsoft-com:vml" xmlns:wp14="http://schemas.microsoft.com/office/word/2010/wordprocessingDrawing" xmlns:wp="http://schemas.openxmlformats.org/drawingml/2006/wordprocessingDrawing" xmlns:w10="urn:schemas-microsoft-com:office:word" xmlns:w="http://schemas.openxmlformats.org/wordprocessingml/2006/main" xmlns:w14="http://schemas.microsoft.com/office/word/2010/wordml" xmlns:w15="http://schemas.microsoft.com/office/word/2012/wordml" xmlns:w16cex="http://schemas.microsoft.com/office/word/2018/wordml/cex" xmlns:w16cid="http://schemas.microsoft.com/office/word/2016/wordml/cid" xmlns:w16="http://schemas.microsoft.com/office/word/2018/wordml" xmlns:w16sdtdh="http://schemas.microsoft.com/office/word/2020/wordml/sdtdatahash" xmlns:w16se="http://schemas.microsoft.com/office/word/2015/wordml/symex" xmlns:wpg="http://schemas.microsoft.com/office/word/2010/wordprocessingGroup" xmlns:wpi="http://schemas.microsoft.com/office/word/2010/wordprocessingInk" xmlns:wne="http://schemas.microsoft.com/office/word/2006/wordml" xmlns:wps="http://schemas.microsoft.com/office/word/2010/wordprocessingShape" mc:Ignorable="w14 w15 w16se w16cid w16 w16cex w16sdtdh wp14">
   <w:p>
     <w:pPr>
-      <w:pStyle w:val="a5"/>
+      <w:pStyle w:val="a6"/>
       <w:jc w:val="center"/>
     </w:pPr>
   </w:p>
   <w:p>
     <w:pPr>
-      <w:pStyle w:val="a5"/>
+      <w:pStyle w:val="a6"/>
     </w:pPr>
   </w:p>
 </w:ftr>
 </file>
 
 <file path=word/footer3.xml><?xml version="1.0" encoding="utf-8"?>
-<w:ftr xmlns:wpc="http://schemas.microsoft.com/office/word/2010/wordprocessingCanvas" xmlns:mc="http://schemas.openxmlformats.org/markup-compatibility/2006" xmlns:o="urn:schemas-microsoft-com:office:office" xmlns:r="http://schemas.openxmlformats.org/officeDocument/2006/relationships" xmlns:m="http://schemas.openxmlformats.org/officeDocument/2006/math" xmlns:v="urn:schemas-microsoft-com:vml" xmlns:wp14="http://schemas.microsoft.com/office/word/2010/wordprocessingDrawing" xmlns:wp="http://schemas.openxmlformats.org/drawingml/2006/wordprocessingDrawing" xmlns:w10="urn:schemas-microsoft-com:office:word" xmlns:w="http://schemas.openxmlformats.org/wordprocessingml/2006/main" xmlns:w14="http://schemas.microsoft.com/office/word/2010/wordml" xmlns:w15="http://schemas.microsoft.com/office/word/2012/wordml" xmlns:wpg="http://schemas.microsoft.com/office/word/2010/wordprocessingGroup" xmlns:wpi="http://schemas.microsoft.com/office/word/2010/wordprocessingInk" xmlns:wne="http://schemas.microsoft.com/office/word/2006/wordml" xmlns:wps="http://schemas.microsoft.com/office/word/2010/wordprocessingShape" mc:Ignorable="w14 w15 wp14">
+<w:ftr xmlns:wpc="http://schemas.microsoft.com/office/word/2010/wordprocessingCanvas" xmlns:cx="http://schemas.microsoft.com/office/drawing/2014/chartex" xmlns:cx1="http://schemas.microsoft.com/office/drawing/2015/9/8/chartex" xmlns:cx2="http://schemas.microsoft.com/office/drawing/2015/10/21/chartex" xmlns:cx3="http://schemas.microsoft.com/office/drawing/2016/5/9/chartex" xmlns:cx4="http://schemas.microsoft.com/office/drawing/2016/5/10/chartex" xmlns:cx5="http://schemas.microsoft.com/office/drawing/2016/5/11/chartex" xmlns:cx6="http://schemas.microsoft.com/office/drawing/2016/5/12/chartex" xmlns:cx7="http://schemas.microsoft.com/office/drawing/2016/5/13/chartex" xmlns:cx8="http://schemas.microsoft.com/office/drawing/2016/5/14/chartex" xmlns:mc="http://schemas.openxmlformats.org/markup-compatibility/2006" xmlns:aink="http://schemas.microsoft.com/office/drawing/2016/ink" xmlns:am3d="http://schemas.microsoft.com/office/drawing/2017/model3d" xmlns:o="urn:schemas-microsoft-com:office:office" xmlns:r="http://schemas.openxmlformats.org/officeDocument/2006/relationships" xmlns:m="http://schemas.openxmlformats.org/officeDocument/2006/math" xmlns:v="urn:schemas-microsoft-com:vml" xmlns:wp14="http://schemas.microsoft.com/office/word/2010/wordprocessingDrawing" xmlns:wp="http://schemas.openxmlformats.org/drawingml/2006/wordprocessingDrawing" xmlns:w10="urn:schemas-microsoft-com:office:word" xmlns:w="http://schemas.openxmlformats.org/wordprocessingml/2006/main" xmlns:w14="http://schemas.microsoft.com/office/word/2010/wordml" xmlns:w15="http://schemas.microsoft.com/office/word/2012/wordml" xmlns:w16cex="http://schemas.microsoft.com/office/word/2018/wordml/cex" xmlns:w16cid="http://schemas.microsoft.com/office/word/2016/wordml/cid" xmlns:w16="http://schemas.microsoft.com/office/word/2018/wordml" xmlns:w16sdtdh="http://schemas.microsoft.com/office/word/2020/wordml/sdtdatahash" xmlns:w16se="http://schemas.microsoft.com/office/word/2015/wordml/symex" xmlns:wpg="http://schemas.microsoft.com/office/word/2010/wordprocessingGroup" xmlns:wpi="http://schemas.microsoft.com/office/word/2010/wordprocessingInk" xmlns:wne="http://schemas.microsoft.com/office/word/2006/wordml" xmlns:wps="http://schemas.microsoft.com/office/word/2010/wordprocessingShape" mc:Ignorable="w14 w15 w16se w16cid w16 w16cex w16sdtdh wp14">
   <w:sdt>
     <w:sdtPr>
       <w:id w:val="3097462"/>
@@ -15416,7 +15231,7 @@
     <w:sdtContent>
       <w:p>
         <w:pPr>
-          <w:pStyle w:val="a5"/>
+          <w:pStyle w:val="a6"/>
           <w:jc w:val="center"/>
           <w:rPr>
             <w:rFonts w:eastAsiaTheme="majorEastAsia" w:cs="Times New Roman"/>
@@ -15465,14 +15280,14 @@
   </w:sdt>
   <w:p>
     <w:pPr>
-      <w:pStyle w:val="a5"/>
+      <w:pStyle w:val="a6"/>
     </w:pPr>
   </w:p>
 </w:ftr>
 </file>
 
 <file path=word/footer4.xml><?xml version="1.0" encoding="utf-8"?>
-<w:ftr xmlns:wpc="http://schemas.microsoft.com/office/word/2010/wordprocessingCanvas" xmlns:mc="http://schemas.openxmlformats.org/markup-compatibility/2006" xmlns:o="urn:schemas-microsoft-com:office:office" xmlns:r="http://schemas.openxmlformats.org/officeDocument/2006/relationships" xmlns:m="http://schemas.openxmlformats.org/officeDocument/2006/math" xmlns:v="urn:schemas-microsoft-com:vml" xmlns:wp14="http://schemas.microsoft.com/office/word/2010/wordprocessingDrawing" xmlns:wp="http://schemas.openxmlformats.org/drawingml/2006/wordprocessingDrawing" xmlns:w10="urn:schemas-microsoft-com:office:word" xmlns:w="http://schemas.openxmlformats.org/wordprocessingml/2006/main" xmlns:w14="http://schemas.microsoft.com/office/word/2010/wordml" xmlns:w15="http://schemas.microsoft.com/office/word/2012/wordml" xmlns:wpg="http://schemas.microsoft.com/office/word/2010/wordprocessingGroup" xmlns:wpi="http://schemas.microsoft.com/office/word/2010/wordprocessingInk" xmlns:wne="http://schemas.microsoft.com/office/word/2006/wordml" xmlns:wps="http://schemas.microsoft.com/office/word/2010/wordprocessingShape" mc:Ignorable="w14 w15 wp14">
+<w:ftr xmlns:wpc="http://schemas.microsoft.com/office/word/2010/wordprocessingCanvas" xmlns:cx="http://schemas.microsoft.com/office/drawing/2014/chartex" xmlns:cx1="http://schemas.microsoft.com/office/drawing/2015/9/8/chartex" xmlns:cx2="http://schemas.microsoft.com/office/drawing/2015/10/21/chartex" xmlns:cx3="http://schemas.microsoft.com/office/drawing/2016/5/9/chartex" xmlns:cx4="http://schemas.microsoft.com/office/drawing/2016/5/10/chartex" xmlns:cx5="http://schemas.microsoft.com/office/drawing/2016/5/11/chartex" xmlns:cx6="http://schemas.microsoft.com/office/drawing/2016/5/12/chartex" xmlns:cx7="http://schemas.microsoft.com/office/drawing/2016/5/13/chartex" xmlns:cx8="http://schemas.microsoft.com/office/drawing/2016/5/14/chartex" xmlns:mc="http://schemas.openxmlformats.org/markup-compatibility/2006" xmlns:aink="http://schemas.microsoft.com/office/drawing/2016/ink" xmlns:am3d="http://schemas.microsoft.com/office/drawing/2017/model3d" xmlns:o="urn:schemas-microsoft-com:office:office" xmlns:r="http://schemas.openxmlformats.org/officeDocument/2006/relationships" xmlns:m="http://schemas.openxmlformats.org/officeDocument/2006/math" xmlns:v="urn:schemas-microsoft-com:vml" xmlns:wp14="http://schemas.microsoft.com/office/word/2010/wordprocessingDrawing" xmlns:wp="http://schemas.openxmlformats.org/drawingml/2006/wordprocessingDrawing" xmlns:w10="urn:schemas-microsoft-com:office:word" xmlns:w="http://schemas.openxmlformats.org/wordprocessingml/2006/main" xmlns:w14="http://schemas.microsoft.com/office/word/2010/wordml" xmlns:w15="http://schemas.microsoft.com/office/word/2012/wordml" xmlns:w16cex="http://schemas.microsoft.com/office/word/2018/wordml/cex" xmlns:w16cid="http://schemas.microsoft.com/office/word/2016/wordml/cid" xmlns:w16="http://schemas.microsoft.com/office/word/2018/wordml" xmlns:w16sdtdh="http://schemas.microsoft.com/office/word/2020/wordml/sdtdatahash" xmlns:w16se="http://schemas.microsoft.com/office/word/2015/wordml/symex" xmlns:wpg="http://schemas.microsoft.com/office/word/2010/wordprocessingGroup" xmlns:wpi="http://schemas.microsoft.com/office/word/2010/wordprocessingInk" xmlns:wne="http://schemas.microsoft.com/office/word/2006/wordml" xmlns:wps="http://schemas.microsoft.com/office/word/2010/wordprocessingShape" mc:Ignorable="w14 w15 w16se w16cid w16 w16cex w16sdtdh wp14">
   <w:sdt>
     <w:sdtPr>
       <w:id w:val="1730261708"/>
@@ -15491,7 +15306,7 @@
     <w:sdtContent>
       <w:p>
         <w:pPr>
-          <w:pStyle w:val="a5"/>
+          <w:pStyle w:val="a6"/>
           <w:jc w:val="center"/>
           <w:rPr>
             <w:rFonts w:eastAsiaTheme="majorEastAsia" w:cs="Times New Roman"/>
@@ -15546,14 +15361,14 @@
   </w:sdt>
   <w:p>
     <w:pPr>
-      <w:pStyle w:val="a5"/>
+      <w:pStyle w:val="a6"/>
     </w:pPr>
   </w:p>
 </w:ftr>
 </file>
 
 <file path=word/footer5.xml><?xml version="1.0" encoding="utf-8"?>
-<w:ftr xmlns:wpc="http://schemas.microsoft.com/office/word/2010/wordprocessingCanvas" xmlns:mc="http://schemas.openxmlformats.org/markup-compatibility/2006" xmlns:o="urn:schemas-microsoft-com:office:office" xmlns:r="http://schemas.openxmlformats.org/officeDocument/2006/relationships" xmlns:m="http://schemas.openxmlformats.org/officeDocument/2006/math" xmlns:v="urn:schemas-microsoft-com:vml" xmlns:wp14="http://schemas.microsoft.com/office/word/2010/wordprocessingDrawing" xmlns:wp="http://schemas.openxmlformats.org/drawingml/2006/wordprocessingDrawing" xmlns:w10="urn:schemas-microsoft-com:office:word" xmlns:w="http://schemas.openxmlformats.org/wordprocessingml/2006/main" xmlns:w14="http://schemas.microsoft.com/office/word/2010/wordml" xmlns:w15="http://schemas.microsoft.com/office/word/2012/wordml" xmlns:wpg="http://schemas.microsoft.com/office/word/2010/wordprocessingGroup" xmlns:wpi="http://schemas.microsoft.com/office/word/2010/wordprocessingInk" xmlns:wne="http://schemas.microsoft.com/office/word/2006/wordml" xmlns:wps="http://schemas.microsoft.com/office/word/2010/wordprocessingShape" mc:Ignorable="w14 w15 wp14">
+<w:ftr xmlns:wpc="http://schemas.microsoft.com/office/word/2010/wordprocessingCanvas" xmlns:cx="http://schemas.microsoft.com/office/drawing/2014/chartex" xmlns:cx1="http://schemas.microsoft.com/office/drawing/2015/9/8/chartex" xmlns:cx2="http://schemas.microsoft.com/office/drawing/2015/10/21/chartex" xmlns:cx3="http://schemas.microsoft.com/office/drawing/2016/5/9/chartex" xmlns:cx4="http://schemas.microsoft.com/office/drawing/2016/5/10/chartex" xmlns:cx5="http://schemas.microsoft.com/office/drawing/2016/5/11/chartex" xmlns:cx6="http://schemas.microsoft.com/office/drawing/2016/5/12/chartex" xmlns:cx7="http://schemas.microsoft.com/office/drawing/2016/5/13/chartex" xmlns:cx8="http://schemas.microsoft.com/office/drawing/2016/5/14/chartex" xmlns:mc="http://schemas.openxmlformats.org/markup-compatibility/2006" xmlns:aink="http://schemas.microsoft.com/office/drawing/2016/ink" xmlns:am3d="http://schemas.microsoft.com/office/drawing/2017/model3d" xmlns:o="urn:schemas-microsoft-com:office:office" xmlns:r="http://schemas.openxmlformats.org/officeDocument/2006/relationships" xmlns:m="http://schemas.openxmlformats.org/officeDocument/2006/math" xmlns:v="urn:schemas-microsoft-com:vml" xmlns:wp14="http://schemas.microsoft.com/office/word/2010/wordprocessingDrawing" xmlns:wp="http://schemas.openxmlformats.org/drawingml/2006/wordprocessingDrawing" xmlns:w10="urn:schemas-microsoft-com:office:word" xmlns:w="http://schemas.openxmlformats.org/wordprocessingml/2006/main" xmlns:w14="http://schemas.microsoft.com/office/word/2010/wordml" xmlns:w15="http://schemas.microsoft.com/office/word/2012/wordml" xmlns:w16cex="http://schemas.microsoft.com/office/word/2018/wordml/cex" xmlns:w16cid="http://schemas.microsoft.com/office/word/2016/wordml/cid" xmlns:w16="http://schemas.microsoft.com/office/word/2018/wordml" xmlns:w16sdtdh="http://schemas.microsoft.com/office/word/2020/wordml/sdtdatahash" xmlns:w16se="http://schemas.microsoft.com/office/word/2015/wordml/symex" xmlns:wpg="http://schemas.microsoft.com/office/word/2010/wordprocessingGroup" xmlns:wpi="http://schemas.microsoft.com/office/word/2010/wordprocessingInk" xmlns:wne="http://schemas.microsoft.com/office/word/2006/wordml" xmlns:wps="http://schemas.microsoft.com/office/word/2010/wordprocessingShape" mc:Ignorable="w14 w15 w16se w16cid w16 w16cex w16sdtdh wp14">
   <w:sdt>
     <w:sdtPr>
       <w:id w:val="-1404528124"/>
@@ -15571,7 +15386,7 @@
     <w:sdtContent>
       <w:p>
         <w:pPr>
-          <w:pStyle w:val="a5"/>
+          <w:pStyle w:val="a6"/>
           <w:jc w:val="center"/>
           <w:rPr>
             <w:rFonts w:asciiTheme="majorEastAsia" w:eastAsiaTheme="majorEastAsia" w:hAnsiTheme="majorEastAsia" w:cs="Times New Roman"/>
@@ -15620,14 +15435,14 @@
   </w:sdt>
   <w:p>
     <w:pPr>
-      <w:pStyle w:val="a5"/>
+      <w:pStyle w:val="a6"/>
     </w:pPr>
   </w:p>
 </w:ftr>
 </file>
 
 <file path=word/footer6.xml><?xml version="1.0" encoding="utf-8"?>
-<w:ftr xmlns:wpc="http://schemas.microsoft.com/office/word/2010/wordprocessingCanvas" xmlns:mc="http://schemas.openxmlformats.org/markup-compatibility/2006" xmlns:o="urn:schemas-microsoft-com:office:office" xmlns:r="http://schemas.openxmlformats.org/officeDocument/2006/relationships" xmlns:m="http://schemas.openxmlformats.org/officeDocument/2006/math" xmlns:v="urn:schemas-microsoft-com:vml" xmlns:wp14="http://schemas.microsoft.com/office/word/2010/wordprocessingDrawing" xmlns:wp="http://schemas.openxmlformats.org/drawingml/2006/wordprocessingDrawing" xmlns:w10="urn:schemas-microsoft-com:office:word" xmlns:w="http://schemas.openxmlformats.org/wordprocessingml/2006/main" xmlns:w14="http://schemas.microsoft.com/office/word/2010/wordml" xmlns:w15="http://schemas.microsoft.com/office/word/2012/wordml" xmlns:wpg="http://schemas.microsoft.com/office/word/2010/wordprocessingGroup" xmlns:wpi="http://schemas.microsoft.com/office/word/2010/wordprocessingInk" xmlns:wne="http://schemas.microsoft.com/office/word/2006/wordml" xmlns:wps="http://schemas.microsoft.com/office/word/2010/wordprocessingShape" mc:Ignorable="w14 w15 wp14">
+<w:ftr xmlns:wpc="http://schemas.microsoft.com/office/word/2010/wordprocessingCanvas" xmlns:cx="http://schemas.microsoft.com/office/drawing/2014/chartex" xmlns:cx1="http://schemas.microsoft.com/office/drawing/2015/9/8/chartex" xmlns:cx2="http://schemas.microsoft.com/office/drawing/2015/10/21/chartex" xmlns:cx3="http://schemas.microsoft.com/office/drawing/2016/5/9/chartex" xmlns:cx4="http://schemas.microsoft.com/office/drawing/2016/5/10/chartex" xmlns:cx5="http://schemas.microsoft.com/office/drawing/2016/5/11/chartex" xmlns:cx6="http://schemas.microsoft.com/office/drawing/2016/5/12/chartex" xmlns:cx7="http://schemas.microsoft.com/office/drawing/2016/5/13/chartex" xmlns:cx8="http://schemas.microsoft.com/office/drawing/2016/5/14/chartex" xmlns:mc="http://schemas.openxmlformats.org/markup-compatibility/2006" xmlns:aink="http://schemas.microsoft.com/office/drawing/2016/ink" xmlns:am3d="http://schemas.microsoft.com/office/drawing/2017/model3d" xmlns:o="urn:schemas-microsoft-com:office:office" xmlns:r="http://schemas.openxmlformats.org/officeDocument/2006/relationships" xmlns:m="http://schemas.openxmlformats.org/officeDocument/2006/math" xmlns:v="urn:schemas-microsoft-com:vml" xmlns:wp14="http://schemas.microsoft.com/office/word/2010/wordprocessingDrawing" xmlns:wp="http://schemas.openxmlformats.org/drawingml/2006/wordprocessingDrawing" xmlns:w10="urn:schemas-microsoft-com:office:word" xmlns:w="http://schemas.openxmlformats.org/wordprocessingml/2006/main" xmlns:w14="http://schemas.microsoft.com/office/word/2010/wordml" xmlns:w15="http://schemas.microsoft.com/office/word/2012/wordml" xmlns:w16cex="http://schemas.microsoft.com/office/word/2018/wordml/cex" xmlns:w16cid="http://schemas.microsoft.com/office/word/2016/wordml/cid" xmlns:w16="http://schemas.microsoft.com/office/word/2018/wordml" xmlns:w16sdtdh="http://schemas.microsoft.com/office/word/2020/wordml/sdtdatahash" xmlns:w16se="http://schemas.microsoft.com/office/word/2015/wordml/symex" xmlns:wpg="http://schemas.microsoft.com/office/word/2010/wordprocessingGroup" xmlns:wpi="http://schemas.microsoft.com/office/word/2010/wordprocessingInk" xmlns:wne="http://schemas.microsoft.com/office/word/2006/wordml" xmlns:wps="http://schemas.microsoft.com/office/word/2010/wordprocessingShape" mc:Ignorable="w14 w15 w16se w16cid w16 w16cex w16sdtdh wp14">
   <w:sdt>
     <w:sdtPr>
       <w:id w:val="-407616071"/>
@@ -15646,7 +15461,7 @@
     <w:sdtContent>
       <w:p>
         <w:pPr>
-          <w:pStyle w:val="a5"/>
+          <w:pStyle w:val="a6"/>
           <w:jc w:val="center"/>
           <w:rPr>
             <w:rFonts w:asciiTheme="majorEastAsia" w:eastAsiaTheme="majorEastAsia" w:hAnsiTheme="majorEastAsia" w:cs="Times New Roman"/>
@@ -15701,14 +15516,14 @@
   </w:sdt>
   <w:p>
     <w:pPr>
-      <w:pStyle w:val="a5"/>
+      <w:pStyle w:val="a6"/>
     </w:pPr>
   </w:p>
 </w:ftr>
 </file>
 
 <file path=word/footnotes.xml><?xml version="1.0" encoding="utf-8"?>
-<w:footnotes xmlns:wpc="http://schemas.microsoft.com/office/word/2010/wordprocessingCanvas" xmlns:mc="http://schemas.openxmlformats.org/markup-compatibility/2006" xmlns:o="urn:schemas-microsoft-com:office:office" xmlns:r="http://schemas.openxmlformats.org/officeDocument/2006/relationships" xmlns:m="http://schemas.openxmlformats.org/officeDocument/2006/math" xmlns:v="urn:schemas-microsoft-com:vml" xmlns:wp14="http://schemas.microsoft.com/office/word/2010/wordprocessingDrawing" xmlns:wp="http://schemas.openxmlformats.org/drawingml/2006/wordprocessingDrawing" xmlns:w10="urn:schemas-microsoft-com:office:word" xmlns:w="http://schemas.openxmlformats.org/wordprocessingml/2006/main" xmlns:w14="http://schemas.microsoft.com/office/word/2010/wordml" xmlns:w15="http://schemas.microsoft.com/office/word/2012/wordml" xmlns:wpg="http://schemas.microsoft.com/office/word/2010/wordprocessingGroup" xmlns:wpi="http://schemas.microsoft.com/office/word/2010/wordprocessingInk" xmlns:wne="http://schemas.microsoft.com/office/word/2006/wordml" xmlns:wps="http://schemas.microsoft.com/office/word/2010/wordprocessingShape" mc:Ignorable="w14 w15 wp14">
+<w:footnotes xmlns:wpc="http://schemas.microsoft.com/office/word/2010/wordprocessingCanvas" xmlns:cx="http://schemas.microsoft.com/office/drawing/2014/chartex" xmlns:cx1="http://schemas.microsoft.com/office/drawing/2015/9/8/chartex" xmlns:cx2="http://schemas.microsoft.com/office/drawing/2015/10/21/chartex" xmlns:cx3="http://schemas.microsoft.com/office/drawing/2016/5/9/chartex" xmlns:cx4="http://schemas.microsoft.com/office/drawing/2016/5/10/chartex" xmlns:cx5="http://schemas.microsoft.com/office/drawing/2016/5/11/chartex" xmlns:cx6="http://schemas.microsoft.com/office/drawing/2016/5/12/chartex" xmlns:cx7="http://schemas.microsoft.com/office/drawing/2016/5/13/chartex" xmlns:cx8="http://schemas.microsoft.com/office/drawing/2016/5/14/chartex" xmlns:mc="http://schemas.openxmlformats.org/markup-compatibility/2006" xmlns:aink="http://schemas.microsoft.com/office/drawing/2016/ink" xmlns:am3d="http://schemas.microsoft.com/office/drawing/2017/model3d" xmlns:o="urn:schemas-microsoft-com:office:office" xmlns:r="http://schemas.openxmlformats.org/officeDocument/2006/relationships" xmlns:m="http://schemas.openxmlformats.org/officeDocument/2006/math" xmlns:v="urn:schemas-microsoft-com:vml" xmlns:wp14="http://schemas.microsoft.com/office/word/2010/wordprocessingDrawing" xmlns:wp="http://schemas.openxmlformats.org/drawingml/2006/wordprocessingDrawing" xmlns:w10="urn:schemas-microsoft-com:office:word" xmlns:w="http://schemas.openxmlformats.org/wordprocessingml/2006/main" xmlns:w14="http://schemas.microsoft.com/office/word/2010/wordml" xmlns:w15="http://schemas.microsoft.com/office/word/2012/wordml" xmlns:w16cex="http://schemas.microsoft.com/office/word/2018/wordml/cex" xmlns:w16cid="http://schemas.microsoft.com/office/word/2016/wordml/cid" xmlns:w16="http://schemas.microsoft.com/office/word/2018/wordml" xmlns:w16sdtdh="http://schemas.microsoft.com/office/word/2020/wordml/sdtdatahash" xmlns:w16se="http://schemas.microsoft.com/office/word/2015/wordml/symex" xmlns:wpg="http://schemas.microsoft.com/office/word/2010/wordprocessingGroup" xmlns:wpi="http://schemas.microsoft.com/office/word/2010/wordprocessingInk" xmlns:wne="http://schemas.microsoft.com/office/word/2006/wordml" xmlns:wps="http://schemas.microsoft.com/office/word/2010/wordprocessingShape" mc:Ignorable="w14 w15 w16se w16cid w16 w16cex w16sdtdh wp14">
   <w:footnote w:type="separator" w:id="-1">
     <w:p>
       <w:r>
@@ -15726,11 +15541,11 @@
   <w:footnote w:id="1">
     <w:p>
       <w:pPr>
-        <w:pStyle w:val="af"/>
-      </w:pPr>
-      <w:r>
-        <w:rPr>
-          <w:rStyle w:val="af0"/>
+        <w:pStyle w:val="af5"/>
+      </w:pPr>
+      <w:r>
+        <w:rPr>
+          <w:rStyle w:val="af7"/>
         </w:rPr>
         <w:footnoteRef/>
       </w:r>
@@ -15740,7 +15555,7 @@
       <w:hyperlink r:id="rId1" w:history="1">
         <w:r>
           <w:rPr>
-            <w:rStyle w:val="a6"/>
+            <w:rStyle w:val="a8"/>
           </w:rPr>
           <w:t>https://github.com/WBigNose/BUAAThesis</w:t>
         </w:r>
@@ -15751,7 +15566,7 @@
 </file>
 
 <file path=word/header1.xml><?xml version="1.0" encoding="utf-8"?>
-<w:hdr xmlns:wpc="http://schemas.microsoft.com/office/word/2010/wordprocessingCanvas" xmlns:mc="http://schemas.openxmlformats.org/markup-compatibility/2006" xmlns:o="urn:schemas-microsoft-com:office:office" xmlns:r="http://schemas.openxmlformats.org/officeDocument/2006/relationships" xmlns:m="http://schemas.openxmlformats.org/officeDocument/2006/math" xmlns:v="urn:schemas-microsoft-com:vml" xmlns:wp14="http://schemas.microsoft.com/office/word/2010/wordprocessingDrawing" xmlns:wp="http://schemas.openxmlformats.org/drawingml/2006/wordprocessingDrawing" xmlns:w10="urn:schemas-microsoft-com:office:word" xmlns:w="http://schemas.openxmlformats.org/wordprocessingml/2006/main" xmlns:w14="http://schemas.microsoft.com/office/word/2010/wordml" xmlns:w15="http://schemas.microsoft.com/office/word/2012/wordml" xmlns:wpg="http://schemas.microsoft.com/office/word/2010/wordprocessingGroup" xmlns:wpi="http://schemas.microsoft.com/office/word/2010/wordprocessingInk" xmlns:wne="http://schemas.microsoft.com/office/word/2006/wordml" xmlns:wps="http://schemas.microsoft.com/office/word/2010/wordprocessingShape" mc:Ignorable="w14 w15 wp14">
+<w:hdr xmlns:wpc="http://schemas.microsoft.com/office/word/2010/wordprocessingCanvas" xmlns:cx="http://schemas.microsoft.com/office/drawing/2014/chartex" xmlns:cx1="http://schemas.microsoft.com/office/drawing/2015/9/8/chartex" xmlns:cx2="http://schemas.microsoft.com/office/drawing/2015/10/21/chartex" xmlns:cx3="http://schemas.microsoft.com/office/drawing/2016/5/9/chartex" xmlns:cx4="http://schemas.microsoft.com/office/drawing/2016/5/10/chartex" xmlns:cx5="http://schemas.microsoft.com/office/drawing/2016/5/11/chartex" xmlns:cx6="http://schemas.microsoft.com/office/drawing/2016/5/12/chartex" xmlns:cx7="http://schemas.microsoft.com/office/drawing/2016/5/13/chartex" xmlns:cx8="http://schemas.microsoft.com/office/drawing/2016/5/14/chartex" xmlns:mc="http://schemas.openxmlformats.org/markup-compatibility/2006" xmlns:aink="http://schemas.microsoft.com/office/drawing/2016/ink" xmlns:am3d="http://schemas.microsoft.com/office/drawing/2017/model3d" xmlns:o="urn:schemas-microsoft-com:office:office" xmlns:r="http://schemas.openxmlformats.org/officeDocument/2006/relationships" xmlns:m="http://schemas.openxmlformats.org/officeDocument/2006/math" xmlns:v="urn:schemas-microsoft-com:vml" xmlns:wp14="http://schemas.microsoft.com/office/word/2010/wordprocessingDrawing" xmlns:wp="http://schemas.openxmlformats.org/drawingml/2006/wordprocessingDrawing" xmlns:w10="urn:schemas-microsoft-com:office:word" xmlns:w="http://schemas.openxmlformats.org/wordprocessingml/2006/main" xmlns:w14="http://schemas.microsoft.com/office/word/2010/wordml" xmlns:w15="http://schemas.microsoft.com/office/word/2012/wordml" xmlns:w16cex="http://schemas.microsoft.com/office/word/2018/wordml/cex" xmlns:w16cid="http://schemas.microsoft.com/office/word/2016/wordml/cid" xmlns:w16="http://schemas.microsoft.com/office/word/2018/wordml" xmlns:w16sdtdh="http://schemas.microsoft.com/office/word/2020/wordml/sdtdatahash" xmlns:w16se="http://schemas.microsoft.com/office/word/2015/wordml/symex" xmlns:wpg="http://schemas.microsoft.com/office/word/2010/wordprocessingGroup" xmlns:wpi="http://schemas.microsoft.com/office/word/2010/wordprocessingInk" xmlns:wne="http://schemas.microsoft.com/office/word/2006/wordml" xmlns:wps="http://schemas.microsoft.com/office/word/2010/wordprocessingShape" mc:Ignorable="w14 w15 w16se w16cid w16 w16cex w16sdtdh wp14">
   <w:p>
     <w:pPr>
       <w:pStyle w:val="a4"/>
@@ -15764,7 +15579,7 @@
 </file>
 
 <file path=word/header2.xml><?xml version="1.0" encoding="utf-8"?>
-<w:hdr xmlns:wpc="http://schemas.microsoft.com/office/word/2010/wordprocessingCanvas" xmlns:mc="http://schemas.openxmlformats.org/markup-compatibility/2006" xmlns:o="urn:schemas-microsoft-com:office:office" xmlns:r="http://schemas.openxmlformats.org/officeDocument/2006/relationships" xmlns:m="http://schemas.openxmlformats.org/officeDocument/2006/math" xmlns:v="urn:schemas-microsoft-com:vml" xmlns:wp14="http://schemas.microsoft.com/office/word/2010/wordprocessingDrawing" xmlns:wp="http://schemas.openxmlformats.org/drawingml/2006/wordprocessingDrawing" xmlns:w10="urn:schemas-microsoft-com:office:word" xmlns:w="http://schemas.openxmlformats.org/wordprocessingml/2006/main" xmlns:w14="http://schemas.microsoft.com/office/word/2010/wordml" xmlns:w15="http://schemas.microsoft.com/office/word/2012/wordml" xmlns:wpg="http://schemas.microsoft.com/office/word/2010/wordprocessingGroup" xmlns:wpi="http://schemas.microsoft.com/office/word/2010/wordprocessingInk" xmlns:wne="http://schemas.microsoft.com/office/word/2006/wordml" xmlns:wps="http://schemas.microsoft.com/office/word/2010/wordprocessingShape" mc:Ignorable="w14 w15 wp14">
+<w:hdr xmlns:wpc="http://schemas.microsoft.com/office/word/2010/wordprocessingCanvas" xmlns:cx="http://schemas.microsoft.com/office/drawing/2014/chartex" xmlns:cx1="http://schemas.microsoft.com/office/drawing/2015/9/8/chartex" xmlns:cx2="http://schemas.microsoft.com/office/drawing/2015/10/21/chartex" xmlns:cx3="http://schemas.microsoft.com/office/drawing/2016/5/9/chartex" xmlns:cx4="http://schemas.microsoft.com/office/drawing/2016/5/10/chartex" xmlns:cx5="http://schemas.microsoft.com/office/drawing/2016/5/11/chartex" xmlns:cx6="http://schemas.microsoft.com/office/drawing/2016/5/12/chartex" xmlns:cx7="http://schemas.microsoft.com/office/drawing/2016/5/13/chartex" xmlns:cx8="http://schemas.microsoft.com/office/drawing/2016/5/14/chartex" xmlns:mc="http://schemas.openxmlformats.org/markup-compatibility/2006" xmlns:aink="http://schemas.microsoft.com/office/drawing/2016/ink" xmlns:am3d="http://schemas.microsoft.com/office/drawing/2017/model3d" xmlns:o="urn:schemas-microsoft-com:office:office" xmlns:r="http://schemas.openxmlformats.org/officeDocument/2006/relationships" xmlns:m="http://schemas.openxmlformats.org/officeDocument/2006/math" xmlns:v="urn:schemas-microsoft-com:vml" xmlns:wp14="http://schemas.microsoft.com/office/word/2010/wordprocessingDrawing" xmlns:wp="http://schemas.openxmlformats.org/drawingml/2006/wordprocessingDrawing" xmlns:w10="urn:schemas-microsoft-com:office:word" xmlns:w="http://schemas.openxmlformats.org/wordprocessingml/2006/main" xmlns:w14="http://schemas.microsoft.com/office/word/2010/wordml" xmlns:w15="http://schemas.microsoft.com/office/word/2012/wordml" xmlns:w16cex="http://schemas.microsoft.com/office/word/2018/wordml/cex" xmlns:w16cid="http://schemas.microsoft.com/office/word/2016/wordml/cid" xmlns:w16="http://schemas.microsoft.com/office/word/2018/wordml" xmlns:w16sdtdh="http://schemas.microsoft.com/office/word/2020/wordml/sdtdatahash" xmlns:w16se="http://schemas.microsoft.com/office/word/2015/wordml/symex" xmlns:wpg="http://schemas.microsoft.com/office/word/2010/wordprocessingGroup" xmlns:wpi="http://schemas.microsoft.com/office/word/2010/wordprocessingInk" xmlns:wne="http://schemas.microsoft.com/office/word/2006/wordml" xmlns:wps="http://schemas.microsoft.com/office/word/2010/wordprocessingShape" mc:Ignorable="w14 w15 w16se w16cid w16 w16cex w16sdtdh wp14">
   <w:p>
     <w:pPr>
       <w:pStyle w:val="a4"/>
@@ -15777,19 +15592,19 @@
 </file>
 
 <file path=word/header3.xml><?xml version="1.0" encoding="utf-8"?>
-<w:hdr xmlns:wpc="http://schemas.microsoft.com/office/word/2010/wordprocessingCanvas" xmlns:mc="http://schemas.openxmlformats.org/markup-compatibility/2006" xmlns:o="urn:schemas-microsoft-com:office:office" xmlns:r="http://schemas.openxmlformats.org/officeDocument/2006/relationships" xmlns:m="http://schemas.openxmlformats.org/officeDocument/2006/math" xmlns:v="urn:schemas-microsoft-com:vml" xmlns:wp14="http://schemas.microsoft.com/office/word/2010/wordprocessingDrawing" xmlns:wp="http://schemas.openxmlformats.org/drawingml/2006/wordprocessingDrawing" xmlns:w10="urn:schemas-microsoft-com:office:word" xmlns:w="http://schemas.openxmlformats.org/wordprocessingml/2006/main" xmlns:w14="http://schemas.microsoft.com/office/word/2010/wordml" xmlns:w15="http://schemas.microsoft.com/office/word/2012/wordml" xmlns:wpg="http://schemas.microsoft.com/office/word/2010/wordprocessingGroup" xmlns:wpi="http://schemas.microsoft.com/office/word/2010/wordprocessingInk" xmlns:wne="http://schemas.microsoft.com/office/word/2006/wordml" xmlns:wps="http://schemas.microsoft.com/office/word/2010/wordprocessingShape" mc:Ignorable="w14 w15 wp14">
+<w:hdr xmlns:wpc="http://schemas.microsoft.com/office/word/2010/wordprocessingCanvas" xmlns:cx="http://schemas.microsoft.com/office/drawing/2014/chartex" xmlns:cx1="http://schemas.microsoft.com/office/drawing/2015/9/8/chartex" xmlns:cx2="http://schemas.microsoft.com/office/drawing/2015/10/21/chartex" xmlns:cx3="http://schemas.microsoft.com/office/drawing/2016/5/9/chartex" xmlns:cx4="http://schemas.microsoft.com/office/drawing/2016/5/10/chartex" xmlns:cx5="http://schemas.microsoft.com/office/drawing/2016/5/11/chartex" xmlns:cx6="http://schemas.microsoft.com/office/drawing/2016/5/12/chartex" xmlns:cx7="http://schemas.microsoft.com/office/drawing/2016/5/13/chartex" xmlns:cx8="http://schemas.microsoft.com/office/drawing/2016/5/14/chartex" xmlns:mc="http://schemas.openxmlformats.org/markup-compatibility/2006" xmlns:aink="http://schemas.microsoft.com/office/drawing/2016/ink" xmlns:am3d="http://schemas.microsoft.com/office/drawing/2017/model3d" xmlns:o="urn:schemas-microsoft-com:office:office" xmlns:r="http://schemas.openxmlformats.org/officeDocument/2006/relationships" xmlns:m="http://schemas.openxmlformats.org/officeDocument/2006/math" xmlns:v="urn:schemas-microsoft-com:vml" xmlns:wp14="http://schemas.microsoft.com/office/word/2010/wordprocessingDrawing" xmlns:wp="http://schemas.openxmlformats.org/drawingml/2006/wordprocessingDrawing" xmlns:w10="urn:schemas-microsoft-com:office:word" xmlns:w="http://schemas.openxmlformats.org/wordprocessingml/2006/main" xmlns:w14="http://schemas.microsoft.com/office/word/2010/wordml" xmlns:w15="http://schemas.microsoft.com/office/word/2012/wordml" xmlns:w16cex="http://schemas.microsoft.com/office/word/2018/wordml/cex" xmlns:w16cid="http://schemas.microsoft.com/office/word/2016/wordml/cid" xmlns:w16="http://schemas.microsoft.com/office/word/2018/wordml" xmlns:w16sdtdh="http://schemas.microsoft.com/office/word/2020/wordml/sdtdatahash" xmlns:w16se="http://schemas.microsoft.com/office/word/2015/wordml/symex" xmlns:wpg="http://schemas.microsoft.com/office/word/2010/wordprocessingGroup" xmlns:wpi="http://schemas.microsoft.com/office/word/2010/wordprocessingInk" xmlns:wne="http://schemas.microsoft.com/office/word/2006/wordml" xmlns:wps="http://schemas.microsoft.com/office/word/2010/wordprocessingShape" mc:Ignorable="w14 w15 w16se w16cid w16 w16cex w16sdtdh wp14">
   <w:p/>
 </w:hdr>
 </file>
 
 <file path=word/header4.xml><?xml version="1.0" encoding="utf-8"?>
-<w:hdr xmlns:wpc="http://schemas.microsoft.com/office/word/2010/wordprocessingCanvas" xmlns:mc="http://schemas.openxmlformats.org/markup-compatibility/2006" xmlns:o="urn:schemas-microsoft-com:office:office" xmlns:r="http://schemas.openxmlformats.org/officeDocument/2006/relationships" xmlns:m="http://schemas.openxmlformats.org/officeDocument/2006/math" xmlns:v="urn:schemas-microsoft-com:vml" xmlns:wp14="http://schemas.microsoft.com/office/word/2010/wordprocessingDrawing" xmlns:wp="http://schemas.openxmlformats.org/drawingml/2006/wordprocessingDrawing" xmlns:w10="urn:schemas-microsoft-com:office:word" xmlns:w="http://schemas.openxmlformats.org/wordprocessingml/2006/main" xmlns:w14="http://schemas.microsoft.com/office/word/2010/wordml" xmlns:w15="http://schemas.microsoft.com/office/word/2012/wordml" xmlns:wpg="http://schemas.microsoft.com/office/word/2010/wordprocessingGroup" xmlns:wpi="http://schemas.microsoft.com/office/word/2010/wordprocessingInk" xmlns:wne="http://schemas.microsoft.com/office/word/2006/wordml" xmlns:wps="http://schemas.microsoft.com/office/word/2010/wordprocessingShape" mc:Ignorable="w14 w15 wp14">
+<w:hdr xmlns:wpc="http://schemas.microsoft.com/office/word/2010/wordprocessingCanvas" xmlns:cx="http://schemas.microsoft.com/office/drawing/2014/chartex" xmlns:cx1="http://schemas.microsoft.com/office/drawing/2015/9/8/chartex" xmlns:cx2="http://schemas.microsoft.com/office/drawing/2015/10/21/chartex" xmlns:cx3="http://schemas.microsoft.com/office/drawing/2016/5/9/chartex" xmlns:cx4="http://schemas.microsoft.com/office/drawing/2016/5/10/chartex" xmlns:cx5="http://schemas.microsoft.com/office/drawing/2016/5/11/chartex" xmlns:cx6="http://schemas.microsoft.com/office/drawing/2016/5/12/chartex" xmlns:cx7="http://schemas.microsoft.com/office/drawing/2016/5/13/chartex" xmlns:cx8="http://schemas.microsoft.com/office/drawing/2016/5/14/chartex" xmlns:mc="http://schemas.openxmlformats.org/markup-compatibility/2006" xmlns:aink="http://schemas.microsoft.com/office/drawing/2016/ink" xmlns:am3d="http://schemas.microsoft.com/office/drawing/2017/model3d" xmlns:o="urn:schemas-microsoft-com:office:office" xmlns:r="http://schemas.openxmlformats.org/officeDocument/2006/relationships" xmlns:m="http://schemas.openxmlformats.org/officeDocument/2006/math" xmlns:v="urn:schemas-microsoft-com:vml" xmlns:wp14="http://schemas.microsoft.com/office/word/2010/wordprocessingDrawing" xmlns:wp="http://schemas.openxmlformats.org/drawingml/2006/wordprocessingDrawing" xmlns:w10="urn:schemas-microsoft-com:office:word" xmlns:w="http://schemas.openxmlformats.org/wordprocessingml/2006/main" xmlns:w14="http://schemas.microsoft.com/office/word/2010/wordml" xmlns:w15="http://schemas.microsoft.com/office/word/2012/wordml" xmlns:w16cex="http://schemas.microsoft.com/office/word/2018/wordml/cex" xmlns:w16cid="http://schemas.microsoft.com/office/word/2016/wordml/cid" xmlns:w16="http://schemas.microsoft.com/office/word/2018/wordml" xmlns:w16sdtdh="http://schemas.microsoft.com/office/word/2020/wordml/sdtdatahash" xmlns:w16se="http://schemas.microsoft.com/office/word/2015/wordml/symex" xmlns:wpg="http://schemas.microsoft.com/office/word/2010/wordprocessingGroup" xmlns:wpi="http://schemas.microsoft.com/office/word/2010/wordprocessingInk" xmlns:wne="http://schemas.microsoft.com/office/word/2006/wordml" xmlns:wps="http://schemas.microsoft.com/office/word/2010/wordprocessingShape" mc:Ignorable="w14 w15 w16se w16cid w16 w16cex w16sdtdh wp14">
   <w:p/>
 </w:hdr>
 </file>
 
 <file path=word/header5.xml><?xml version="1.0" encoding="utf-8"?>
-<w:hdr xmlns:wpc="http://schemas.microsoft.com/office/word/2010/wordprocessingCanvas" xmlns:mc="http://schemas.openxmlformats.org/markup-compatibility/2006" xmlns:o="urn:schemas-microsoft-com:office:office" xmlns:r="http://schemas.openxmlformats.org/officeDocument/2006/relationships" xmlns:m="http://schemas.openxmlformats.org/officeDocument/2006/math" xmlns:v="urn:schemas-microsoft-com:vml" xmlns:wp14="http://schemas.microsoft.com/office/word/2010/wordprocessingDrawing" xmlns:wp="http://schemas.openxmlformats.org/drawingml/2006/wordprocessingDrawing" xmlns:w10="urn:schemas-microsoft-com:office:word" xmlns:w="http://schemas.openxmlformats.org/wordprocessingml/2006/main" xmlns:w14="http://schemas.microsoft.com/office/word/2010/wordml" xmlns:w15="http://schemas.microsoft.com/office/word/2012/wordml" xmlns:wpg="http://schemas.microsoft.com/office/word/2010/wordprocessingGroup" xmlns:wpi="http://schemas.microsoft.com/office/word/2010/wordprocessingInk" xmlns:wne="http://schemas.microsoft.com/office/word/2006/wordml" xmlns:wps="http://schemas.microsoft.com/office/word/2010/wordprocessingShape" mc:Ignorable="w14 w15 wp14">
+<w:hdr xmlns:wpc="http://schemas.microsoft.com/office/word/2010/wordprocessingCanvas" xmlns:cx="http://schemas.microsoft.com/office/drawing/2014/chartex" xmlns:cx1="http://schemas.microsoft.com/office/drawing/2015/9/8/chartex" xmlns:cx2="http://schemas.microsoft.com/office/drawing/2015/10/21/chartex" xmlns:cx3="http://schemas.microsoft.com/office/drawing/2016/5/9/chartex" xmlns:cx4="http://schemas.microsoft.com/office/drawing/2016/5/10/chartex" xmlns:cx5="http://schemas.microsoft.com/office/drawing/2016/5/11/chartex" xmlns:cx6="http://schemas.microsoft.com/office/drawing/2016/5/12/chartex" xmlns:cx7="http://schemas.microsoft.com/office/drawing/2016/5/13/chartex" xmlns:cx8="http://schemas.microsoft.com/office/drawing/2016/5/14/chartex" xmlns:mc="http://schemas.openxmlformats.org/markup-compatibility/2006" xmlns:aink="http://schemas.microsoft.com/office/drawing/2016/ink" xmlns:am3d="http://schemas.microsoft.com/office/drawing/2017/model3d" xmlns:o="urn:schemas-microsoft-com:office:office" xmlns:r="http://schemas.openxmlformats.org/officeDocument/2006/relationships" xmlns:m="http://schemas.openxmlformats.org/officeDocument/2006/math" xmlns:v="urn:schemas-microsoft-com:vml" xmlns:wp14="http://schemas.microsoft.com/office/word/2010/wordprocessingDrawing" xmlns:wp="http://schemas.openxmlformats.org/drawingml/2006/wordprocessingDrawing" xmlns:w10="urn:schemas-microsoft-com:office:word" xmlns:w="http://schemas.openxmlformats.org/wordprocessingml/2006/main" xmlns:w14="http://schemas.microsoft.com/office/word/2010/wordml" xmlns:w15="http://schemas.microsoft.com/office/word/2012/wordml" xmlns:w16cex="http://schemas.microsoft.com/office/word/2018/wordml/cex" xmlns:w16cid="http://schemas.microsoft.com/office/word/2016/wordml/cid" xmlns:w16="http://schemas.microsoft.com/office/word/2018/wordml" xmlns:w16sdtdh="http://schemas.microsoft.com/office/word/2020/wordml/sdtdatahash" xmlns:w16se="http://schemas.microsoft.com/office/word/2015/wordml/symex" xmlns:wpg="http://schemas.microsoft.com/office/word/2010/wordprocessingGroup" xmlns:wpi="http://schemas.microsoft.com/office/word/2010/wordprocessingInk" xmlns:wne="http://schemas.microsoft.com/office/word/2006/wordml" xmlns:wps="http://schemas.microsoft.com/office/word/2010/wordprocessingShape" mc:Ignorable="w14 w15 w16se w16cid w16 w16cex w16sdtdh wp14">
   <w:p>
     <w:pPr>
       <w:pStyle w:val="a4"/>
@@ -15825,7 +15640,7 @@
         <w:rFonts w:asciiTheme="majorEastAsia" w:eastAsiaTheme="majorEastAsia" w:hAnsiTheme="majorEastAsia"/>
         <w:noProof/>
       </w:rPr>
-      <w:t>第八章</w:t>
+      <w:t>第四章</w:t>
     </w:r>
     <w:r>
       <w:rPr>
@@ -15862,7 +15677,7 @@
         <w:rFonts w:asciiTheme="majorEastAsia" w:eastAsiaTheme="majorEastAsia" w:hAnsiTheme="majorEastAsia"/>
         <w:noProof/>
       </w:rPr>
-      <w:t>正文第一章</w:t>
+      <w:t>硕博士内容调整</w:t>
     </w:r>
     <w:r>
       <w:rPr>
@@ -15876,7 +15691,7 @@
 </file>
 
 <file path=word/header6.xml><?xml version="1.0" encoding="utf-8"?>
-<w:hdr xmlns:wpc="http://schemas.microsoft.com/office/word/2010/wordprocessingCanvas" xmlns:mc="http://schemas.openxmlformats.org/markup-compatibility/2006" xmlns:o="urn:schemas-microsoft-com:office:office" xmlns:r="http://schemas.openxmlformats.org/officeDocument/2006/relationships" xmlns:m="http://schemas.openxmlformats.org/officeDocument/2006/math" xmlns:v="urn:schemas-microsoft-com:vml" xmlns:wp14="http://schemas.microsoft.com/office/word/2010/wordprocessingDrawing" xmlns:wp="http://schemas.openxmlformats.org/drawingml/2006/wordprocessingDrawing" xmlns:w10="urn:schemas-microsoft-com:office:word" xmlns:w="http://schemas.openxmlformats.org/wordprocessingml/2006/main" xmlns:w14="http://schemas.microsoft.com/office/word/2010/wordml" xmlns:w15="http://schemas.microsoft.com/office/word/2012/wordml" xmlns:wpg="http://schemas.microsoft.com/office/word/2010/wordprocessingGroup" xmlns:wpi="http://schemas.microsoft.com/office/word/2010/wordprocessingInk" xmlns:wne="http://schemas.microsoft.com/office/word/2006/wordml" xmlns:wps="http://schemas.microsoft.com/office/word/2010/wordprocessingShape" mc:Ignorable="w14 w15 wp14">
+<w:hdr xmlns:wpc="http://schemas.microsoft.com/office/word/2010/wordprocessingCanvas" xmlns:cx="http://schemas.microsoft.com/office/drawing/2014/chartex" xmlns:cx1="http://schemas.microsoft.com/office/drawing/2015/9/8/chartex" xmlns:cx2="http://schemas.microsoft.com/office/drawing/2015/10/21/chartex" xmlns:cx3="http://schemas.microsoft.com/office/drawing/2016/5/9/chartex" xmlns:cx4="http://schemas.microsoft.com/office/drawing/2016/5/10/chartex" xmlns:cx5="http://schemas.microsoft.com/office/drawing/2016/5/11/chartex" xmlns:cx6="http://schemas.microsoft.com/office/drawing/2016/5/12/chartex" xmlns:cx7="http://schemas.microsoft.com/office/drawing/2016/5/13/chartex" xmlns:cx8="http://schemas.microsoft.com/office/drawing/2016/5/14/chartex" xmlns:mc="http://schemas.openxmlformats.org/markup-compatibility/2006" xmlns:aink="http://schemas.microsoft.com/office/drawing/2016/ink" xmlns:am3d="http://schemas.microsoft.com/office/drawing/2017/model3d" xmlns:o="urn:schemas-microsoft-com:office:office" xmlns:r="http://schemas.openxmlformats.org/officeDocument/2006/relationships" xmlns:m="http://schemas.openxmlformats.org/officeDocument/2006/math" xmlns:v="urn:schemas-microsoft-com:vml" xmlns:wp14="http://schemas.microsoft.com/office/word/2010/wordprocessingDrawing" xmlns:wp="http://schemas.openxmlformats.org/drawingml/2006/wordprocessingDrawing" xmlns:w10="urn:schemas-microsoft-com:office:word" xmlns:w="http://schemas.openxmlformats.org/wordprocessingml/2006/main" xmlns:w14="http://schemas.microsoft.com/office/word/2010/wordml" xmlns:w15="http://schemas.microsoft.com/office/word/2012/wordml" xmlns:w16cex="http://schemas.microsoft.com/office/word/2018/wordml/cex" xmlns:w16cid="http://schemas.microsoft.com/office/word/2016/wordml/cid" xmlns:w16="http://schemas.microsoft.com/office/word/2018/wordml" xmlns:w16sdtdh="http://schemas.microsoft.com/office/word/2020/wordml/sdtdatahash" xmlns:w16se="http://schemas.microsoft.com/office/word/2015/wordml/symex" xmlns:wpg="http://schemas.microsoft.com/office/word/2010/wordprocessingGroup" xmlns:wpi="http://schemas.microsoft.com/office/word/2010/wordprocessingInk" xmlns:wne="http://schemas.microsoft.com/office/word/2006/wordml" xmlns:wps="http://schemas.microsoft.com/office/word/2010/wordprocessingShape" mc:Ignorable="w14 w15 w16se w16cid w16 w16cex w16sdtdh wp14">
   <w:p>
     <w:pPr>
       <w:pStyle w:val="a4"/>
@@ -15894,7 +15709,7 @@
 </file>
 
 <file path=word/header7.xml><?xml version="1.0" encoding="utf-8"?>
-<w:hdr xmlns:wpc="http://schemas.microsoft.com/office/word/2010/wordprocessingCanvas" xmlns:mc="http://schemas.openxmlformats.org/markup-compatibility/2006" xmlns:o="urn:schemas-microsoft-com:office:office" xmlns:r="http://schemas.openxmlformats.org/officeDocument/2006/relationships" xmlns:m="http://schemas.openxmlformats.org/officeDocument/2006/math" xmlns:v="urn:schemas-microsoft-com:vml" xmlns:wp14="http://schemas.microsoft.com/office/word/2010/wordprocessingDrawing" xmlns:wp="http://schemas.openxmlformats.org/drawingml/2006/wordprocessingDrawing" xmlns:w10="urn:schemas-microsoft-com:office:word" xmlns:w="http://schemas.openxmlformats.org/wordprocessingml/2006/main" xmlns:w14="http://schemas.microsoft.com/office/word/2010/wordml" xmlns:w15="http://schemas.microsoft.com/office/word/2012/wordml" xmlns:wpg="http://schemas.microsoft.com/office/word/2010/wordprocessingGroup" xmlns:wpi="http://schemas.microsoft.com/office/word/2010/wordprocessingInk" xmlns:wne="http://schemas.microsoft.com/office/word/2006/wordml" xmlns:wps="http://schemas.microsoft.com/office/word/2010/wordprocessingShape" mc:Ignorable="w14 w15 wp14">
+<w:hdr xmlns:wpc="http://schemas.microsoft.com/office/word/2010/wordprocessingCanvas" xmlns:cx="http://schemas.microsoft.com/office/drawing/2014/chartex" xmlns:cx1="http://schemas.microsoft.com/office/drawing/2015/9/8/chartex" xmlns:cx2="http://schemas.microsoft.com/office/drawing/2015/10/21/chartex" xmlns:cx3="http://schemas.microsoft.com/office/drawing/2016/5/9/chartex" xmlns:cx4="http://schemas.microsoft.com/office/drawing/2016/5/10/chartex" xmlns:cx5="http://schemas.microsoft.com/office/drawing/2016/5/11/chartex" xmlns:cx6="http://schemas.microsoft.com/office/drawing/2016/5/12/chartex" xmlns:cx7="http://schemas.microsoft.com/office/drawing/2016/5/13/chartex" xmlns:cx8="http://schemas.microsoft.com/office/drawing/2016/5/14/chartex" xmlns:mc="http://schemas.openxmlformats.org/markup-compatibility/2006" xmlns:aink="http://schemas.microsoft.com/office/drawing/2016/ink" xmlns:am3d="http://schemas.microsoft.com/office/drawing/2017/model3d" xmlns:o="urn:schemas-microsoft-com:office:office" xmlns:r="http://schemas.openxmlformats.org/officeDocument/2006/relationships" xmlns:m="http://schemas.openxmlformats.org/officeDocument/2006/math" xmlns:v="urn:schemas-microsoft-com:vml" xmlns:wp14="http://schemas.microsoft.com/office/word/2010/wordprocessingDrawing" xmlns:wp="http://schemas.openxmlformats.org/drawingml/2006/wordprocessingDrawing" xmlns:w10="urn:schemas-microsoft-com:office:word" xmlns:w="http://schemas.openxmlformats.org/wordprocessingml/2006/main" xmlns:w14="http://schemas.microsoft.com/office/word/2010/wordml" xmlns:w15="http://schemas.microsoft.com/office/word/2012/wordml" xmlns:w16cex="http://schemas.microsoft.com/office/word/2018/wordml/cex" xmlns:w16cid="http://schemas.microsoft.com/office/word/2016/wordml/cid" xmlns:w16="http://schemas.microsoft.com/office/word/2018/wordml" xmlns:w16sdtdh="http://schemas.microsoft.com/office/word/2020/wordml/sdtdatahash" xmlns:w16se="http://schemas.microsoft.com/office/word/2015/wordml/symex" xmlns:wpg="http://schemas.microsoft.com/office/word/2010/wordprocessingGroup" xmlns:wpi="http://schemas.microsoft.com/office/word/2010/wordprocessingInk" xmlns:wne="http://schemas.microsoft.com/office/word/2006/wordml" xmlns:wps="http://schemas.microsoft.com/office/word/2010/wordprocessingShape" mc:Ignorable="w14 w15 w16se w16cid w16 w16cex w16sdtdh wp14">
   <w:p>
     <w:pPr>
       <w:pStyle w:val="a4"/>
@@ -15944,7 +15759,7 @@
 </file>
 
 <file path=word/header8.xml><?xml version="1.0" encoding="utf-8"?>
-<w:hdr xmlns:wpc="http://schemas.microsoft.com/office/word/2010/wordprocessingCanvas" xmlns:mc="http://schemas.openxmlformats.org/markup-compatibility/2006" xmlns:o="urn:schemas-microsoft-com:office:office" xmlns:r="http://schemas.openxmlformats.org/officeDocument/2006/relationships" xmlns:m="http://schemas.openxmlformats.org/officeDocument/2006/math" xmlns:v="urn:schemas-microsoft-com:vml" xmlns:wp14="http://schemas.microsoft.com/office/word/2010/wordprocessingDrawing" xmlns:wp="http://schemas.openxmlformats.org/drawingml/2006/wordprocessingDrawing" xmlns:w10="urn:schemas-microsoft-com:office:word" xmlns:w="http://schemas.openxmlformats.org/wordprocessingml/2006/main" xmlns:w14="http://schemas.microsoft.com/office/word/2010/wordml" xmlns:w15="http://schemas.microsoft.com/office/word/2012/wordml" xmlns:wpg="http://schemas.microsoft.com/office/word/2010/wordprocessingGroup" xmlns:wpi="http://schemas.microsoft.com/office/word/2010/wordprocessingInk" xmlns:wne="http://schemas.microsoft.com/office/word/2006/wordml" xmlns:wps="http://schemas.microsoft.com/office/word/2010/wordprocessingShape" mc:Ignorable="w14 w15 wp14">
+<w:hdr xmlns:wpc="http://schemas.microsoft.com/office/word/2010/wordprocessingCanvas" xmlns:cx="http://schemas.microsoft.com/office/drawing/2014/chartex" xmlns:cx1="http://schemas.microsoft.com/office/drawing/2015/9/8/chartex" xmlns:cx2="http://schemas.microsoft.com/office/drawing/2015/10/21/chartex" xmlns:cx3="http://schemas.microsoft.com/office/drawing/2016/5/9/chartex" xmlns:cx4="http://schemas.microsoft.com/office/drawing/2016/5/10/chartex" xmlns:cx5="http://schemas.microsoft.com/office/drawing/2016/5/11/chartex" xmlns:cx6="http://schemas.microsoft.com/office/drawing/2016/5/12/chartex" xmlns:cx7="http://schemas.microsoft.com/office/drawing/2016/5/13/chartex" xmlns:cx8="http://schemas.microsoft.com/office/drawing/2016/5/14/chartex" xmlns:mc="http://schemas.openxmlformats.org/markup-compatibility/2006" xmlns:aink="http://schemas.microsoft.com/office/drawing/2016/ink" xmlns:am3d="http://schemas.microsoft.com/office/drawing/2017/model3d" xmlns:o="urn:schemas-microsoft-com:office:office" xmlns:r="http://schemas.openxmlformats.org/officeDocument/2006/relationships" xmlns:m="http://schemas.openxmlformats.org/officeDocument/2006/math" xmlns:v="urn:schemas-microsoft-com:vml" xmlns:wp14="http://schemas.microsoft.com/office/word/2010/wordprocessingDrawing" xmlns:wp="http://schemas.openxmlformats.org/drawingml/2006/wordprocessingDrawing" xmlns:w10="urn:schemas-microsoft-com:office:word" xmlns:w="http://schemas.openxmlformats.org/wordprocessingml/2006/main" xmlns:w14="http://schemas.microsoft.com/office/word/2010/wordml" xmlns:w15="http://schemas.microsoft.com/office/word/2012/wordml" xmlns:w16cex="http://schemas.microsoft.com/office/word/2018/wordml/cex" xmlns:w16cid="http://schemas.microsoft.com/office/word/2016/wordml/cid" xmlns:w16="http://schemas.microsoft.com/office/word/2018/wordml" xmlns:w16sdtdh="http://schemas.microsoft.com/office/word/2020/wordml/sdtdatahash" xmlns:w16se="http://schemas.microsoft.com/office/word/2015/wordml/symex" xmlns:wpg="http://schemas.microsoft.com/office/word/2010/wordprocessingGroup" xmlns:wpi="http://schemas.microsoft.com/office/word/2010/wordprocessingInk" xmlns:wne="http://schemas.microsoft.com/office/word/2006/wordml" xmlns:wps="http://schemas.microsoft.com/office/word/2010/wordprocessingShape" mc:Ignorable="w14 w15 w16se w16cid w16 w16cex w16sdtdh wp14">
   <w:p>
     <w:pPr>
       <w:pStyle w:val="a4"/>
@@ -15962,7 +15777,7 @@
 </file>
 
 <file path=word/numbering.xml><?xml version="1.0" encoding="utf-8"?>
-<w:numbering xmlns:wpc="http://schemas.microsoft.com/office/word/2010/wordprocessingCanvas" xmlns:mc="http://schemas.openxmlformats.org/markup-compatibility/2006" xmlns:o="urn:schemas-microsoft-com:office:office" xmlns:r="http://schemas.openxmlformats.org/officeDocument/2006/relationships" xmlns:m="http://schemas.openxmlformats.org/officeDocument/2006/math" xmlns:v="urn:schemas-microsoft-com:vml" xmlns:wp14="http://schemas.microsoft.com/office/word/2010/wordprocessingDrawing" xmlns:wp="http://schemas.openxmlformats.org/drawingml/2006/wordprocessingDrawing" xmlns:w10="urn:schemas-microsoft-com:office:word" xmlns:w="http://schemas.openxmlformats.org/wordprocessingml/2006/main" xmlns:w14="http://schemas.microsoft.com/office/word/2010/wordml" xmlns:w15="http://schemas.microsoft.com/office/word/2012/wordml" xmlns:wpg="http://schemas.microsoft.com/office/word/2010/wordprocessingGroup" xmlns:wpi="http://schemas.microsoft.com/office/word/2010/wordprocessingInk" xmlns:wne="http://schemas.microsoft.com/office/word/2006/wordml" xmlns:wps="http://schemas.microsoft.com/office/word/2010/wordprocessingShape" mc:Ignorable="w14 w15 wp14">
+<w:numbering xmlns:wpc="http://schemas.microsoft.com/office/word/2010/wordprocessingCanvas" xmlns:cx="http://schemas.microsoft.com/office/drawing/2014/chartex" xmlns:cx1="http://schemas.microsoft.com/office/drawing/2015/9/8/chartex" xmlns:cx2="http://schemas.microsoft.com/office/drawing/2015/10/21/chartex" xmlns:cx3="http://schemas.microsoft.com/office/drawing/2016/5/9/chartex" xmlns:cx4="http://schemas.microsoft.com/office/drawing/2016/5/10/chartex" xmlns:cx5="http://schemas.microsoft.com/office/drawing/2016/5/11/chartex" xmlns:cx6="http://schemas.microsoft.com/office/drawing/2016/5/12/chartex" xmlns:cx7="http://schemas.microsoft.com/office/drawing/2016/5/13/chartex" xmlns:cx8="http://schemas.microsoft.com/office/drawing/2016/5/14/chartex" xmlns:mc="http://schemas.openxmlformats.org/markup-compatibility/2006" xmlns:aink="http://schemas.microsoft.com/office/drawing/2016/ink" xmlns:am3d="http://schemas.microsoft.com/office/drawing/2017/model3d" xmlns:o="urn:schemas-microsoft-com:office:office" xmlns:r="http://schemas.openxmlformats.org/officeDocument/2006/relationships" xmlns:m="http://schemas.openxmlformats.org/officeDocument/2006/math" xmlns:v="urn:schemas-microsoft-com:vml" xmlns:wp14="http://schemas.microsoft.com/office/word/2010/wordprocessingDrawing" xmlns:wp="http://schemas.openxmlformats.org/drawingml/2006/wordprocessingDrawing" xmlns:w10="urn:schemas-microsoft-com:office:word" xmlns:w="http://schemas.openxmlformats.org/wordprocessingml/2006/main" xmlns:w14="http://schemas.microsoft.com/office/word/2010/wordml" xmlns:w15="http://schemas.microsoft.com/office/word/2012/wordml" xmlns:w16cex="http://schemas.microsoft.com/office/word/2018/wordml/cex" xmlns:w16cid="http://schemas.microsoft.com/office/word/2016/wordml/cid" xmlns:w16="http://schemas.microsoft.com/office/word/2018/wordml" xmlns:w16sdtdh="http://schemas.microsoft.com/office/word/2020/wordml/sdtdatahash" xmlns:w16se="http://schemas.microsoft.com/office/word/2015/wordml/symex" xmlns:wpg="http://schemas.microsoft.com/office/word/2010/wordprocessingGroup" xmlns:wpi="http://schemas.microsoft.com/office/word/2010/wordprocessingInk" xmlns:wne="http://schemas.microsoft.com/office/word/2006/wordml" xmlns:wps="http://schemas.microsoft.com/office/word/2010/wordprocessingShape" mc:Ignorable="w14 w15 w16se w16cid w16 w16cex w16sdtdh wp14">
   <w:abstractNum w:abstractNumId="0" w15:restartNumberingAfterBreak="0">
     <w:nsid w:val="03BE45A9"/>
     <w:multiLevelType w:val="hybridMultilevel"/>
@@ -16142,6 +15957,97 @@
     </w:lvl>
   </w:abstractNum>
   <w:abstractNum w:abstractNumId="2" w15:restartNumberingAfterBreak="0">
+    <w:nsid w:val="11CB4798"/>
+    <w:multiLevelType w:val="hybridMultilevel"/>
+    <w:tmpl w:val="B5C85B00"/>
+    <w:lvl w:ilvl="0" w:tplc="64AA36E2">
+      <w:start w:val="1"/>
+      <w:numFmt w:val="decimal"/>
+      <w:pStyle w:val="phdnoteTable"/>
+      <w:suff w:val="nothing"/>
+      <w:lvlText w:val="表 %1  "/>
+      <w:lvlJc w:val="left"/>
+      <w:pPr>
+        <w:ind w:left="0" w:firstLine="0"/>
+      </w:pPr>
+      <w:rPr>
+        <w:rFonts w:hint="eastAsia"/>
+      </w:rPr>
+    </w:lvl>
+    <w:lvl w:ilvl="1" w:tplc="04090019" w:tentative="1">
+      <w:start w:val="1"/>
+      <w:numFmt w:val="lowerLetter"/>
+      <w:lvlText w:val="%2)"/>
+      <w:lvlJc w:val="left"/>
+      <w:pPr>
+        <w:ind w:left="840" w:hanging="420"/>
+      </w:pPr>
+    </w:lvl>
+    <w:lvl w:ilvl="2" w:tplc="0409001B" w:tentative="1">
+      <w:start w:val="1"/>
+      <w:numFmt w:val="lowerRoman"/>
+      <w:lvlText w:val="%3."/>
+      <w:lvlJc w:val="right"/>
+      <w:pPr>
+        <w:ind w:left="1260" w:hanging="420"/>
+      </w:pPr>
+    </w:lvl>
+    <w:lvl w:ilvl="3" w:tplc="0409000F" w:tentative="1">
+      <w:start w:val="1"/>
+      <w:numFmt w:val="decimal"/>
+      <w:lvlText w:val="%4."/>
+      <w:lvlJc w:val="left"/>
+      <w:pPr>
+        <w:ind w:left="1680" w:hanging="420"/>
+      </w:pPr>
+    </w:lvl>
+    <w:lvl w:ilvl="4" w:tplc="04090019" w:tentative="1">
+      <w:start w:val="1"/>
+      <w:numFmt w:val="lowerLetter"/>
+      <w:lvlText w:val="%5)"/>
+      <w:lvlJc w:val="left"/>
+      <w:pPr>
+        <w:ind w:left="2100" w:hanging="420"/>
+      </w:pPr>
+    </w:lvl>
+    <w:lvl w:ilvl="5" w:tplc="0409001B" w:tentative="1">
+      <w:start w:val="1"/>
+      <w:numFmt w:val="lowerRoman"/>
+      <w:lvlText w:val="%6."/>
+      <w:lvlJc w:val="right"/>
+      <w:pPr>
+        <w:ind w:left="2520" w:hanging="420"/>
+      </w:pPr>
+    </w:lvl>
+    <w:lvl w:ilvl="6" w:tplc="0409000F" w:tentative="1">
+      <w:start w:val="1"/>
+      <w:numFmt w:val="decimal"/>
+      <w:lvlText w:val="%7."/>
+      <w:lvlJc w:val="left"/>
+      <w:pPr>
+        <w:ind w:left="2940" w:hanging="420"/>
+      </w:pPr>
+    </w:lvl>
+    <w:lvl w:ilvl="7" w:tplc="04090019" w:tentative="1">
+      <w:start w:val="1"/>
+      <w:numFmt w:val="lowerLetter"/>
+      <w:lvlText w:val="%8)"/>
+      <w:lvlJc w:val="left"/>
+      <w:pPr>
+        <w:ind w:left="3360" w:hanging="420"/>
+      </w:pPr>
+    </w:lvl>
+    <w:lvl w:ilvl="8" w:tplc="0409001B" w:tentative="1">
+      <w:start w:val="1"/>
+      <w:numFmt w:val="lowerRoman"/>
+      <w:lvlText w:val="%9."/>
+      <w:lvlJc w:val="right"/>
+      <w:pPr>
+        <w:ind w:left="3780" w:hanging="420"/>
+      </w:pPr>
+    </w:lvl>
+  </w:abstractNum>
+  <w:abstractNum w:abstractNumId="3" w15:restartNumberingAfterBreak="0">
     <w:nsid w:val="145648DD"/>
     <w:multiLevelType w:val="hybridMultilevel"/>
     <w:tmpl w:val="68585D7E"/>
@@ -16230,7 +16136,98 @@
       </w:pPr>
     </w:lvl>
   </w:abstractNum>
-  <w:abstractNum w:abstractNumId="3" w15:restartNumberingAfterBreak="0">
+  <w:abstractNum w:abstractNumId="4" w15:restartNumberingAfterBreak="0">
+    <w:nsid w:val="15A46DDA"/>
+    <w:multiLevelType w:val="hybridMultilevel"/>
+    <w:tmpl w:val="B1721596"/>
+    <w:lvl w:ilvl="0" w:tplc="630E6D64">
+      <w:start w:val="1"/>
+      <w:numFmt w:val="decimal"/>
+      <w:pStyle w:val="phdnotePic"/>
+      <w:suff w:val="nothing"/>
+      <w:lvlText w:val="图 %1  "/>
+      <w:lvlJc w:val="left"/>
+      <w:pPr>
+        <w:ind w:left="0" w:firstLine="0"/>
+      </w:pPr>
+      <w:rPr>
+        <w:rFonts w:hint="eastAsia"/>
+      </w:rPr>
+    </w:lvl>
+    <w:lvl w:ilvl="1" w:tplc="04090019" w:tentative="1">
+      <w:start w:val="1"/>
+      <w:numFmt w:val="lowerLetter"/>
+      <w:lvlText w:val="%2)"/>
+      <w:lvlJc w:val="left"/>
+      <w:pPr>
+        <w:ind w:left="840" w:hanging="420"/>
+      </w:pPr>
+    </w:lvl>
+    <w:lvl w:ilvl="2" w:tplc="0409001B" w:tentative="1">
+      <w:start w:val="1"/>
+      <w:numFmt w:val="lowerRoman"/>
+      <w:lvlText w:val="%3."/>
+      <w:lvlJc w:val="right"/>
+      <w:pPr>
+        <w:ind w:left="1260" w:hanging="420"/>
+      </w:pPr>
+    </w:lvl>
+    <w:lvl w:ilvl="3" w:tplc="0409000F" w:tentative="1">
+      <w:start w:val="1"/>
+      <w:numFmt w:val="decimal"/>
+      <w:lvlText w:val="%4."/>
+      <w:lvlJc w:val="left"/>
+      <w:pPr>
+        <w:ind w:left="1680" w:hanging="420"/>
+      </w:pPr>
+    </w:lvl>
+    <w:lvl w:ilvl="4" w:tplc="04090019" w:tentative="1">
+      <w:start w:val="1"/>
+      <w:numFmt w:val="lowerLetter"/>
+      <w:lvlText w:val="%5)"/>
+      <w:lvlJc w:val="left"/>
+      <w:pPr>
+        <w:ind w:left="2100" w:hanging="420"/>
+      </w:pPr>
+    </w:lvl>
+    <w:lvl w:ilvl="5" w:tplc="0409001B" w:tentative="1">
+      <w:start w:val="1"/>
+      <w:numFmt w:val="lowerRoman"/>
+      <w:lvlText w:val="%6."/>
+      <w:lvlJc w:val="right"/>
+      <w:pPr>
+        <w:ind w:left="2520" w:hanging="420"/>
+      </w:pPr>
+    </w:lvl>
+    <w:lvl w:ilvl="6" w:tplc="0409000F" w:tentative="1">
+      <w:start w:val="1"/>
+      <w:numFmt w:val="decimal"/>
+      <w:lvlText w:val="%7."/>
+      <w:lvlJc w:val="left"/>
+      <w:pPr>
+        <w:ind w:left="2940" w:hanging="420"/>
+      </w:pPr>
+    </w:lvl>
+    <w:lvl w:ilvl="7" w:tplc="04090019" w:tentative="1">
+      <w:start w:val="1"/>
+      <w:numFmt w:val="lowerLetter"/>
+      <w:lvlText w:val="%8)"/>
+      <w:lvlJc w:val="left"/>
+      <w:pPr>
+        <w:ind w:left="3360" w:hanging="420"/>
+      </w:pPr>
+    </w:lvl>
+    <w:lvl w:ilvl="8" w:tplc="0409001B" w:tentative="1">
+      <w:start w:val="1"/>
+      <w:numFmt w:val="lowerRoman"/>
+      <w:lvlText w:val="%9."/>
+      <w:lvlJc w:val="right"/>
+      <w:pPr>
+        <w:ind w:left="3780" w:hanging="420"/>
+      </w:pPr>
+    </w:lvl>
+  </w:abstractNum>
+  <w:abstractNum w:abstractNumId="5" w15:restartNumberingAfterBreak="0">
     <w:nsid w:val="1EE86DBB"/>
     <w:multiLevelType w:val="hybridMultilevel"/>
     <w:tmpl w:val="8B2A34D0"/>
@@ -16319,7 +16316,7 @@
       </w:pPr>
     </w:lvl>
   </w:abstractNum>
-  <w:abstractNum w:abstractNumId="4" w15:restartNumberingAfterBreak="0">
+  <w:abstractNum w:abstractNumId="6" w15:restartNumberingAfterBreak="0">
     <w:nsid w:val="1FF23504"/>
     <w:multiLevelType w:val="hybridMultilevel"/>
     <w:tmpl w:val="2028E6E4"/>
@@ -16408,7 +16405,7 @@
       </w:pPr>
     </w:lvl>
   </w:abstractNum>
-  <w:abstractNum w:abstractNumId="5" w15:restartNumberingAfterBreak="0">
+  <w:abstractNum w:abstractNumId="7" w15:restartNumberingAfterBreak="0">
     <w:nsid w:val="26123439"/>
     <w:multiLevelType w:val="hybridMultilevel"/>
     <w:tmpl w:val="BEF2C546"/>
@@ -16497,7 +16494,7 @@
       </w:pPr>
     </w:lvl>
   </w:abstractNum>
-  <w:abstractNum w:abstractNumId="6" w15:restartNumberingAfterBreak="0">
+  <w:abstractNum w:abstractNumId="8" w15:restartNumberingAfterBreak="0">
     <w:nsid w:val="32355FBC"/>
     <w:multiLevelType w:val="hybridMultilevel"/>
     <w:tmpl w:val="F6723058"/>
@@ -16583,7 +16580,7 @@
       </w:pPr>
     </w:lvl>
   </w:abstractNum>
-  <w:abstractNum w:abstractNumId="7" w15:restartNumberingAfterBreak="0">
+  <w:abstractNum w:abstractNumId="9" w15:restartNumberingAfterBreak="0">
     <w:nsid w:val="397747F6"/>
     <w:multiLevelType w:val="hybridMultilevel"/>
     <w:tmpl w:val="B44C5A0E"/>
@@ -16669,7 +16666,7 @@
       </w:pPr>
     </w:lvl>
   </w:abstractNum>
-  <w:abstractNum w:abstractNumId="8" w15:restartNumberingAfterBreak="0">
+  <w:abstractNum w:abstractNumId="10" w15:restartNumberingAfterBreak="0">
     <w:nsid w:val="3BA43886"/>
     <w:multiLevelType w:val="hybridMultilevel"/>
     <w:tmpl w:val="EFD45A64"/>
@@ -16758,7 +16755,7 @@
       </w:pPr>
     </w:lvl>
   </w:abstractNum>
-  <w:abstractNum w:abstractNumId="9" w15:restartNumberingAfterBreak="0">
+  <w:abstractNum w:abstractNumId="11" w15:restartNumberingAfterBreak="0">
     <w:nsid w:val="3DDB3258"/>
     <w:multiLevelType w:val="hybridMultilevel"/>
     <w:tmpl w:val="4BDCBE7C"/>
@@ -16847,7 +16844,7 @@
       </w:pPr>
     </w:lvl>
   </w:abstractNum>
-  <w:abstractNum w:abstractNumId="10" w15:restartNumberingAfterBreak="0">
+  <w:abstractNum w:abstractNumId="12" w15:restartNumberingAfterBreak="0">
     <w:nsid w:val="48A52A2F"/>
     <w:multiLevelType w:val="hybridMultilevel"/>
     <w:tmpl w:val="1ED40BB8"/>
@@ -16933,7 +16930,7 @@
       </w:pPr>
     </w:lvl>
   </w:abstractNum>
-  <w:abstractNum w:abstractNumId="11" w15:restartNumberingAfterBreak="0">
+  <w:abstractNum w:abstractNumId="13" w15:restartNumberingAfterBreak="0">
     <w:nsid w:val="4B0C5B51"/>
     <w:multiLevelType w:val="hybridMultilevel"/>
     <w:tmpl w:val="BB2C1748"/>
@@ -17022,7 +17019,7 @@
       </w:pPr>
     </w:lvl>
   </w:abstractNum>
-  <w:abstractNum w:abstractNumId="12" w15:restartNumberingAfterBreak="0">
+  <w:abstractNum w:abstractNumId="14" w15:restartNumberingAfterBreak="0">
     <w:nsid w:val="57B27F30"/>
     <w:multiLevelType w:val="hybridMultilevel"/>
     <w:tmpl w:val="1C429494"/>
@@ -17111,7 +17108,7 @@
       </w:pPr>
     </w:lvl>
   </w:abstractNum>
-  <w:abstractNum w:abstractNumId="13" w15:restartNumberingAfterBreak="0">
+  <w:abstractNum w:abstractNumId="15" w15:restartNumberingAfterBreak="0">
     <w:nsid w:val="5F2309BA"/>
     <w:multiLevelType w:val="hybridMultilevel"/>
     <w:tmpl w:val="7CBA84CA"/>
@@ -17200,7 +17197,7 @@
       </w:pPr>
     </w:lvl>
   </w:abstractNum>
-  <w:abstractNum w:abstractNumId="14" w15:restartNumberingAfterBreak="0">
+  <w:abstractNum w:abstractNumId="16" w15:restartNumberingAfterBreak="0">
     <w:nsid w:val="62AE7543"/>
     <w:multiLevelType w:val="hybridMultilevel"/>
     <w:tmpl w:val="ADBC8F12"/>
@@ -17286,7 +17283,7 @@
       </w:pPr>
     </w:lvl>
   </w:abstractNum>
-  <w:abstractNum w:abstractNumId="15" w15:restartNumberingAfterBreak="0">
+  <w:abstractNum w:abstractNumId="17" w15:restartNumberingAfterBreak="0">
     <w:nsid w:val="65C165F0"/>
     <w:multiLevelType w:val="hybridMultilevel"/>
     <w:tmpl w:val="98241464"/>
@@ -17375,7 +17372,7 @@
       </w:pPr>
     </w:lvl>
   </w:abstractNum>
-  <w:abstractNum w:abstractNumId="16" w15:restartNumberingAfterBreak="0">
+  <w:abstractNum w:abstractNumId="18" w15:restartNumberingAfterBreak="0">
     <w:nsid w:val="66A225A4"/>
     <w:multiLevelType w:val="multilevel"/>
     <w:tmpl w:val="851C0A3A"/>
@@ -17508,7 +17505,7 @@
       </w:rPr>
     </w:lvl>
   </w:abstractNum>
-  <w:abstractNum w:abstractNumId="17" w15:restartNumberingAfterBreak="0">
+  <w:abstractNum w:abstractNumId="19" w15:restartNumberingAfterBreak="0">
     <w:nsid w:val="683519C7"/>
     <w:multiLevelType w:val="hybridMultilevel"/>
     <w:tmpl w:val="2988D120"/>
@@ -17597,7 +17594,7 @@
       </w:pPr>
     </w:lvl>
   </w:abstractNum>
-  <w:abstractNum w:abstractNumId="18" w15:restartNumberingAfterBreak="0">
+  <w:abstractNum w:abstractNumId="20" w15:restartNumberingAfterBreak="0">
     <w:nsid w:val="6873635B"/>
     <w:multiLevelType w:val="hybridMultilevel"/>
     <w:tmpl w:val="BB2C1748"/>
@@ -17686,7 +17683,7 @@
       </w:pPr>
     </w:lvl>
   </w:abstractNum>
-  <w:abstractNum w:abstractNumId="19" w15:restartNumberingAfterBreak="0">
+  <w:abstractNum w:abstractNumId="21" w15:restartNumberingAfterBreak="0">
     <w:nsid w:val="72614C23"/>
     <w:multiLevelType w:val="hybridMultilevel"/>
     <w:tmpl w:val="66901D72"/>
@@ -17799,7 +17796,7 @@
       </w:rPr>
     </w:lvl>
   </w:abstractNum>
-  <w:abstractNum w:abstractNumId="20" w15:restartNumberingAfterBreak="0">
+  <w:abstractNum w:abstractNumId="22" w15:restartNumberingAfterBreak="0">
     <w:nsid w:val="72CE1EC5"/>
     <w:multiLevelType w:val="hybridMultilevel"/>
     <w:tmpl w:val="41469B76"/>
@@ -17890,86 +17887,92 @@
     </w:lvl>
   </w:abstractNum>
   <w:num w:numId="1">
-    <w:abstractNumId w:val="4"/>
+    <w:abstractNumId w:val="6"/>
   </w:num>
   <w:num w:numId="2">
+    <w:abstractNumId w:val="22"/>
+  </w:num>
+  <w:num w:numId="3">
     <w:abstractNumId w:val="20"/>
   </w:num>
-  <w:num w:numId="3">
+  <w:num w:numId="4">
+    <w:abstractNumId w:val="13"/>
+  </w:num>
+  <w:num w:numId="5">
+    <w:abstractNumId w:val="12"/>
+  </w:num>
+  <w:num w:numId="6">
+    <w:abstractNumId w:val="8"/>
+  </w:num>
+  <w:num w:numId="7">
+    <w:abstractNumId w:val="9"/>
+  </w:num>
+  <w:num w:numId="8">
     <w:abstractNumId w:val="18"/>
   </w:num>
-  <w:num w:numId="4">
+  <w:num w:numId="9">
+    <w:abstractNumId w:val="18"/>
+  </w:num>
+  <w:num w:numId="10">
+    <w:abstractNumId w:val="16"/>
+  </w:num>
+  <w:num w:numId="11">
+    <w:abstractNumId w:val="21"/>
+  </w:num>
+  <w:num w:numId="12">
+    <w:abstractNumId w:val="5"/>
+  </w:num>
+  <w:num w:numId="13">
+    <w:abstractNumId w:val="18"/>
+  </w:num>
+  <w:num w:numId="14">
+    <w:abstractNumId w:val="18"/>
+  </w:num>
+  <w:num w:numId="15">
+    <w:abstractNumId w:val="15"/>
+  </w:num>
+  <w:num w:numId="16">
+    <w:abstractNumId w:val="3"/>
+  </w:num>
+  <w:num w:numId="17">
     <w:abstractNumId w:val="11"/>
   </w:num>
-  <w:num w:numId="5">
+  <w:num w:numId="18">
+    <w:abstractNumId w:val="19"/>
+  </w:num>
+  <w:num w:numId="19">
     <w:abstractNumId w:val="10"/>
   </w:num>
-  <w:num w:numId="6">
-    <w:abstractNumId w:val="6"/>
-  </w:num>
-  <w:num w:numId="7">
-    <w:abstractNumId w:val="7"/>
-  </w:num>
-  <w:num w:numId="8">
-    <w:abstractNumId w:val="16"/>
-  </w:num>
-  <w:num w:numId="9">
-    <w:abstractNumId w:val="16"/>
-  </w:num>
-  <w:num w:numId="10">
+  <w:num w:numId="20">
     <w:abstractNumId w:val="14"/>
-  </w:num>
-  <w:num w:numId="11">
-    <w:abstractNumId w:val="19"/>
-  </w:num>
-  <w:num w:numId="12">
-    <w:abstractNumId w:val="3"/>
-  </w:num>
-  <w:num w:numId="13">
-    <w:abstractNumId w:val="16"/>
-  </w:num>
-  <w:num w:numId="14">
-    <w:abstractNumId w:val="16"/>
-  </w:num>
-  <w:num w:numId="15">
-    <w:abstractNumId w:val="13"/>
-  </w:num>
-  <w:num w:numId="16">
-    <w:abstractNumId w:val="2"/>
-  </w:num>
-  <w:num w:numId="17">
-    <w:abstractNumId w:val="9"/>
-  </w:num>
-  <w:num w:numId="18">
-    <w:abstractNumId w:val="17"/>
-  </w:num>
-  <w:num w:numId="19">
-    <w:abstractNumId w:val="8"/>
-  </w:num>
-  <w:num w:numId="20">
-    <w:abstractNumId w:val="12"/>
   </w:num>
   <w:num w:numId="21">
     <w:abstractNumId w:val="0"/>
   </w:num>
   <w:num w:numId="22">
-    <w:abstractNumId w:val="15"/>
+    <w:abstractNumId w:val="17"/>
   </w:num>
   <w:num w:numId="23">
     <w:abstractNumId w:val="1"/>
   </w:num>
   <w:num w:numId="24">
-    <w:abstractNumId w:val="16"/>
+    <w:abstractNumId w:val="18"/>
   </w:num>
   <w:num w:numId="25">
-    <w:abstractNumId w:val="5"/>
+    <w:abstractNumId w:val="7"/>
+  </w:num>
+  <w:num w:numId="26">
+    <w:abstractNumId w:val="2"/>
+  </w:num>
+  <w:num w:numId="27">
+    <w:abstractNumId w:val="4"/>
   </w:num>
   <w:numIdMacAtCleanup w:val="8"/>
 </w:numbering>
 </file>
 
 <file path=word/styles.xml><?xml version="1.0" encoding="utf-8"?>
-<w:styles xmlns:mc="http://schemas.openxmlformats.org/markup-compatibility/2006" xmlns:r="http://schemas.openxmlformats.org/officeDocument/2006/relationships" xmlns:w="http://schemas.openxmlformats.org/wordprocessingml/2006/main" xmlns:w14="http://schemas.microsoft.com/office/word/2010/wordml" xmlns:w15="http://schemas.microsoft.com/office/word/2012/wordml" mc:Ignorable="w14 w15">
+<w:styles xmlns:mc="http://schemas.openxmlformats.org/markup-compatibility/2006" xmlns:r="http://schemas.openxmlformats.org/officeDocument/2006/relationships" xmlns:w="http://schemas.openxmlformats.org/wordprocessingml/2006/main" xmlns:w14="http://schemas.microsoft.com/office/word/2010/wordml" xmlns:w15="http://schemas.microsoft.com/office/word/2012/wordml" xmlns:w16cex="http://schemas.microsoft.com/office/word/2018/wordml/cex" xmlns:w16cid="http://schemas.microsoft.com/office/word/2016/wordml/cid" xmlns:w16="http://schemas.microsoft.com/office/word/2018/wordml" xmlns:w16sdtdh="http://schemas.microsoft.com/office/word/2020/wordml/sdtdatahash" xmlns:w16se="http://schemas.microsoft.com/office/word/2015/wordml/symex" mc:Ignorable="w14 w15 w16se w16cid w16 w16cex w16sdtdh">
   <w:docDefaults>
     <w:rPrDefault>
       <w:rPr>
@@ -17982,7 +17985,7 @@
     </w:rPrDefault>
     <w:pPrDefault/>
   </w:docDefaults>
-  <w:latentStyles w:defLockedState="0" w:defUIPriority="99" w:defSemiHidden="0" w:defUnhideWhenUsed="0" w:defQFormat="0" w:count="371">
+  <w:latentStyles w:defLockedState="0" w:defUIPriority="99" w:defSemiHidden="0" w:defUnhideWhenUsed="0" w:defQFormat="0" w:count="376">
     <w:lsdException w:name="Normal" w:uiPriority="0" w:qFormat="1"/>
     <w:lsdException w:name="heading 1" w:uiPriority="9" w:qFormat="1"/>
     <w:lsdException w:name="heading 2" w:semiHidden="1" w:uiPriority="9" w:unhideWhenUsed="1" w:qFormat="1"/>
@@ -18088,7 +18091,6 @@
     <w:lsdException w:name="HTML Sample" w:semiHidden="1" w:unhideWhenUsed="1"/>
     <w:lsdException w:name="HTML Typewriter" w:semiHidden="1" w:unhideWhenUsed="1"/>
     <w:lsdException w:name="HTML Variable" w:semiHidden="1" w:unhideWhenUsed="1"/>
-    <w:lsdException w:name="Normal Table" w:semiHidden="1" w:unhideWhenUsed="1"/>
     <w:lsdException w:name="annotation subject" w:semiHidden="1" w:unhideWhenUsed="1"/>
     <w:lsdException w:name="No List" w:semiHidden="1" w:unhideWhenUsed="1"/>
     <w:lsdException w:name="Outline List 1" w:semiHidden="1" w:unhideWhenUsed="1"/>
@@ -18131,11 +18133,8 @@
     <w:lsdException w:name="Table Contemporary" w:semiHidden="1" w:unhideWhenUsed="1"/>
     <w:lsdException w:name="Table Elegant" w:semiHidden="1" w:unhideWhenUsed="1"/>
     <w:lsdException w:name="Table Professional" w:semiHidden="1" w:unhideWhenUsed="1"/>
-    <w:lsdException w:name="Table Subtle 1" w:semiHidden="1" w:unhideWhenUsed="1"/>
     <w:lsdException w:name="Table Subtle 2" w:semiHidden="1" w:unhideWhenUsed="1"/>
     <w:lsdException w:name="Table Web 1" w:semiHidden="1" w:unhideWhenUsed="1"/>
-    <w:lsdException w:name="Table Web 2" w:semiHidden="1" w:unhideWhenUsed="1"/>
-    <w:lsdException w:name="Table Web 3" w:semiHidden="1" w:unhideWhenUsed="1"/>
     <w:lsdException w:name="Balloon Text" w:semiHidden="1" w:unhideWhenUsed="1"/>
     <w:lsdException w:name="Table Grid" w:uiPriority="39"/>
     <w:lsdException w:name="Table Theme" w:semiHidden="1" w:unhideWhenUsed="1"/>
@@ -18354,6 +18353,11 @@
     <w:lsdException w:name="List Table 5 Dark Accent 6" w:uiPriority="50"/>
     <w:lsdException w:name="List Table 6 Colorful Accent 6" w:uiPriority="51"/>
     <w:lsdException w:name="List Table 7 Colorful Accent 6" w:uiPriority="52"/>
+    <w:lsdException w:name="Mention" w:semiHidden="1" w:unhideWhenUsed="1"/>
+    <w:lsdException w:name="Smart Hyperlink" w:semiHidden="1" w:unhideWhenUsed="1"/>
+    <w:lsdException w:name="Hashtag" w:semiHidden="1" w:unhideWhenUsed="1"/>
+    <w:lsdException w:name="Unresolved Mention" w:semiHidden="1" w:unhideWhenUsed="1"/>
+    <w:lsdException w:name="Smart Link" w:semiHidden="1" w:unhideWhenUsed="1"/>
   </w:latentStyles>
   <w:style w:type="paragraph" w:default="1" w:styleId="a">
     <w:name w:val="Normal"/>
@@ -18373,7 +18377,7 @@
     <w:name w:val="heading 1"/>
     <w:basedOn w:val="a"/>
     <w:next w:val="a"/>
-    <w:link w:val="1Char"/>
+    <w:link w:val="10"/>
     <w:uiPriority w:val="9"/>
     <w:qFormat/>
     <w:rsid w:val="006A7A34"/>
@@ -18395,7 +18399,7 @@
     <w:name w:val="heading 2"/>
     <w:basedOn w:val="a"/>
     <w:next w:val="a"/>
-    <w:link w:val="2Char"/>
+    <w:link w:val="20"/>
     <w:uiPriority w:val="9"/>
     <w:unhideWhenUsed/>
     <w:qFormat/>
@@ -18422,7 +18426,7 @@
     <w:name w:val="heading 3"/>
     <w:basedOn w:val="a"/>
     <w:next w:val="a"/>
-    <w:link w:val="3Char"/>
+    <w:link w:val="30"/>
     <w:uiPriority w:val="9"/>
     <w:unhideWhenUsed/>
     <w:qFormat/>
@@ -18448,7 +18452,7 @@
     <w:name w:val="heading 4"/>
     <w:basedOn w:val="a"/>
     <w:next w:val="a"/>
-    <w:link w:val="4Char"/>
+    <w:link w:val="40"/>
     <w:uiPriority w:val="9"/>
     <w:semiHidden/>
     <w:unhideWhenUsed/>
@@ -18476,7 +18480,7 @@
     <w:name w:val="heading 5"/>
     <w:basedOn w:val="a"/>
     <w:next w:val="a"/>
-    <w:link w:val="5Char"/>
+    <w:link w:val="50"/>
     <w:uiPriority w:val="9"/>
     <w:semiHidden/>
     <w:unhideWhenUsed/>
@@ -18503,7 +18507,7 @@
     <w:name w:val="heading 6"/>
     <w:basedOn w:val="a"/>
     <w:next w:val="a"/>
-    <w:link w:val="6Char"/>
+    <w:link w:val="60"/>
     <w:uiPriority w:val="9"/>
     <w:semiHidden/>
     <w:unhideWhenUsed/>
@@ -18530,7 +18534,7 @@
     <w:name w:val="heading 7"/>
     <w:basedOn w:val="a"/>
     <w:next w:val="a"/>
-    <w:link w:val="7Char"/>
+    <w:link w:val="70"/>
     <w:uiPriority w:val="9"/>
     <w:semiHidden/>
     <w:unhideWhenUsed/>
@@ -18556,7 +18560,7 @@
     <w:name w:val="heading 8"/>
     <w:basedOn w:val="a"/>
     <w:next w:val="a"/>
-    <w:link w:val="8Char"/>
+    <w:link w:val="80"/>
     <w:uiPriority w:val="9"/>
     <w:semiHidden/>
     <w:unhideWhenUsed/>
@@ -18581,7 +18585,7 @@
     <w:name w:val="heading 9"/>
     <w:basedOn w:val="a"/>
     <w:next w:val="a"/>
-    <w:link w:val="9Char"/>
+    <w:link w:val="90"/>
     <w:uiPriority w:val="9"/>
     <w:semiHidden/>
     <w:unhideWhenUsed/>
@@ -18643,7 +18647,7 @@
   <w:style w:type="paragraph" w:styleId="a4">
     <w:name w:val="header"/>
     <w:basedOn w:val="a"/>
-    <w:link w:val="Char"/>
+    <w:link w:val="a5"/>
     <w:uiPriority w:val="99"/>
     <w:unhideWhenUsed/>
     <w:rsid w:val="00760DBE"/>
@@ -18663,8 +18667,8 @@
       <w:szCs w:val="18"/>
     </w:rPr>
   </w:style>
-  <w:style w:type="character" w:customStyle="1" w:styleId="Char">
-    <w:name w:val="页眉 Char"/>
+  <w:style w:type="character" w:customStyle="1" w:styleId="a5">
+    <w:name w:val="页眉 字符"/>
     <w:basedOn w:val="a0"/>
     <w:link w:val="a4"/>
     <w:uiPriority w:val="99"/>
@@ -18674,10 +18678,10 @@
       <w:szCs w:val="18"/>
     </w:rPr>
   </w:style>
-  <w:style w:type="paragraph" w:styleId="a5">
+  <w:style w:type="paragraph" w:styleId="a6">
     <w:name w:val="footer"/>
     <w:basedOn w:val="a"/>
-    <w:link w:val="Char0"/>
+    <w:link w:val="a7"/>
     <w:uiPriority w:val="99"/>
     <w:unhideWhenUsed/>
     <w:rsid w:val="00760DBE"/>
@@ -18694,10 +18698,10 @@
       <w:szCs w:val="18"/>
     </w:rPr>
   </w:style>
-  <w:style w:type="character" w:customStyle="1" w:styleId="Char0">
-    <w:name w:val="页脚 Char"/>
+  <w:style w:type="character" w:customStyle="1" w:styleId="a7">
+    <w:name w:val="页脚 字符"/>
     <w:basedOn w:val="a0"/>
-    <w:link w:val="a5"/>
+    <w:link w:val="a6"/>
     <w:uiPriority w:val="99"/>
     <w:rsid w:val="00760DBE"/>
     <w:rPr>
@@ -18726,7 +18730,7 @@
       <w:vertAlign w:val="superscript"/>
     </w:rPr>
   </w:style>
-  <w:style w:type="character" w:styleId="a6">
+  <w:style w:type="character" w:styleId="a8">
     <w:name w:val="Hyperlink"/>
     <w:basedOn w:val="a0"/>
     <w:uiPriority w:val="99"/>
@@ -18760,11 +18764,11 @@
       <w:color w:val="7030A0"/>
     </w:rPr>
   </w:style>
-  <w:style w:type="paragraph" w:styleId="a7">
+  <w:style w:type="paragraph" w:styleId="a9">
     <w:name w:val="caption"/>
     <w:basedOn w:val="a"/>
     <w:next w:val="a"/>
-    <w:link w:val="Char1"/>
+    <w:link w:val="aa"/>
     <w:uiPriority w:val="35"/>
     <w:unhideWhenUsed/>
     <w:qFormat/>
@@ -18777,13 +18781,17 @@
   </w:style>
   <w:style w:type="paragraph" w:customStyle="1" w:styleId="phdnotePic">
     <w:name w:val="phd_notePic"/>
-    <w:basedOn w:val="a7"/>
+    <w:basedOn w:val="a9"/>
     <w:next w:val="a"/>
-    <w:link w:val="phdnotePicChar"/>
+    <w:link w:val="phdnotePic0"/>
     <w:qFormat/>
-    <w:rsid w:val="00C249F6"/>
+    <w:rsid w:val="00744750"/>
     <w:pPr>
-      <w:spacing w:afterLines="50" w:after="50"/>
+      <w:keepLines/>
+      <w:numPr>
+        <w:numId w:val="27"/>
+      </w:numPr>
+      <w:spacing w:afterLines="50" w:after="163"/>
       <w:jc w:val="center"/>
     </w:pPr>
     <w:rPr>
@@ -18816,10 +18824,10 @@
       <w:szCs w:val="32"/>
     </w:rPr>
   </w:style>
-  <w:style w:type="character" w:customStyle="1" w:styleId="Char1">
-    <w:name w:val="题注 Char"/>
+  <w:style w:type="character" w:customStyle="1" w:styleId="aa">
+    <w:name w:val="题注 字符"/>
     <w:basedOn w:val="a0"/>
-    <w:link w:val="a7"/>
+    <w:link w:val="a9"/>
     <w:uiPriority w:val="35"/>
     <w:rsid w:val="00193EEA"/>
     <w:rPr>
@@ -18828,11 +18836,11 @@
       <w:szCs w:val="20"/>
     </w:rPr>
   </w:style>
-  <w:style w:type="character" w:customStyle="1" w:styleId="phdnotePicChar">
-    <w:name w:val="phd_notePic Char"/>
-    <w:basedOn w:val="Char1"/>
+  <w:style w:type="character" w:customStyle="1" w:styleId="phdnotePic0">
+    <w:name w:val="phd_notePic 字符"/>
+    <w:basedOn w:val="aa"/>
     <w:link w:val="phdnotePic"/>
-    <w:rsid w:val="00C249F6"/>
+    <w:rsid w:val="00744750"/>
     <w:rPr>
       <w:rFonts w:ascii="Times New Roman" w:eastAsia="宋体" w:hAnsi="Times New Roman" w:cstheme="majorBidi"/>
       <w:b/>
@@ -18912,7 +18920,7 @@
       <w:szCs w:val="24"/>
     </w:rPr>
   </w:style>
-  <w:style w:type="character" w:styleId="a8">
+  <w:style w:type="character" w:styleId="ab">
     <w:name w:val="FollowedHyperlink"/>
     <w:basedOn w:val="a0"/>
     <w:uiPriority w:val="99"/>
@@ -18924,8 +18932,8 @@
       <w:u w:val="single"/>
     </w:rPr>
   </w:style>
-  <w:style w:type="character" w:customStyle="1" w:styleId="1Char">
-    <w:name w:val="标题 1 Char"/>
+  <w:style w:type="character" w:customStyle="1" w:styleId="10">
+    <w:name w:val="标题 1 字符"/>
     <w:basedOn w:val="a0"/>
     <w:link w:val="1"/>
     <w:uiPriority w:val="9"/>
@@ -18963,25 +18971,22 @@
       <w:szCs w:val="32"/>
     </w:rPr>
   </w:style>
-  <w:style w:type="paragraph" w:styleId="10">
+  <w:style w:type="paragraph" w:styleId="TOC1">
     <w:name w:val="toc 1"/>
     <w:basedOn w:val="a"/>
     <w:next w:val="a"/>
     <w:autoRedefine/>
     <w:uiPriority w:val="39"/>
     <w:unhideWhenUsed/>
-    <w:rsid w:val="009A2A98"/>
+    <w:rsid w:val="00744750"/>
     <w:pPr>
       <w:tabs>
         <w:tab w:val="right" w:leader="dot" w:pos="9060"/>
       </w:tabs>
-      <w:spacing w:beforeLines="50" w:before="50" w:line="240" w:lineRule="auto"/>
+      <w:ind w:leftChars="200" w:left="400" w:hangingChars="200" w:hanging="200"/>
     </w:pPr>
-    <w:rPr>
-      <w:rFonts w:eastAsia="黑体"/>
-    </w:rPr>
   </w:style>
-  <w:style w:type="paragraph" w:styleId="20">
+  <w:style w:type="paragraph" w:styleId="TOC2">
     <w:name w:val="toc 2"/>
     <w:basedOn w:val="a"/>
     <w:next w:val="a"/>
@@ -18993,7 +18998,7 @@
       <w:ind w:leftChars="200" w:left="200"/>
     </w:pPr>
   </w:style>
-  <w:style w:type="paragraph" w:styleId="30">
+  <w:style w:type="paragraph" w:styleId="TOC3">
     <w:name w:val="toc 3"/>
     <w:basedOn w:val="a"/>
     <w:next w:val="a"/>
@@ -19006,7 +19011,7 @@
       <w:ind w:leftChars="400" w:left="400"/>
     </w:pPr>
   </w:style>
-  <w:style w:type="table" w:styleId="a9">
+  <w:style w:type="table" w:styleId="ac">
     <w:name w:val="Table Grid"/>
     <w:basedOn w:val="a1"/>
     <w:uiPriority w:val="39"/>
@@ -19024,13 +19029,17 @@
   </w:style>
   <w:style w:type="paragraph" w:customStyle="1" w:styleId="phdnoteTable">
     <w:name w:val="phd_noteTable"/>
-    <w:basedOn w:val="a7"/>
-    <w:link w:val="phdnoteTableChar"/>
+    <w:basedOn w:val="a9"/>
+    <w:link w:val="phdnoteTable0"/>
     <w:qFormat/>
-    <w:rsid w:val="00C249F6"/>
+    <w:rsid w:val="007001D8"/>
     <w:pPr>
       <w:keepNext/>
-      <w:spacing w:beforeLines="50" w:before="50"/>
+      <w:keepLines/>
+      <w:numPr>
+        <w:numId w:val="26"/>
+      </w:numPr>
+      <w:spacing w:beforeLines="50" w:before="163"/>
       <w:jc w:val="center"/>
     </w:pPr>
     <w:rPr>
@@ -19040,7 +19049,7 @@
       <w:sz w:val="21"/>
     </w:rPr>
   </w:style>
-  <w:style w:type="character" w:styleId="aa">
+  <w:style w:type="character" w:styleId="ad">
     <w:name w:val="annotation reference"/>
     <w:basedOn w:val="a0"/>
     <w:uiPriority w:val="99"/>
@@ -19052,11 +19061,11 @@
       <w:szCs w:val="21"/>
     </w:rPr>
   </w:style>
-  <w:style w:type="character" w:customStyle="1" w:styleId="phdnoteTableChar">
-    <w:name w:val="phd_noteTable Char"/>
-    <w:basedOn w:val="Char1"/>
+  <w:style w:type="character" w:customStyle="1" w:styleId="phdnoteTable0">
+    <w:name w:val="phd_noteTable 字符"/>
+    <w:basedOn w:val="aa"/>
     <w:link w:val="phdnoteTable"/>
-    <w:rsid w:val="00C249F6"/>
+    <w:rsid w:val="007001D8"/>
     <w:rPr>
       <w:rFonts w:asciiTheme="majorHAnsi" w:eastAsia="宋体" w:hAnsiTheme="majorHAnsi" w:cstheme="majorBidi"/>
       <w:b/>
@@ -19065,10 +19074,10 @@
       <w:szCs w:val="20"/>
     </w:rPr>
   </w:style>
-  <w:style w:type="paragraph" w:styleId="ab">
+  <w:style w:type="paragraph" w:styleId="ae">
     <w:name w:val="annotation text"/>
     <w:basedOn w:val="a"/>
-    <w:link w:val="Char2"/>
+    <w:link w:val="af"/>
     <w:uiPriority w:val="99"/>
     <w:semiHidden/>
     <w:unhideWhenUsed/>
@@ -19077,10 +19086,10 @@
       <w:jc w:val="left"/>
     </w:pPr>
   </w:style>
-  <w:style w:type="character" w:customStyle="1" w:styleId="Char2">
-    <w:name w:val="批注文字 Char"/>
+  <w:style w:type="character" w:customStyle="1" w:styleId="af">
+    <w:name w:val="批注文字 字符"/>
     <w:basedOn w:val="a0"/>
-    <w:link w:val="ab"/>
+    <w:link w:val="ae"/>
     <w:uiPriority w:val="99"/>
     <w:semiHidden/>
     <w:rsid w:val="0092364A"/>
@@ -19089,11 +19098,11 @@
       <w:sz w:val="24"/>
     </w:rPr>
   </w:style>
-  <w:style w:type="paragraph" w:styleId="ac">
+  <w:style w:type="paragraph" w:styleId="af0">
     <w:name w:val="annotation subject"/>
-    <w:basedOn w:val="ab"/>
-    <w:next w:val="ab"/>
-    <w:link w:val="Char3"/>
+    <w:basedOn w:val="ae"/>
+    <w:next w:val="ae"/>
+    <w:link w:val="af1"/>
     <w:uiPriority w:val="99"/>
     <w:semiHidden/>
     <w:unhideWhenUsed/>
@@ -19103,10 +19112,10 @@
       <w:bCs/>
     </w:rPr>
   </w:style>
-  <w:style w:type="character" w:customStyle="1" w:styleId="Char3">
-    <w:name w:val="批注主题 Char"/>
-    <w:basedOn w:val="Char2"/>
-    <w:link w:val="ac"/>
+  <w:style w:type="character" w:customStyle="1" w:styleId="af1">
+    <w:name w:val="批注主题 字符"/>
+    <w:basedOn w:val="af"/>
+    <w:link w:val="af0"/>
     <w:uiPriority w:val="99"/>
     <w:semiHidden/>
     <w:rsid w:val="0092364A"/>
@@ -19117,10 +19126,10 @@
       <w:sz w:val="24"/>
     </w:rPr>
   </w:style>
-  <w:style w:type="paragraph" w:styleId="ad">
+  <w:style w:type="paragraph" w:styleId="af2">
     <w:name w:val="Balloon Text"/>
     <w:basedOn w:val="a"/>
-    <w:link w:val="Char4"/>
+    <w:link w:val="af3"/>
     <w:uiPriority w:val="99"/>
     <w:semiHidden/>
     <w:unhideWhenUsed/>
@@ -19133,10 +19142,10 @@
       <w:szCs w:val="18"/>
     </w:rPr>
   </w:style>
-  <w:style w:type="character" w:customStyle="1" w:styleId="Char4">
-    <w:name w:val="批注框文本 Char"/>
+  <w:style w:type="character" w:customStyle="1" w:styleId="af3">
+    <w:name w:val="批注框文本 字符"/>
     <w:basedOn w:val="a0"/>
-    <w:link w:val="ad"/>
+    <w:link w:val="af2"/>
     <w:uiPriority w:val="99"/>
     <w:semiHidden/>
     <w:rsid w:val="0092364A"/>
@@ -19146,7 +19155,7 @@
       <w:szCs w:val="18"/>
     </w:rPr>
   </w:style>
-  <w:style w:type="paragraph" w:styleId="ae">
+  <w:style w:type="paragraph" w:styleId="af4">
     <w:name w:val="table of figures"/>
     <w:basedOn w:val="a"/>
     <w:next w:val="a"/>
@@ -19157,8 +19166,8 @@
       <w:ind w:leftChars="200" w:left="200" w:hangingChars="200" w:hanging="200"/>
     </w:pPr>
   </w:style>
-  <w:style w:type="character" w:customStyle="1" w:styleId="2Char">
-    <w:name w:val="标题 2 Char"/>
+  <w:style w:type="character" w:customStyle="1" w:styleId="20">
+    <w:name w:val="标题 2 字符"/>
     <w:basedOn w:val="a0"/>
     <w:link w:val="2"/>
     <w:uiPriority w:val="9"/>
@@ -19171,8 +19180,8 @@
       <w:szCs w:val="32"/>
     </w:rPr>
   </w:style>
-  <w:style w:type="character" w:customStyle="1" w:styleId="3Char">
-    <w:name w:val="标题 3 Char"/>
+  <w:style w:type="character" w:customStyle="1" w:styleId="30">
+    <w:name w:val="标题 3 字符"/>
     <w:basedOn w:val="a0"/>
     <w:link w:val="3"/>
     <w:uiPriority w:val="9"/>
@@ -19185,8 +19194,8 @@
       <w:szCs w:val="32"/>
     </w:rPr>
   </w:style>
-  <w:style w:type="character" w:customStyle="1" w:styleId="4Char">
-    <w:name w:val="标题 4 Char"/>
+  <w:style w:type="character" w:customStyle="1" w:styleId="40">
+    <w:name w:val="标题 4 字符"/>
     <w:basedOn w:val="a0"/>
     <w:link w:val="4"/>
     <w:uiPriority w:val="9"/>
@@ -19200,8 +19209,8 @@
       <w:szCs w:val="28"/>
     </w:rPr>
   </w:style>
-  <w:style w:type="character" w:customStyle="1" w:styleId="5Char">
-    <w:name w:val="标题 5 Char"/>
+  <w:style w:type="character" w:customStyle="1" w:styleId="50">
+    <w:name w:val="标题 5 字符"/>
     <w:basedOn w:val="a0"/>
     <w:link w:val="5"/>
     <w:uiPriority w:val="9"/>
@@ -19215,8 +19224,8 @@
       <w:szCs w:val="28"/>
     </w:rPr>
   </w:style>
-  <w:style w:type="character" w:customStyle="1" w:styleId="6Char">
-    <w:name w:val="标题 6 Char"/>
+  <w:style w:type="character" w:customStyle="1" w:styleId="60">
+    <w:name w:val="标题 6 字符"/>
     <w:basedOn w:val="a0"/>
     <w:link w:val="6"/>
     <w:uiPriority w:val="9"/>
@@ -19230,8 +19239,8 @@
       <w:szCs w:val="24"/>
     </w:rPr>
   </w:style>
-  <w:style w:type="character" w:customStyle="1" w:styleId="7Char">
-    <w:name w:val="标题 7 Char"/>
+  <w:style w:type="character" w:customStyle="1" w:styleId="70">
+    <w:name w:val="标题 7 字符"/>
     <w:basedOn w:val="a0"/>
     <w:link w:val="7"/>
     <w:uiPriority w:val="9"/>
@@ -19245,8 +19254,8 @@
       <w:szCs w:val="24"/>
     </w:rPr>
   </w:style>
-  <w:style w:type="character" w:customStyle="1" w:styleId="8Char">
-    <w:name w:val="标题 8 Char"/>
+  <w:style w:type="character" w:customStyle="1" w:styleId="80">
+    <w:name w:val="标题 8 字符"/>
     <w:basedOn w:val="a0"/>
     <w:link w:val="8"/>
     <w:uiPriority w:val="9"/>
@@ -19258,8 +19267,8 @@
       <w:szCs w:val="24"/>
     </w:rPr>
   </w:style>
-  <w:style w:type="character" w:customStyle="1" w:styleId="9Char">
-    <w:name w:val="标题 9 Char"/>
+  <w:style w:type="character" w:customStyle="1" w:styleId="90">
+    <w:name w:val="标题 9 字符"/>
     <w:basedOn w:val="a0"/>
     <w:link w:val="9"/>
     <w:uiPriority w:val="9"/>
@@ -19307,10 +19316,10 @@
       <w:szCs w:val="21"/>
     </w:rPr>
   </w:style>
-  <w:style w:type="paragraph" w:styleId="af">
+  <w:style w:type="paragraph" w:styleId="af5">
     <w:name w:val="footnote text"/>
     <w:basedOn w:val="a"/>
-    <w:link w:val="Char5"/>
+    <w:link w:val="af6"/>
     <w:uiPriority w:val="99"/>
     <w:semiHidden/>
     <w:unhideWhenUsed/>
@@ -19324,10 +19333,10 @@
       <w:szCs w:val="18"/>
     </w:rPr>
   </w:style>
-  <w:style w:type="character" w:customStyle="1" w:styleId="Char5">
-    <w:name w:val="脚注文本 Char"/>
+  <w:style w:type="character" w:customStyle="1" w:styleId="af6">
+    <w:name w:val="脚注文本 字符"/>
     <w:basedOn w:val="a0"/>
-    <w:link w:val="af"/>
+    <w:link w:val="af5"/>
     <w:uiPriority w:val="99"/>
     <w:semiHidden/>
     <w:rsid w:val="00E357B9"/>
@@ -19337,7 +19346,7 @@
       <w:szCs w:val="18"/>
     </w:rPr>
   </w:style>
-  <w:style w:type="character" w:styleId="af0">
+  <w:style w:type="character" w:styleId="af7">
     <w:name w:val="footnote reference"/>
     <w:basedOn w:val="a0"/>
     <w:uiPriority w:val="99"/>

</xml_diff>